<commit_message>
Cambios: Agrege cambios al documento de Actores y Casos de Uso - SGC
</commit_message>
<xml_diff>
--- a/Actores y Casos de Uso - SGC.docx
+++ b/Actores y Casos de Uso - SGC.docx
@@ -1630,13 +1630,7 @@
               <w:rPr>
                 <w:spacing w:val="-5"/>
               </w:rPr>
-              <w:t>0</w:t>
-            </w:r>
-            <w:r>
-              <w:rPr>
-                <w:spacing w:val="-5"/>
-              </w:rPr>
-              <w:t>2</w:t>
+              <w:t>02</w:t>
             </w:r>
           </w:p>
         </w:tc>
@@ -2506,6 +2500,16 @@
                 <w:szCs w:val="24"/>
               </w:rPr>
             </w:pPr>
+            <w:r>
+              <w:rPr>
+                <w:rFonts w:ascii="Times New Roman" w:hAnsi="Times New Roman" w:cs="Times New Roman"/>
+                <w:b w:val="0"/>
+                <w:bCs w:val="0"/>
+                <w:sz w:val="24"/>
+                <w:szCs w:val="24"/>
+              </w:rPr>
+              <w:t>Permite al administrador registrar un nuevo cliente en el sistema ingresando sus datos personales, datos de su póliza y de vehículo(s). El sistema valida que los datos sean correctos y no duplicados antes de almacenarlos en la base de datos.</w:t>
+            </w:r>
           </w:p>
         </w:tc>
       </w:tr>
@@ -2566,6 +2570,16 @@
                 <w:szCs w:val="24"/>
               </w:rPr>
             </w:pPr>
+            <w:r>
+              <w:rPr>
+                <w:rFonts w:ascii="Times New Roman" w:hAnsi="Times New Roman" w:cs="Times New Roman"/>
+                <w:b w:val="0"/>
+                <w:bCs w:val="0"/>
+                <w:sz w:val="24"/>
+                <w:szCs w:val="24"/>
+              </w:rPr>
+              <w:t>Administrador / Gerente.</w:t>
+            </w:r>
           </w:p>
         </w:tc>
       </w:tr>
@@ -2595,27 +2609,7 @@
                 <w:sz w:val="24"/>
                 <w:szCs w:val="24"/>
               </w:rPr>
-              <w:t xml:space="preserve">Actor(es) </w:t>
-            </w:r>
-            <w:r>
-              <w:rPr>
-                <w:rFonts w:ascii="Times New Roman" w:hAnsi="Times New Roman" w:cs="Times New Roman"/>
-                <w:b w:val="0"/>
-                <w:bCs w:val="0"/>
-                <w:sz w:val="24"/>
-                <w:szCs w:val="24"/>
-              </w:rPr>
-              <w:t>secundario</w:t>
-            </w:r>
-            <w:r>
-              <w:rPr>
-                <w:rFonts w:ascii="Times New Roman" w:hAnsi="Times New Roman" w:cs="Times New Roman"/>
-                <w:b w:val="0"/>
-                <w:bCs w:val="0"/>
-                <w:sz w:val="24"/>
-                <w:szCs w:val="24"/>
-              </w:rPr>
-              <w:t>(s):</w:t>
+              <w:t>Actor(es) secundario(s):</w:t>
             </w:r>
           </w:p>
         </w:tc>
@@ -2717,15 +2711,54 @@
           <w:p>
             <w:pPr>
               <w:pStyle w:val="Ttulo2"/>
-              <w:ind w:left="0" w:firstLine="0"/>
-              <w:rPr>
-                <w:rFonts w:ascii="Times New Roman" w:hAnsi="Times New Roman" w:cs="Times New Roman"/>
-                <w:b w:val="0"/>
-                <w:bCs w:val="0"/>
-                <w:sz w:val="24"/>
-                <w:szCs w:val="24"/>
-              </w:rPr>
-            </w:pPr>
+              <w:numPr>
+                <w:ilvl w:val="0"/>
+                <w:numId w:val="24"/>
+              </w:numPr>
+              <w:rPr>
+                <w:rFonts w:ascii="Times New Roman" w:hAnsi="Times New Roman" w:cs="Times New Roman"/>
+                <w:b w:val="0"/>
+                <w:bCs w:val="0"/>
+                <w:sz w:val="24"/>
+                <w:szCs w:val="24"/>
+              </w:rPr>
+            </w:pPr>
+            <w:r>
+              <w:rPr>
+                <w:rFonts w:ascii="Times New Roman" w:hAnsi="Times New Roman" w:cs="Times New Roman"/>
+                <w:b w:val="0"/>
+                <w:bCs w:val="0"/>
+                <w:sz w:val="24"/>
+                <w:szCs w:val="24"/>
+              </w:rPr>
+              <w:t>El administrador debe haber iniciado sesión el sistema con sus usuario y contraseña.</w:t>
+            </w:r>
+          </w:p>
+          <w:p>
+            <w:pPr>
+              <w:pStyle w:val="Ttulo2"/>
+              <w:numPr>
+                <w:ilvl w:val="0"/>
+                <w:numId w:val="24"/>
+              </w:numPr>
+              <w:rPr>
+                <w:rFonts w:ascii="Times New Roman" w:hAnsi="Times New Roman" w:cs="Times New Roman"/>
+                <w:b w:val="0"/>
+                <w:bCs w:val="0"/>
+                <w:sz w:val="24"/>
+                <w:szCs w:val="24"/>
+              </w:rPr>
+            </w:pPr>
+            <w:r>
+              <w:rPr>
+                <w:rFonts w:ascii="Times New Roman" w:hAnsi="Times New Roman" w:cs="Times New Roman"/>
+                <w:b w:val="0"/>
+                <w:bCs w:val="0"/>
+                <w:sz w:val="24"/>
+                <w:szCs w:val="24"/>
+              </w:rPr>
+              <w:t>El cliente no debe estar previamente registrado en el sistema.</w:t>
+            </w:r>
           </w:p>
         </w:tc>
       </w:tr>
@@ -2853,6 +2886,16 @@
                 <w:szCs w:val="24"/>
               </w:rPr>
             </w:pPr>
+            <w:r>
+              <w:rPr>
+                <w:rFonts w:ascii="Times New Roman" w:hAnsi="Times New Roman" w:cs="Times New Roman"/>
+                <w:b w:val="0"/>
+                <w:bCs w:val="0"/>
+                <w:sz w:val="24"/>
+                <w:szCs w:val="24"/>
+              </w:rPr>
+              <w:t>El administrador selecciona la opción “Registrar Cliente”.</w:t>
+            </w:r>
           </w:p>
           <w:p>
             <w:pPr>
@@ -2869,6 +2912,130 @@
                 <w:szCs w:val="24"/>
               </w:rPr>
             </w:pPr>
+            <w:r>
+              <w:rPr>
+                <w:rFonts w:ascii="Times New Roman" w:hAnsi="Times New Roman" w:cs="Times New Roman"/>
+                <w:b w:val="0"/>
+                <w:bCs w:val="0"/>
+                <w:sz w:val="24"/>
+                <w:szCs w:val="24"/>
+              </w:rPr>
+              <w:t>El sistema muestra el formulario de registro.</w:t>
+            </w:r>
+          </w:p>
+          <w:p>
+            <w:pPr>
+              <w:pStyle w:val="Ttulo2"/>
+              <w:numPr>
+                <w:ilvl w:val="0"/>
+                <w:numId w:val="16"/>
+              </w:numPr>
+              <w:rPr>
+                <w:rFonts w:ascii="Times New Roman" w:hAnsi="Times New Roman" w:cs="Times New Roman"/>
+                <w:b w:val="0"/>
+                <w:bCs w:val="0"/>
+                <w:sz w:val="24"/>
+                <w:szCs w:val="24"/>
+              </w:rPr>
+            </w:pPr>
+            <w:r>
+              <w:rPr>
+                <w:rFonts w:ascii="Times New Roman" w:hAnsi="Times New Roman" w:cs="Times New Roman"/>
+                <w:b w:val="0"/>
+                <w:bCs w:val="0"/>
+                <w:sz w:val="24"/>
+                <w:szCs w:val="24"/>
+              </w:rPr>
+              <w:t>El administrador</w:t>
+            </w:r>
+            <w:r>
+              <w:rPr>
+                <w:rFonts w:ascii="Times New Roman" w:hAnsi="Times New Roman" w:cs="Times New Roman"/>
+                <w:b w:val="0"/>
+                <w:bCs w:val="0"/>
+                <w:sz w:val="24"/>
+                <w:szCs w:val="24"/>
+              </w:rPr>
+              <w:t xml:space="preserve"> ingresa los datos personales, datos de su póliza y vehículo(s).</w:t>
+            </w:r>
+          </w:p>
+          <w:p>
+            <w:pPr>
+              <w:pStyle w:val="Ttulo2"/>
+              <w:numPr>
+                <w:ilvl w:val="0"/>
+                <w:numId w:val="16"/>
+              </w:numPr>
+              <w:rPr>
+                <w:rFonts w:ascii="Times New Roman" w:hAnsi="Times New Roman" w:cs="Times New Roman"/>
+                <w:b w:val="0"/>
+                <w:bCs w:val="0"/>
+                <w:sz w:val="24"/>
+                <w:szCs w:val="24"/>
+              </w:rPr>
+            </w:pPr>
+            <w:r>
+              <w:rPr>
+                <w:rFonts w:ascii="Times New Roman" w:hAnsi="Times New Roman" w:cs="Times New Roman"/>
+                <w:b w:val="0"/>
+                <w:bCs w:val="0"/>
+                <w:sz w:val="24"/>
+                <w:szCs w:val="24"/>
+              </w:rPr>
+              <w:t>El sistema valida que los datos sean correctos y no estén duplicados.</w:t>
+            </w:r>
+          </w:p>
+          <w:p>
+            <w:pPr>
+              <w:pStyle w:val="Ttulo2"/>
+              <w:numPr>
+                <w:ilvl w:val="0"/>
+                <w:numId w:val="16"/>
+              </w:numPr>
+              <w:rPr>
+                <w:rFonts w:ascii="Times New Roman" w:hAnsi="Times New Roman" w:cs="Times New Roman"/>
+                <w:b w:val="0"/>
+                <w:bCs w:val="0"/>
+                <w:sz w:val="24"/>
+                <w:szCs w:val="24"/>
+              </w:rPr>
+            </w:pPr>
+            <w:r>
+              <w:rPr>
+                <w:rFonts w:ascii="Times New Roman" w:hAnsi="Times New Roman" w:cs="Times New Roman"/>
+                <w:b w:val="0"/>
+                <w:bCs w:val="0"/>
+                <w:sz w:val="24"/>
+                <w:szCs w:val="24"/>
+              </w:rPr>
+              <w:t>El sistema almacena los datos del cliente en la base de datos.</w:t>
+            </w:r>
+          </w:p>
+          <w:p>
+            <w:pPr>
+              <w:pStyle w:val="Ttulo2"/>
+              <w:numPr>
+                <w:ilvl w:val="0"/>
+                <w:numId w:val="16"/>
+              </w:numPr>
+              <w:rPr>
+                <w:rFonts w:ascii="Times New Roman" w:hAnsi="Times New Roman" w:cs="Times New Roman"/>
+                <w:b w:val="0"/>
+                <w:bCs w:val="0"/>
+                <w:sz w:val="24"/>
+                <w:szCs w:val="24"/>
+              </w:rPr>
+            </w:pPr>
+            <w:r>
+              <w:rPr>
+                <w:rFonts w:ascii="Times New Roman" w:hAnsi="Times New Roman" w:cs="Times New Roman"/>
+                <w:b w:val="0"/>
+                <w:bCs w:val="0"/>
+                <w:sz w:val="24"/>
+                <w:szCs w:val="24"/>
+              </w:rPr>
+              <w:t>El sistema confirma el registro exitoso.</w:t>
+            </w:r>
           </w:p>
         </w:tc>
       </w:tr>
@@ -2920,15 +3087,28 @@
           <w:p>
             <w:pPr>
               <w:pStyle w:val="Ttulo2"/>
-              <w:ind w:left="0" w:firstLine="0"/>
-              <w:rPr>
-                <w:rFonts w:ascii="Times New Roman" w:hAnsi="Times New Roman" w:cs="Times New Roman"/>
-                <w:b w:val="0"/>
-                <w:bCs w:val="0"/>
-                <w:sz w:val="24"/>
-                <w:szCs w:val="24"/>
-              </w:rPr>
-            </w:pPr>
+              <w:numPr>
+                <w:ilvl w:val="0"/>
+                <w:numId w:val="25"/>
+              </w:numPr>
+              <w:rPr>
+                <w:rFonts w:ascii="Times New Roman" w:hAnsi="Times New Roman" w:cs="Times New Roman"/>
+                <w:b w:val="0"/>
+                <w:bCs w:val="0"/>
+                <w:sz w:val="24"/>
+                <w:szCs w:val="24"/>
+              </w:rPr>
+            </w:pPr>
+            <w:r>
+              <w:rPr>
+                <w:rFonts w:ascii="Times New Roman" w:hAnsi="Times New Roman" w:cs="Times New Roman"/>
+                <w:b w:val="0"/>
+                <w:bCs w:val="0"/>
+                <w:sz w:val="24"/>
+                <w:szCs w:val="24"/>
+              </w:rPr>
+              <w:t>El cliente queda registrado en el sistema con un identificador único.</w:t>
+            </w:r>
           </w:p>
         </w:tc>
       </w:tr>
@@ -2985,40 +3165,36 @@
       <w:tr>
         <w:tc>
           <w:tcPr>
-            <w:tcW w:w="2972" w:type="dxa"/>
-            <w:vAlign w:val="center"/>
-          </w:tcPr>
-          <w:p>
-            <w:pPr>
-              <w:pStyle w:val="Ttulo2"/>
-              <w:ind w:left="0" w:firstLine="0"/>
-              <w:rPr>
-                <w:rFonts w:ascii="Times New Roman" w:hAnsi="Times New Roman" w:cs="Times New Roman"/>
-                <w:b w:val="0"/>
-                <w:bCs w:val="0"/>
-                <w:sz w:val="24"/>
-                <w:szCs w:val="24"/>
-              </w:rPr>
-            </w:pPr>
-          </w:p>
-        </w:tc>
-        <w:tc>
-          <w:tcPr>
-            <w:tcW w:w="6379" w:type="dxa"/>
-            <w:vAlign w:val="center"/>
-          </w:tcPr>
-          <w:p>
-            <w:pPr>
-              <w:pStyle w:val="Ttulo2"/>
-              <w:ind w:left="0" w:firstLine="0"/>
-              <w:rPr>
-                <w:rFonts w:ascii="Times New Roman" w:hAnsi="Times New Roman" w:cs="Times New Roman"/>
-                <w:b w:val="0"/>
-                <w:bCs w:val="0"/>
-                <w:sz w:val="24"/>
-                <w:szCs w:val="24"/>
-              </w:rPr>
-            </w:pPr>
+            <w:tcW w:w="9351" w:type="dxa"/>
+            <w:gridSpan w:val="2"/>
+            <w:vAlign w:val="center"/>
+          </w:tcPr>
+          <w:p>
+            <w:pPr>
+              <w:pStyle w:val="Ttulo2"/>
+              <w:numPr>
+                <w:ilvl w:val="0"/>
+                <w:numId w:val="26"/>
+              </w:numPr>
+              <w:jc w:val="center"/>
+              <w:rPr>
+                <w:rFonts w:ascii="Times New Roman" w:hAnsi="Times New Roman" w:cs="Times New Roman"/>
+                <w:b w:val="0"/>
+                <w:bCs w:val="0"/>
+                <w:sz w:val="24"/>
+                <w:szCs w:val="24"/>
+              </w:rPr>
+            </w:pPr>
+            <w:r>
+              <w:rPr>
+                <w:rFonts w:ascii="Times New Roman" w:hAnsi="Times New Roman" w:cs="Times New Roman"/>
+                <w:b w:val="0"/>
+                <w:bCs w:val="0"/>
+                <w:sz w:val="24"/>
+                <w:szCs w:val="24"/>
+              </w:rPr>
+              <w:t>Datos incompletos o inválidos.</w:t>
+            </w:r>
           </w:p>
         </w:tc>
       </w:tr>
@@ -3040,16 +3216,6 @@
                 <w:szCs w:val="24"/>
               </w:rPr>
             </w:pPr>
-            <w:r>
-              <w:rPr>
-                <w:rFonts w:ascii="Times New Roman" w:hAnsi="Times New Roman" w:cs="Times New Roman"/>
-                <w:b w:val="0"/>
-                <w:bCs w:val="0"/>
-                <w:sz w:val="24"/>
-                <w:szCs w:val="24"/>
-              </w:rPr>
-              <w:t>Notas:</w:t>
-            </w:r>
           </w:p>
         </w:tc>
         <w:tc>
@@ -3060,15 +3226,74 @@
           <w:p>
             <w:pPr>
               <w:pStyle w:val="Ttulo2"/>
-              <w:ind w:left="0" w:firstLine="0"/>
-              <w:rPr>
-                <w:rFonts w:ascii="Times New Roman" w:hAnsi="Times New Roman" w:cs="Times New Roman"/>
-                <w:b w:val="0"/>
-                <w:bCs w:val="0"/>
-                <w:sz w:val="24"/>
-                <w:szCs w:val="24"/>
-              </w:rPr>
-            </w:pPr>
+              <w:numPr>
+                <w:ilvl w:val="0"/>
+                <w:numId w:val="25"/>
+              </w:numPr>
+              <w:rPr>
+                <w:rFonts w:ascii="Times New Roman" w:hAnsi="Times New Roman" w:cs="Times New Roman"/>
+                <w:b w:val="0"/>
+                <w:bCs w:val="0"/>
+                <w:sz w:val="24"/>
+                <w:szCs w:val="24"/>
+              </w:rPr>
+            </w:pPr>
+            <w:r>
+              <w:rPr>
+                <w:rFonts w:ascii="Times New Roman" w:hAnsi="Times New Roman" w:cs="Times New Roman"/>
+                <w:b w:val="0"/>
+                <w:bCs w:val="0"/>
+                <w:sz w:val="24"/>
+                <w:szCs w:val="24"/>
+              </w:rPr>
+              <w:t>1.4.1</w:t>
+            </w:r>
+            <w:r>
+              <w:rPr>
+                <w:rFonts w:ascii="Times New Roman" w:hAnsi="Times New Roman" w:cs="Times New Roman"/>
+                <w:b w:val="0"/>
+                <w:bCs w:val="0"/>
+                <w:sz w:val="24"/>
+                <w:szCs w:val="24"/>
+              </w:rPr>
+              <w:t>. El sistema muestra un mensaje de error y solicita la corrección o intenta de nuevo.</w:t>
+            </w:r>
+          </w:p>
+          <w:p>
+            <w:pPr>
+              <w:pStyle w:val="Ttulo2"/>
+              <w:numPr>
+                <w:ilvl w:val="0"/>
+                <w:numId w:val="25"/>
+              </w:numPr>
+              <w:rPr>
+                <w:rFonts w:ascii="Times New Roman" w:hAnsi="Times New Roman" w:cs="Times New Roman"/>
+                <w:b w:val="0"/>
+                <w:bCs w:val="0"/>
+                <w:sz w:val="24"/>
+                <w:szCs w:val="24"/>
+              </w:rPr>
+            </w:pPr>
+            <w:r>
+              <w:rPr>
+                <w:rFonts w:ascii="Times New Roman" w:hAnsi="Times New Roman" w:cs="Times New Roman"/>
+                <w:b w:val="0"/>
+                <w:bCs w:val="0"/>
+                <w:sz w:val="24"/>
+                <w:szCs w:val="24"/>
+              </w:rPr>
+              <w:t>1.4.</w:t>
+            </w:r>
+            <w:r>
+              <w:rPr>
+                <w:rFonts w:ascii="Times New Roman" w:hAnsi="Times New Roman" w:cs="Times New Roman"/>
+                <w:b w:val="0"/>
+                <w:bCs w:val="0"/>
+                <w:sz w:val="24"/>
+                <w:szCs w:val="24"/>
+              </w:rPr>
+              <w:t>2. El administrador corrige los errores o reinicia el registro.</w:t>
+            </w:r>
           </w:p>
         </w:tc>
       </w:tr>
@@ -3082,24 +3307,28 @@
           <w:p>
             <w:pPr>
               <w:pStyle w:val="Ttulo2"/>
-              <w:ind w:left="0" w:firstLine="0"/>
-              <w:rPr>
-                <w:rFonts w:ascii="Times New Roman" w:hAnsi="Times New Roman" w:cs="Times New Roman"/>
-                <w:b w:val="0"/>
-                <w:bCs w:val="0"/>
-                <w:sz w:val="24"/>
-                <w:szCs w:val="24"/>
-              </w:rPr>
-            </w:pPr>
-            <w:r>
-              <w:rPr>
-                <w:rFonts w:ascii="Times New Roman" w:hAnsi="Times New Roman" w:cs="Times New Roman"/>
-                <w:b w:val="0"/>
-                <w:bCs w:val="0"/>
-                <w:sz w:val="24"/>
-                <w:szCs w:val="24"/>
-              </w:rPr>
-              <w:t>Requerimientos relacionados:</w:t>
+              <w:numPr>
+                <w:ilvl w:val="0"/>
+                <w:numId w:val="26"/>
+              </w:numPr>
+              <w:jc w:val="center"/>
+              <w:rPr>
+                <w:rFonts w:ascii="Times New Roman" w:hAnsi="Times New Roman" w:cs="Times New Roman"/>
+                <w:b w:val="0"/>
+                <w:bCs w:val="0"/>
+                <w:sz w:val="24"/>
+                <w:szCs w:val="24"/>
+              </w:rPr>
+            </w:pPr>
+            <w:r>
+              <w:rPr>
+                <w:rFonts w:ascii="Times New Roman" w:hAnsi="Times New Roman" w:cs="Times New Roman"/>
+                <w:b w:val="0"/>
+                <w:bCs w:val="0"/>
+                <w:sz w:val="24"/>
+                <w:szCs w:val="24"/>
+              </w:rPr>
+              <w:t>Existe el cliente registrado en el sistema.</w:t>
             </w:r>
           </w:p>
         </w:tc>
@@ -3107,8 +3336,200 @@
       <w:tr>
         <w:tc>
           <w:tcPr>
+            <w:tcW w:w="2972" w:type="dxa"/>
+            <w:vAlign w:val="center"/>
+          </w:tcPr>
+          <w:p>
+            <w:pPr>
+              <w:pStyle w:val="Ttulo2"/>
+              <w:ind w:left="0" w:firstLine="0"/>
+              <w:rPr>
+                <w:rFonts w:ascii="Times New Roman" w:hAnsi="Times New Roman" w:cs="Times New Roman"/>
+                <w:b w:val="0"/>
+                <w:bCs w:val="0"/>
+                <w:sz w:val="24"/>
+                <w:szCs w:val="24"/>
+              </w:rPr>
+            </w:pPr>
+          </w:p>
+        </w:tc>
+        <w:tc>
+          <w:tcPr>
+            <w:tcW w:w="6379" w:type="dxa"/>
+            <w:vAlign w:val="center"/>
+          </w:tcPr>
+          <w:p>
+            <w:pPr>
+              <w:pStyle w:val="Ttulo2"/>
+              <w:numPr>
+                <w:ilvl w:val="0"/>
+                <w:numId w:val="27"/>
+              </w:numPr>
+              <w:rPr>
+                <w:rFonts w:ascii="Times New Roman" w:hAnsi="Times New Roman" w:cs="Times New Roman"/>
+                <w:b w:val="0"/>
+                <w:bCs w:val="0"/>
+                <w:sz w:val="24"/>
+                <w:szCs w:val="24"/>
+              </w:rPr>
+            </w:pPr>
+            <w:r>
+              <w:rPr>
+                <w:rFonts w:ascii="Times New Roman" w:hAnsi="Times New Roman" w:cs="Times New Roman"/>
+                <w:b w:val="0"/>
+                <w:bCs w:val="0"/>
+                <w:sz w:val="24"/>
+                <w:szCs w:val="24"/>
+              </w:rPr>
+              <w:t>2.4.1. El sistema notifica al administrador.</w:t>
+            </w:r>
+          </w:p>
+          <w:p>
+            <w:pPr>
+              <w:pStyle w:val="Ttulo2"/>
+              <w:numPr>
+                <w:ilvl w:val="0"/>
+                <w:numId w:val="27"/>
+              </w:numPr>
+              <w:rPr>
+                <w:rFonts w:ascii="Times New Roman" w:hAnsi="Times New Roman" w:cs="Times New Roman"/>
+                <w:b w:val="0"/>
+                <w:bCs w:val="0"/>
+                <w:sz w:val="24"/>
+                <w:szCs w:val="24"/>
+              </w:rPr>
+            </w:pPr>
+            <w:r>
+              <w:rPr>
+                <w:rFonts w:ascii="Times New Roman" w:hAnsi="Times New Roman" w:cs="Times New Roman"/>
+                <w:b w:val="0"/>
+                <w:bCs w:val="0"/>
+                <w:sz w:val="24"/>
+                <w:szCs w:val="24"/>
+              </w:rPr>
+              <w:t xml:space="preserve"> </w:t>
+            </w:r>
+            <w:r>
+              <w:rPr>
+                <w:rFonts w:ascii="Times New Roman" w:hAnsi="Times New Roman" w:cs="Times New Roman"/>
+                <w:b w:val="0"/>
+                <w:bCs w:val="0"/>
+                <w:sz w:val="24"/>
+                <w:szCs w:val="24"/>
+              </w:rPr>
+              <w:t>2.4.1.</w:t>
+            </w:r>
+            <w:r>
+              <w:rPr>
+                <w:rFonts w:ascii="Times New Roman" w:hAnsi="Times New Roman" w:cs="Times New Roman"/>
+                <w:b w:val="0"/>
+                <w:bCs w:val="0"/>
+                <w:sz w:val="24"/>
+                <w:szCs w:val="24"/>
+              </w:rPr>
+              <w:t xml:space="preserve"> Se cancela el registro.</w:t>
+            </w:r>
+          </w:p>
+        </w:tc>
+      </w:tr>
+      <w:tr>
+        <w:tc>
+          <w:tcPr>
+            <w:tcW w:w="2972" w:type="dxa"/>
+            <w:vAlign w:val="center"/>
+          </w:tcPr>
+          <w:p>
+            <w:pPr>
+              <w:pStyle w:val="Ttulo2"/>
+              <w:ind w:left="0" w:firstLine="0"/>
+              <w:rPr>
+                <w:rFonts w:ascii="Times New Roman" w:hAnsi="Times New Roman" w:cs="Times New Roman"/>
+                <w:b w:val="0"/>
+                <w:bCs w:val="0"/>
+                <w:sz w:val="24"/>
+                <w:szCs w:val="24"/>
+              </w:rPr>
+            </w:pPr>
+            <w:r>
+              <w:rPr>
+                <w:rFonts w:ascii="Times New Roman" w:hAnsi="Times New Roman" w:cs="Times New Roman"/>
+                <w:b w:val="0"/>
+                <w:bCs w:val="0"/>
+                <w:sz w:val="24"/>
+                <w:szCs w:val="24"/>
+              </w:rPr>
+              <w:t>Notas:</w:t>
+            </w:r>
+          </w:p>
+        </w:tc>
+        <w:tc>
+          <w:tcPr>
+            <w:tcW w:w="6379" w:type="dxa"/>
+            <w:vAlign w:val="center"/>
+          </w:tcPr>
+          <w:p>
+            <w:pPr>
+              <w:pStyle w:val="Ttulo2"/>
+              <w:ind w:left="0" w:firstLine="0"/>
+              <w:rPr>
+                <w:rFonts w:ascii="Times New Roman" w:hAnsi="Times New Roman" w:cs="Times New Roman"/>
+                <w:b w:val="0"/>
+                <w:bCs w:val="0"/>
+                <w:sz w:val="24"/>
+                <w:szCs w:val="24"/>
+              </w:rPr>
+            </w:pPr>
+            <w:r>
+              <w:rPr>
+                <w:rFonts w:ascii="Times New Roman" w:hAnsi="Times New Roman" w:cs="Times New Roman"/>
+                <w:b w:val="0"/>
+                <w:bCs w:val="0"/>
+                <w:sz w:val="24"/>
+                <w:szCs w:val="24"/>
+              </w:rPr>
+              <w:t>Los datos obligatorios incluyen nombre completo, teléfono, correo electrónico y dirección.</w:t>
+            </w:r>
+          </w:p>
+        </w:tc>
+      </w:tr>
+      <w:tr>
+        <w:tc>
+          <w:tcPr>
             <w:tcW w:w="9351" w:type="dxa"/>
             <w:gridSpan w:val="2"/>
+            <w:vAlign w:val="center"/>
+          </w:tcPr>
+          <w:p>
+            <w:pPr>
+              <w:pStyle w:val="Ttulo2"/>
+              <w:ind w:left="0" w:firstLine="0"/>
+              <w:rPr>
+                <w:rFonts w:ascii="Times New Roman" w:hAnsi="Times New Roman" w:cs="Times New Roman"/>
+                <w:b w:val="0"/>
+                <w:bCs w:val="0"/>
+                <w:sz w:val="24"/>
+                <w:szCs w:val="24"/>
+              </w:rPr>
+            </w:pPr>
+            <w:r>
+              <w:rPr>
+                <w:rFonts w:ascii="Times New Roman" w:hAnsi="Times New Roman" w:cs="Times New Roman"/>
+                <w:b w:val="0"/>
+                <w:bCs w:val="0"/>
+                <w:sz w:val="24"/>
+                <w:szCs w:val="24"/>
+              </w:rPr>
+              <w:t>Requerimientos relacionados:</w:t>
+            </w:r>
+          </w:p>
+        </w:tc>
+      </w:tr>
+      <w:tr>
+        <w:tc>
+          <w:tcPr>
+            <w:tcW w:w="9351" w:type="dxa"/>
+            <w:gridSpan w:val="2"/>
+            <w:shd w:val="clear" w:color="auto" w:fill="FF0000"/>
             <w:vAlign w:val="center"/>
           </w:tcPr>
           <w:p>
@@ -3476,6 +3897,16 @@
                 <w:szCs w:val="24"/>
               </w:rPr>
             </w:pPr>
+            <w:r>
+              <w:rPr>
+                <w:rFonts w:ascii="Times New Roman" w:hAnsi="Times New Roman" w:cs="Times New Roman"/>
+                <w:b w:val="0"/>
+                <w:bCs w:val="0"/>
+                <w:sz w:val="24"/>
+                <w:szCs w:val="24"/>
+              </w:rPr>
+              <w:t>Permite al usuario (administrador o cliente) acceder y salir del sistema mediante credenciales válidas, garantizando la seguridad de la información.</w:t>
+            </w:r>
           </w:p>
         </w:tc>
       </w:tr>
@@ -3526,6 +3957,16 @@
                 <w:szCs w:val="24"/>
               </w:rPr>
             </w:pPr>
+            <w:r>
+              <w:rPr>
+                <w:rFonts w:ascii="Times New Roman" w:hAnsi="Times New Roman" w:cs="Times New Roman"/>
+                <w:b w:val="0"/>
+                <w:bCs w:val="0"/>
+                <w:sz w:val="24"/>
+                <w:szCs w:val="24"/>
+              </w:rPr>
+              <w:t>Administrador / Gerente y cliente.</w:t>
+            </w:r>
           </w:p>
         </w:tc>
       </w:tr>
@@ -3626,6 +4067,16 @@
                 <w:szCs w:val="24"/>
               </w:rPr>
             </w:pPr>
+            <w:r>
+              <w:rPr>
+                <w:rFonts w:ascii="Times New Roman" w:hAnsi="Times New Roman" w:cs="Times New Roman"/>
+                <w:b w:val="0"/>
+                <w:bCs w:val="0"/>
+                <w:sz w:val="24"/>
+                <w:szCs w:val="24"/>
+              </w:rPr>
+              <w:t>El usuario debe estar registrado en el sistema.</w:t>
+            </w:r>
           </w:p>
         </w:tc>
       </w:tr>
@@ -3753,6 +4204,16 @@
                 <w:szCs w:val="24"/>
               </w:rPr>
             </w:pPr>
+            <w:r>
+              <w:rPr>
+                <w:rFonts w:ascii="Times New Roman" w:hAnsi="Times New Roman" w:cs="Times New Roman"/>
+                <w:b w:val="0"/>
+                <w:bCs w:val="0"/>
+                <w:sz w:val="24"/>
+                <w:szCs w:val="24"/>
+              </w:rPr>
+              <w:t xml:space="preserve">El usuario ingresa su usuario y contraseña. </w:t>
+            </w:r>
           </w:p>
           <w:p>
             <w:pPr>
@@ -3769,6 +4230,68 @@
                 <w:szCs w:val="24"/>
               </w:rPr>
             </w:pPr>
+            <w:r>
+              <w:rPr>
+                <w:rFonts w:ascii="Times New Roman" w:hAnsi="Times New Roman" w:cs="Times New Roman"/>
+                <w:b w:val="0"/>
+                <w:bCs w:val="0"/>
+                <w:sz w:val="24"/>
+                <w:szCs w:val="24"/>
+              </w:rPr>
+              <w:t>El sistema valida las credenciales.</w:t>
+            </w:r>
+          </w:p>
+          <w:p>
+            <w:pPr>
+              <w:pStyle w:val="Ttulo2"/>
+              <w:numPr>
+                <w:ilvl w:val="0"/>
+                <w:numId w:val="17"/>
+              </w:numPr>
+              <w:rPr>
+                <w:rFonts w:ascii="Times New Roman" w:hAnsi="Times New Roman" w:cs="Times New Roman"/>
+                <w:b w:val="0"/>
+                <w:bCs w:val="0"/>
+                <w:sz w:val="24"/>
+                <w:szCs w:val="24"/>
+              </w:rPr>
+            </w:pPr>
+            <w:r>
+              <w:rPr>
+                <w:rFonts w:ascii="Times New Roman" w:hAnsi="Times New Roman" w:cs="Times New Roman"/>
+                <w:b w:val="0"/>
+                <w:bCs w:val="0"/>
+                <w:sz w:val="24"/>
+                <w:szCs w:val="24"/>
+              </w:rPr>
+              <w:t>Si con correctas, se otorga en acceso al sistema.</w:t>
+            </w:r>
+          </w:p>
+          <w:p>
+            <w:pPr>
+              <w:pStyle w:val="Ttulo2"/>
+              <w:numPr>
+                <w:ilvl w:val="0"/>
+                <w:numId w:val="17"/>
+              </w:numPr>
+              <w:rPr>
+                <w:rFonts w:ascii="Times New Roman" w:hAnsi="Times New Roman" w:cs="Times New Roman"/>
+                <w:b w:val="0"/>
+                <w:bCs w:val="0"/>
+                <w:sz w:val="24"/>
+                <w:szCs w:val="24"/>
+              </w:rPr>
+            </w:pPr>
+            <w:r>
+              <w:rPr>
+                <w:rFonts w:ascii="Times New Roman" w:hAnsi="Times New Roman" w:cs="Times New Roman"/>
+                <w:b w:val="0"/>
+                <w:bCs w:val="0"/>
+                <w:sz w:val="24"/>
+                <w:szCs w:val="24"/>
+              </w:rPr>
+              <w:t>El usuario puede interactuar con el sistema u cerrar sesión el cualquier momento mediante la opción “Cerrar sesión”.</w:t>
+            </w:r>
           </w:p>
         </w:tc>
       </w:tr>
@@ -3810,15 +4333,28 @@
           <w:p>
             <w:pPr>
               <w:pStyle w:val="Ttulo2"/>
-              <w:ind w:left="0" w:firstLine="0"/>
-              <w:rPr>
-                <w:rFonts w:ascii="Times New Roman" w:hAnsi="Times New Roman" w:cs="Times New Roman"/>
-                <w:b w:val="0"/>
-                <w:bCs w:val="0"/>
-                <w:sz w:val="24"/>
-                <w:szCs w:val="24"/>
-              </w:rPr>
-            </w:pPr>
+              <w:numPr>
+                <w:ilvl w:val="0"/>
+                <w:numId w:val="28"/>
+              </w:numPr>
+              <w:rPr>
+                <w:rFonts w:ascii="Times New Roman" w:hAnsi="Times New Roman" w:cs="Times New Roman"/>
+                <w:b w:val="0"/>
+                <w:bCs w:val="0"/>
+                <w:sz w:val="24"/>
+                <w:szCs w:val="24"/>
+              </w:rPr>
+            </w:pPr>
+            <w:r>
+              <w:rPr>
+                <w:rFonts w:ascii="Times New Roman" w:hAnsi="Times New Roman" w:cs="Times New Roman"/>
+                <w:b w:val="0"/>
+                <w:bCs w:val="0"/>
+                <w:sz w:val="24"/>
+                <w:szCs w:val="24"/>
+              </w:rPr>
+              <w:t>El usuario queda autenticado o su sesión finaliza correctamente.</w:t>
+            </w:r>
           </w:p>
         </w:tc>
       </w:tr>
@@ -3875,40 +4411,36 @@
       <w:tr>
         <w:tc>
           <w:tcPr>
-            <w:tcW w:w="2972" w:type="dxa"/>
-            <w:vAlign w:val="center"/>
-          </w:tcPr>
-          <w:p>
-            <w:pPr>
-              <w:pStyle w:val="Ttulo2"/>
-              <w:ind w:left="0" w:firstLine="0"/>
-              <w:rPr>
-                <w:rFonts w:ascii="Times New Roman" w:hAnsi="Times New Roman" w:cs="Times New Roman"/>
-                <w:b w:val="0"/>
-                <w:bCs w:val="0"/>
-                <w:sz w:val="24"/>
-                <w:szCs w:val="24"/>
-              </w:rPr>
-            </w:pPr>
-          </w:p>
-        </w:tc>
-        <w:tc>
-          <w:tcPr>
-            <w:tcW w:w="6379" w:type="dxa"/>
-            <w:vAlign w:val="center"/>
-          </w:tcPr>
-          <w:p>
-            <w:pPr>
-              <w:pStyle w:val="Ttulo2"/>
-              <w:ind w:left="0" w:firstLine="0"/>
-              <w:rPr>
-                <w:rFonts w:ascii="Times New Roman" w:hAnsi="Times New Roman" w:cs="Times New Roman"/>
-                <w:b w:val="0"/>
-                <w:bCs w:val="0"/>
-                <w:sz w:val="24"/>
-                <w:szCs w:val="24"/>
-              </w:rPr>
-            </w:pPr>
+            <w:tcW w:w="9351" w:type="dxa"/>
+            <w:gridSpan w:val="2"/>
+            <w:vAlign w:val="center"/>
+          </w:tcPr>
+          <w:p>
+            <w:pPr>
+              <w:pStyle w:val="Ttulo2"/>
+              <w:numPr>
+                <w:ilvl w:val="0"/>
+                <w:numId w:val="29"/>
+              </w:numPr>
+              <w:jc w:val="center"/>
+              <w:rPr>
+                <w:rFonts w:ascii="Times New Roman" w:hAnsi="Times New Roman" w:cs="Times New Roman"/>
+                <w:b w:val="0"/>
+                <w:bCs w:val="0"/>
+                <w:sz w:val="24"/>
+                <w:szCs w:val="24"/>
+              </w:rPr>
+            </w:pPr>
+            <w:r>
+              <w:rPr>
+                <w:rFonts w:ascii="Times New Roman" w:hAnsi="Times New Roman" w:cs="Times New Roman"/>
+                <w:b w:val="0"/>
+                <w:bCs w:val="0"/>
+                <w:sz w:val="24"/>
+                <w:szCs w:val="24"/>
+              </w:rPr>
+              <w:t>Credenciales incorrectas.</w:t>
+            </w:r>
           </w:p>
         </w:tc>
       </w:tr>
@@ -3930,16 +4462,6 @@
                 <w:szCs w:val="24"/>
               </w:rPr>
             </w:pPr>
-            <w:r>
-              <w:rPr>
-                <w:rFonts w:ascii="Times New Roman" w:hAnsi="Times New Roman" w:cs="Times New Roman"/>
-                <w:b w:val="0"/>
-                <w:bCs w:val="0"/>
-                <w:sz w:val="24"/>
-                <w:szCs w:val="24"/>
-              </w:rPr>
-              <w:t>Notas:</w:t>
-            </w:r>
           </w:p>
         </w:tc>
         <w:tc>
@@ -3950,15 +4472,80 @@
           <w:p>
             <w:pPr>
               <w:pStyle w:val="Ttulo2"/>
-              <w:ind w:left="0" w:firstLine="0"/>
-              <w:rPr>
-                <w:rFonts w:ascii="Times New Roman" w:hAnsi="Times New Roman" w:cs="Times New Roman"/>
-                <w:b w:val="0"/>
-                <w:bCs w:val="0"/>
-                <w:sz w:val="24"/>
-                <w:szCs w:val="24"/>
-              </w:rPr>
-            </w:pPr>
+              <w:numPr>
+                <w:ilvl w:val="2"/>
+                <w:numId w:val="29"/>
+              </w:numPr>
+              <w:rPr>
+                <w:rFonts w:ascii="Times New Roman" w:hAnsi="Times New Roman" w:cs="Times New Roman"/>
+                <w:b w:val="0"/>
+                <w:bCs w:val="0"/>
+                <w:sz w:val="24"/>
+                <w:szCs w:val="24"/>
+              </w:rPr>
+            </w:pPr>
+            <w:r>
+              <w:rPr>
+                <w:rFonts w:ascii="Times New Roman" w:hAnsi="Times New Roman" w:cs="Times New Roman"/>
+                <w:b w:val="0"/>
+                <w:bCs w:val="0"/>
+                <w:sz w:val="24"/>
+                <w:szCs w:val="24"/>
+              </w:rPr>
+              <w:t>El sistema muestra en mensaje de error.</w:t>
+            </w:r>
+          </w:p>
+          <w:p>
+            <w:pPr>
+              <w:pStyle w:val="Ttulo2"/>
+              <w:numPr>
+                <w:ilvl w:val="2"/>
+                <w:numId w:val="29"/>
+              </w:numPr>
+              <w:rPr>
+                <w:rFonts w:ascii="Times New Roman" w:hAnsi="Times New Roman" w:cs="Times New Roman"/>
+                <w:b w:val="0"/>
+                <w:bCs w:val="0"/>
+                <w:sz w:val="24"/>
+                <w:szCs w:val="24"/>
+              </w:rPr>
+            </w:pPr>
+            <w:r>
+              <w:rPr>
+                <w:rFonts w:ascii="Times New Roman" w:hAnsi="Times New Roman" w:cs="Times New Roman"/>
+                <w:b w:val="0"/>
+                <w:bCs w:val="0"/>
+                <w:sz w:val="24"/>
+                <w:szCs w:val="24"/>
+              </w:rPr>
+              <w:t>El usuario intenta de nuevo ingresando usuario y contraseña.</w:t>
+            </w:r>
+          </w:p>
+          <w:p>
+            <w:pPr>
+              <w:pStyle w:val="Ttulo2"/>
+              <w:numPr>
+                <w:ilvl w:val="2"/>
+                <w:numId w:val="29"/>
+              </w:numPr>
+              <w:rPr>
+                <w:rFonts w:ascii="Times New Roman" w:hAnsi="Times New Roman" w:cs="Times New Roman"/>
+                <w:b w:val="0"/>
+                <w:bCs w:val="0"/>
+                <w:sz w:val="24"/>
+                <w:szCs w:val="24"/>
+              </w:rPr>
+            </w:pPr>
+            <w:r>
+              <w:rPr>
+                <w:rFonts w:ascii="Times New Roman" w:hAnsi="Times New Roman" w:cs="Times New Roman"/>
+                <w:b w:val="0"/>
+                <w:bCs w:val="0"/>
+                <w:sz w:val="24"/>
+                <w:szCs w:val="24"/>
+              </w:rPr>
+              <w:t>El sistema valida las credenciales y el usuario accede al sistema.</w:t>
+            </w:r>
           </w:p>
         </w:tc>
       </w:tr>
@@ -3972,24 +4559,28 @@
           <w:p>
             <w:pPr>
               <w:pStyle w:val="Ttulo2"/>
-              <w:ind w:left="0" w:firstLine="0"/>
-              <w:rPr>
-                <w:rFonts w:ascii="Times New Roman" w:hAnsi="Times New Roman" w:cs="Times New Roman"/>
-                <w:b w:val="0"/>
-                <w:bCs w:val="0"/>
-                <w:sz w:val="24"/>
-                <w:szCs w:val="24"/>
-              </w:rPr>
-            </w:pPr>
-            <w:r>
-              <w:rPr>
-                <w:rFonts w:ascii="Times New Roman" w:hAnsi="Times New Roman" w:cs="Times New Roman"/>
-                <w:b w:val="0"/>
-                <w:bCs w:val="0"/>
-                <w:sz w:val="24"/>
-                <w:szCs w:val="24"/>
-              </w:rPr>
-              <w:t>Requerimientos relacionados:</w:t>
+              <w:numPr>
+                <w:ilvl w:val="0"/>
+                <w:numId w:val="29"/>
+              </w:numPr>
+              <w:jc w:val="center"/>
+              <w:rPr>
+                <w:rFonts w:ascii="Times New Roman" w:hAnsi="Times New Roman" w:cs="Times New Roman"/>
+                <w:b w:val="0"/>
+                <w:bCs w:val="0"/>
+                <w:sz w:val="24"/>
+                <w:szCs w:val="24"/>
+              </w:rPr>
+            </w:pPr>
+            <w:r>
+              <w:rPr>
+                <w:rFonts w:ascii="Times New Roman" w:hAnsi="Times New Roman" w:cs="Times New Roman"/>
+                <w:b w:val="0"/>
+                <w:bCs w:val="0"/>
+                <w:sz w:val="24"/>
+                <w:szCs w:val="24"/>
+              </w:rPr>
+              <w:t>El usuario olvido sus credenciales.</w:t>
             </w:r>
           </w:p>
         </w:tc>
@@ -3997,8 +4588,141 @@
       <w:tr>
         <w:tc>
           <w:tcPr>
+            <w:tcW w:w="2972" w:type="dxa"/>
+            <w:vAlign w:val="center"/>
+          </w:tcPr>
+          <w:p>
+            <w:pPr>
+              <w:pStyle w:val="Ttulo2"/>
+              <w:ind w:left="0" w:firstLine="0"/>
+              <w:rPr>
+                <w:rFonts w:ascii="Times New Roman" w:hAnsi="Times New Roman" w:cs="Times New Roman"/>
+                <w:b w:val="0"/>
+                <w:bCs w:val="0"/>
+                <w:sz w:val="24"/>
+                <w:szCs w:val="24"/>
+              </w:rPr>
+            </w:pPr>
+          </w:p>
+        </w:tc>
+        <w:tc>
+          <w:tcPr>
+            <w:tcW w:w="6379" w:type="dxa"/>
+            <w:shd w:val="clear" w:color="auto" w:fill="FF0000"/>
+            <w:vAlign w:val="center"/>
+          </w:tcPr>
+          <w:p>
+            <w:pPr>
+              <w:pStyle w:val="Ttulo2"/>
+              <w:rPr>
+                <w:rFonts w:ascii="Times New Roman" w:hAnsi="Times New Roman" w:cs="Times New Roman"/>
+                <w:b w:val="0"/>
+                <w:bCs w:val="0"/>
+                <w:sz w:val="24"/>
+                <w:szCs w:val="24"/>
+              </w:rPr>
+            </w:pPr>
+          </w:p>
+        </w:tc>
+      </w:tr>
+      <w:tr>
+        <w:tc>
+          <w:tcPr>
+            <w:tcW w:w="2972" w:type="dxa"/>
+            <w:vAlign w:val="center"/>
+          </w:tcPr>
+          <w:p>
+            <w:pPr>
+              <w:pStyle w:val="Ttulo2"/>
+              <w:ind w:left="0" w:firstLine="0"/>
+              <w:rPr>
+                <w:rFonts w:ascii="Times New Roman" w:hAnsi="Times New Roman" w:cs="Times New Roman"/>
+                <w:b w:val="0"/>
+                <w:bCs w:val="0"/>
+                <w:sz w:val="24"/>
+                <w:szCs w:val="24"/>
+              </w:rPr>
+            </w:pPr>
+            <w:r>
+              <w:rPr>
+                <w:rFonts w:ascii="Times New Roman" w:hAnsi="Times New Roman" w:cs="Times New Roman"/>
+                <w:b w:val="0"/>
+                <w:bCs w:val="0"/>
+                <w:sz w:val="24"/>
+                <w:szCs w:val="24"/>
+              </w:rPr>
+              <w:t>Notas:</w:t>
+            </w:r>
+          </w:p>
+        </w:tc>
+        <w:tc>
+          <w:tcPr>
+            <w:tcW w:w="6379" w:type="dxa"/>
+            <w:vAlign w:val="center"/>
+          </w:tcPr>
+          <w:p>
+            <w:pPr>
+              <w:pStyle w:val="Ttulo2"/>
+              <w:ind w:left="0" w:firstLine="0"/>
+              <w:rPr>
+                <w:rFonts w:ascii="Times New Roman" w:hAnsi="Times New Roman" w:cs="Times New Roman"/>
+                <w:b w:val="0"/>
+                <w:bCs w:val="0"/>
+                <w:sz w:val="24"/>
+                <w:szCs w:val="24"/>
+              </w:rPr>
+            </w:pPr>
+            <w:r>
+              <w:rPr>
+                <w:rFonts w:ascii="Times New Roman" w:hAnsi="Times New Roman" w:cs="Times New Roman"/>
+                <w:b w:val="0"/>
+                <w:bCs w:val="0"/>
+                <w:sz w:val="24"/>
+                <w:szCs w:val="24"/>
+              </w:rPr>
+              <w:t>Las contraseñas deben estar encriptadas en la base de datos.</w:t>
+            </w:r>
+          </w:p>
+        </w:tc>
+      </w:tr>
+      <w:tr>
+        <w:tc>
+          <w:tcPr>
             <w:tcW w:w="9351" w:type="dxa"/>
             <w:gridSpan w:val="2"/>
+            <w:vAlign w:val="center"/>
+          </w:tcPr>
+          <w:p>
+            <w:pPr>
+              <w:pStyle w:val="Ttulo2"/>
+              <w:ind w:left="0" w:firstLine="0"/>
+              <w:rPr>
+                <w:rFonts w:ascii="Times New Roman" w:hAnsi="Times New Roman" w:cs="Times New Roman"/>
+                <w:b w:val="0"/>
+                <w:bCs w:val="0"/>
+                <w:sz w:val="24"/>
+                <w:szCs w:val="24"/>
+              </w:rPr>
+            </w:pPr>
+            <w:r>
+              <w:rPr>
+                <w:rFonts w:ascii="Times New Roman" w:hAnsi="Times New Roman" w:cs="Times New Roman"/>
+                <w:b w:val="0"/>
+                <w:bCs w:val="0"/>
+                <w:sz w:val="24"/>
+                <w:szCs w:val="24"/>
+              </w:rPr>
+              <w:t>Requerimientos relacionados:</w:t>
+            </w:r>
+          </w:p>
+        </w:tc>
+      </w:tr>
+      <w:tr>
+        <w:tc>
+          <w:tcPr>
+            <w:tcW w:w="9351" w:type="dxa"/>
+            <w:gridSpan w:val="2"/>
+            <w:shd w:val="clear" w:color="auto" w:fill="FF0000"/>
             <w:vAlign w:val="center"/>
           </w:tcPr>
           <w:p>
@@ -4216,6 +4940,16 @@
                 <w:szCs w:val="24"/>
               </w:rPr>
             </w:pPr>
+            <w:r>
+              <w:rPr>
+                <w:rFonts w:ascii="Times New Roman" w:hAnsi="Times New Roman" w:cs="Times New Roman"/>
+                <w:b w:val="0"/>
+                <w:bCs w:val="0"/>
+                <w:sz w:val="24"/>
+                <w:szCs w:val="24"/>
+              </w:rPr>
+              <w:t>22/10/2025</w:t>
+            </w:r>
           </w:p>
         </w:tc>
       </w:tr>
@@ -4326,6 +5060,16 @@
                 <w:szCs w:val="24"/>
               </w:rPr>
             </w:pPr>
+            <w:r>
+              <w:rPr>
+                <w:rFonts w:ascii="Times New Roman" w:hAnsi="Times New Roman" w:cs="Times New Roman"/>
+                <w:b w:val="0"/>
+                <w:bCs w:val="0"/>
+                <w:sz w:val="24"/>
+                <w:szCs w:val="24"/>
+              </w:rPr>
+              <w:t>Permite al administrador verificar que los datos personales de los clientes sean correctos, estén completos y cumplan con los formatos establecidos.</w:t>
+            </w:r>
           </w:p>
         </w:tc>
       </w:tr>
@@ -4376,6 +5120,16 @@
                 <w:szCs w:val="24"/>
               </w:rPr>
             </w:pPr>
+            <w:r>
+              <w:rPr>
+                <w:rFonts w:ascii="Times New Roman" w:hAnsi="Times New Roman" w:cs="Times New Roman"/>
+                <w:b w:val="0"/>
+                <w:bCs w:val="0"/>
+                <w:sz w:val="24"/>
+                <w:szCs w:val="24"/>
+              </w:rPr>
+              <w:t>Administrador / Gerente</w:t>
+            </w:r>
           </w:p>
         </w:tc>
       </w:tr>
@@ -4467,15 +5221,28 @@
           <w:p>
             <w:pPr>
               <w:pStyle w:val="Ttulo2"/>
-              <w:ind w:left="0" w:firstLine="0"/>
-              <w:rPr>
-                <w:rFonts w:ascii="Times New Roman" w:hAnsi="Times New Roman" w:cs="Times New Roman"/>
-                <w:b w:val="0"/>
-                <w:bCs w:val="0"/>
-                <w:sz w:val="24"/>
-                <w:szCs w:val="24"/>
-              </w:rPr>
-            </w:pPr>
+              <w:numPr>
+                <w:ilvl w:val="0"/>
+                <w:numId w:val="28"/>
+              </w:numPr>
+              <w:rPr>
+                <w:rFonts w:ascii="Times New Roman" w:hAnsi="Times New Roman" w:cs="Times New Roman"/>
+                <w:b w:val="0"/>
+                <w:bCs w:val="0"/>
+                <w:sz w:val="24"/>
+                <w:szCs w:val="24"/>
+              </w:rPr>
+            </w:pPr>
+            <w:r>
+              <w:rPr>
+                <w:rFonts w:ascii="Times New Roman" w:hAnsi="Times New Roman" w:cs="Times New Roman"/>
+                <w:b w:val="0"/>
+                <w:bCs w:val="0"/>
+                <w:sz w:val="24"/>
+                <w:szCs w:val="24"/>
+              </w:rPr>
+              <w:t xml:space="preserve">El cliente debe estar previamente registrado o registrándolo en ese momento. </w:t>
+            </w:r>
           </w:p>
         </w:tc>
       </w:tr>
@@ -4586,6 +5353,7 @@
         <w:tc>
           <w:tcPr>
             <w:tcW w:w="6379" w:type="dxa"/>
+            <w:shd w:val="clear" w:color="auto" w:fill="FF0000"/>
             <w:vAlign w:val="center"/>
           </w:tcPr>
           <w:p>
@@ -4655,6 +5423,7 @@
         <w:tc>
           <w:tcPr>
             <w:tcW w:w="6379" w:type="dxa"/>
+            <w:shd w:val="clear" w:color="auto" w:fill="FF0000"/>
             <w:vAlign w:val="center"/>
           </w:tcPr>
           <w:p>
@@ -4745,6 +5514,7 @@
         <w:tc>
           <w:tcPr>
             <w:tcW w:w="6379" w:type="dxa"/>
+            <w:shd w:val="clear" w:color="auto" w:fill="FF0000"/>
             <w:vAlign w:val="center"/>
           </w:tcPr>
           <w:p>
@@ -4795,6 +5565,7 @@
         <w:tc>
           <w:tcPr>
             <w:tcW w:w="6379" w:type="dxa"/>
+            <w:shd w:val="clear" w:color="auto" w:fill="FF0000"/>
             <w:vAlign w:val="center"/>
           </w:tcPr>
           <w:p>
@@ -4849,6 +5620,7 @@
           <w:tcPr>
             <w:tcW w:w="9351" w:type="dxa"/>
             <w:gridSpan w:val="2"/>
+            <w:shd w:val="clear" w:color="auto" w:fill="FF0000"/>
             <w:vAlign w:val="center"/>
           </w:tcPr>
           <w:p>
@@ -5062,6 +5834,16 @@
                 <w:szCs w:val="24"/>
               </w:rPr>
             </w:pPr>
+            <w:r>
+              <w:rPr>
+                <w:rFonts w:ascii="Times New Roman" w:hAnsi="Times New Roman" w:cs="Times New Roman"/>
+                <w:b w:val="0"/>
+                <w:bCs w:val="0"/>
+                <w:sz w:val="24"/>
+                <w:szCs w:val="24"/>
+              </w:rPr>
+              <w:t>22/10/2025</w:t>
+            </w:r>
           </w:p>
         </w:tc>
       </w:tr>
@@ -5172,6 +5954,16 @@
                 <w:szCs w:val="24"/>
               </w:rPr>
             </w:pPr>
+            <w:r>
+              <w:rPr>
+                <w:rFonts w:ascii="Times New Roman" w:hAnsi="Times New Roman" w:cs="Times New Roman"/>
+                <w:b w:val="0"/>
+                <w:bCs w:val="0"/>
+                <w:sz w:val="24"/>
+                <w:szCs w:val="24"/>
+              </w:rPr>
+              <w:t>Permite al administrador modificar los datos personales o de contacto de un cliente ya registrado, garantizando la integridad de la información.</w:t>
+            </w:r>
           </w:p>
         </w:tc>
       </w:tr>
@@ -5222,6 +6014,16 @@
                 <w:szCs w:val="24"/>
               </w:rPr>
             </w:pPr>
+            <w:r>
+              <w:rPr>
+                <w:rFonts w:ascii="Times New Roman" w:hAnsi="Times New Roman" w:cs="Times New Roman"/>
+                <w:b w:val="0"/>
+                <w:bCs w:val="0"/>
+                <w:sz w:val="24"/>
+                <w:szCs w:val="24"/>
+              </w:rPr>
+              <w:t>Administrador / Gerente</w:t>
+            </w:r>
           </w:p>
         </w:tc>
       </w:tr>
@@ -5313,15 +6115,28 @@
           <w:p>
             <w:pPr>
               <w:pStyle w:val="Ttulo2"/>
-              <w:ind w:left="0" w:firstLine="0"/>
-              <w:rPr>
-                <w:rFonts w:ascii="Times New Roman" w:hAnsi="Times New Roman" w:cs="Times New Roman"/>
-                <w:b w:val="0"/>
-                <w:bCs w:val="0"/>
-                <w:sz w:val="24"/>
-                <w:szCs w:val="24"/>
-              </w:rPr>
-            </w:pPr>
+              <w:numPr>
+                <w:ilvl w:val="0"/>
+                <w:numId w:val="28"/>
+              </w:numPr>
+              <w:rPr>
+                <w:rFonts w:ascii="Times New Roman" w:hAnsi="Times New Roman" w:cs="Times New Roman"/>
+                <w:b w:val="0"/>
+                <w:bCs w:val="0"/>
+                <w:sz w:val="24"/>
+                <w:szCs w:val="24"/>
+              </w:rPr>
+            </w:pPr>
+            <w:r>
+              <w:rPr>
+                <w:rFonts w:ascii="Times New Roman" w:hAnsi="Times New Roman" w:cs="Times New Roman"/>
+                <w:b w:val="0"/>
+                <w:bCs w:val="0"/>
+                <w:sz w:val="24"/>
+                <w:szCs w:val="24"/>
+              </w:rPr>
+              <w:t>El cliente debe existir en el sistema.</w:t>
+            </w:r>
           </w:p>
         </w:tc>
       </w:tr>
@@ -5449,6 +6264,16 @@
                 <w:szCs w:val="24"/>
               </w:rPr>
             </w:pPr>
+            <w:r>
+              <w:rPr>
+                <w:rFonts w:ascii="Times New Roman" w:hAnsi="Times New Roman" w:cs="Times New Roman"/>
+                <w:b w:val="0"/>
+                <w:bCs w:val="0"/>
+                <w:sz w:val="24"/>
+                <w:szCs w:val="24"/>
+              </w:rPr>
+              <w:t>El administrador busca y selecciona el cliente a actualizar.</w:t>
+            </w:r>
           </w:p>
           <w:p>
             <w:pPr>
@@ -5465,6 +6290,107 @@
                 <w:szCs w:val="24"/>
               </w:rPr>
             </w:pPr>
+            <w:r>
+              <w:rPr>
+                <w:rFonts w:ascii="Times New Roman" w:hAnsi="Times New Roman" w:cs="Times New Roman"/>
+                <w:b w:val="0"/>
+                <w:bCs w:val="0"/>
+                <w:sz w:val="24"/>
+                <w:szCs w:val="24"/>
+              </w:rPr>
+              <w:t>El sistema muestra los datos actuales del cliente.</w:t>
+            </w:r>
+          </w:p>
+          <w:p>
+            <w:pPr>
+              <w:pStyle w:val="Ttulo2"/>
+              <w:numPr>
+                <w:ilvl w:val="0"/>
+                <w:numId w:val="19"/>
+              </w:numPr>
+              <w:rPr>
+                <w:rFonts w:ascii="Times New Roman" w:hAnsi="Times New Roman" w:cs="Times New Roman"/>
+                <w:b w:val="0"/>
+                <w:bCs w:val="0"/>
+                <w:sz w:val="24"/>
+                <w:szCs w:val="24"/>
+              </w:rPr>
+            </w:pPr>
+            <w:r>
+              <w:rPr>
+                <w:rFonts w:ascii="Times New Roman" w:hAnsi="Times New Roman" w:cs="Times New Roman"/>
+                <w:b w:val="0"/>
+                <w:bCs w:val="0"/>
+                <w:sz w:val="24"/>
+                <w:szCs w:val="24"/>
+              </w:rPr>
+              <w:t>El administrador modifica los campos necesarios.</w:t>
+            </w:r>
+          </w:p>
+          <w:p>
+            <w:pPr>
+              <w:pStyle w:val="Ttulo2"/>
+              <w:numPr>
+                <w:ilvl w:val="0"/>
+                <w:numId w:val="19"/>
+              </w:numPr>
+              <w:rPr>
+                <w:rFonts w:ascii="Times New Roman" w:hAnsi="Times New Roman" w:cs="Times New Roman"/>
+                <w:b w:val="0"/>
+                <w:bCs w:val="0"/>
+                <w:sz w:val="24"/>
+                <w:szCs w:val="24"/>
+              </w:rPr>
+            </w:pPr>
+            <w:r>
+              <w:rPr>
+                <w:rFonts w:ascii="Times New Roman" w:hAnsi="Times New Roman" w:cs="Times New Roman"/>
+                <w:b w:val="0"/>
+                <w:bCs w:val="0"/>
+                <w:sz w:val="24"/>
+                <w:szCs w:val="24"/>
+              </w:rPr>
+              <w:t>El sistema valida los nuevos datos.</w:t>
+            </w:r>
+          </w:p>
+          <w:p>
+            <w:pPr>
+              <w:pStyle w:val="Ttulo2"/>
+              <w:numPr>
+                <w:ilvl w:val="0"/>
+                <w:numId w:val="19"/>
+              </w:numPr>
+              <w:rPr>
+                <w:rFonts w:ascii="Times New Roman" w:hAnsi="Times New Roman" w:cs="Times New Roman"/>
+                <w:b w:val="0"/>
+                <w:bCs w:val="0"/>
+                <w:sz w:val="24"/>
+                <w:szCs w:val="24"/>
+              </w:rPr>
+            </w:pPr>
+            <w:r>
+              <w:rPr>
+                <w:rFonts w:ascii="Times New Roman" w:hAnsi="Times New Roman" w:cs="Times New Roman"/>
+                <w:b w:val="0"/>
+                <w:bCs w:val="0"/>
+                <w:sz w:val="24"/>
+                <w:szCs w:val="24"/>
+              </w:rPr>
+              <w:t>El sistema actualiza la información y muestra un mensaje de confirmación.</w:t>
+            </w:r>
+          </w:p>
+          <w:p>
+            <w:pPr>
+              <w:pStyle w:val="Ttulo2"/>
+              <w:ind w:left="720" w:firstLine="0"/>
+              <w:rPr>
+                <w:rFonts w:ascii="Times New Roman" w:hAnsi="Times New Roman" w:cs="Times New Roman"/>
+                <w:b w:val="0"/>
+                <w:bCs w:val="0"/>
+                <w:sz w:val="24"/>
+                <w:szCs w:val="24"/>
+              </w:rPr>
+            </w:pPr>
           </w:p>
         </w:tc>
       </w:tr>
@@ -5506,15 +6432,28 @@
           <w:p>
             <w:pPr>
               <w:pStyle w:val="Ttulo2"/>
-              <w:ind w:left="0" w:firstLine="0"/>
-              <w:rPr>
-                <w:rFonts w:ascii="Times New Roman" w:hAnsi="Times New Roman" w:cs="Times New Roman"/>
-                <w:b w:val="0"/>
-                <w:bCs w:val="0"/>
-                <w:sz w:val="24"/>
-                <w:szCs w:val="24"/>
-              </w:rPr>
-            </w:pPr>
+              <w:numPr>
+                <w:ilvl w:val="0"/>
+                <w:numId w:val="28"/>
+              </w:numPr>
+              <w:rPr>
+                <w:rFonts w:ascii="Times New Roman" w:hAnsi="Times New Roman" w:cs="Times New Roman"/>
+                <w:b w:val="0"/>
+                <w:bCs w:val="0"/>
+                <w:sz w:val="24"/>
+                <w:szCs w:val="24"/>
+              </w:rPr>
+            </w:pPr>
+            <w:r>
+              <w:rPr>
+                <w:rFonts w:ascii="Times New Roman" w:hAnsi="Times New Roman" w:cs="Times New Roman"/>
+                <w:b w:val="0"/>
+                <w:bCs w:val="0"/>
+                <w:sz w:val="24"/>
+                <w:szCs w:val="24"/>
+              </w:rPr>
+              <w:t>Los datos del cliente se actualizan en la base de datos.</w:t>
+            </w:r>
           </w:p>
         </w:tc>
       </w:tr>
@@ -5571,40 +6510,36 @@
       <w:tr>
         <w:tc>
           <w:tcPr>
-            <w:tcW w:w="2972" w:type="dxa"/>
-            <w:vAlign w:val="center"/>
-          </w:tcPr>
-          <w:p>
-            <w:pPr>
-              <w:pStyle w:val="Ttulo2"/>
-              <w:ind w:left="0" w:firstLine="0"/>
-              <w:rPr>
-                <w:rFonts w:ascii="Times New Roman" w:hAnsi="Times New Roman" w:cs="Times New Roman"/>
-                <w:b w:val="0"/>
-                <w:bCs w:val="0"/>
-                <w:sz w:val="24"/>
-                <w:szCs w:val="24"/>
-              </w:rPr>
-            </w:pPr>
-          </w:p>
-        </w:tc>
-        <w:tc>
-          <w:tcPr>
-            <w:tcW w:w="6379" w:type="dxa"/>
-            <w:vAlign w:val="center"/>
-          </w:tcPr>
-          <w:p>
-            <w:pPr>
-              <w:pStyle w:val="Ttulo2"/>
-              <w:ind w:left="0" w:firstLine="0"/>
-              <w:rPr>
-                <w:rFonts w:ascii="Times New Roman" w:hAnsi="Times New Roman" w:cs="Times New Roman"/>
-                <w:b w:val="0"/>
-                <w:bCs w:val="0"/>
-                <w:sz w:val="24"/>
-                <w:szCs w:val="24"/>
-              </w:rPr>
-            </w:pPr>
+            <w:tcW w:w="9351" w:type="dxa"/>
+            <w:gridSpan w:val="2"/>
+            <w:vAlign w:val="center"/>
+          </w:tcPr>
+          <w:p>
+            <w:pPr>
+              <w:pStyle w:val="Ttulo2"/>
+              <w:numPr>
+                <w:ilvl w:val="0"/>
+                <w:numId w:val="30"/>
+              </w:numPr>
+              <w:jc w:val="center"/>
+              <w:rPr>
+                <w:rFonts w:ascii="Times New Roman" w:hAnsi="Times New Roman" w:cs="Times New Roman"/>
+                <w:b w:val="0"/>
+                <w:bCs w:val="0"/>
+                <w:sz w:val="24"/>
+                <w:szCs w:val="24"/>
+              </w:rPr>
+            </w:pPr>
+            <w:r>
+              <w:rPr>
+                <w:rFonts w:ascii="Times New Roman" w:hAnsi="Times New Roman" w:cs="Times New Roman"/>
+                <w:b w:val="0"/>
+                <w:bCs w:val="0"/>
+                <w:sz w:val="24"/>
+                <w:szCs w:val="24"/>
+              </w:rPr>
+              <w:t>Datos erróneos.</w:t>
+            </w:r>
           </w:p>
         </w:tc>
       </w:tr>
@@ -5626,16 +6561,6 @@
                 <w:szCs w:val="24"/>
               </w:rPr>
             </w:pPr>
-            <w:r>
-              <w:rPr>
-                <w:rFonts w:ascii="Times New Roman" w:hAnsi="Times New Roman" w:cs="Times New Roman"/>
-                <w:b w:val="0"/>
-                <w:bCs w:val="0"/>
-                <w:sz w:val="24"/>
-                <w:szCs w:val="24"/>
-              </w:rPr>
-              <w:t>Notas:</w:t>
-            </w:r>
           </w:p>
         </w:tc>
         <w:tc>
@@ -5646,21 +6571,120 @@
           <w:p>
             <w:pPr>
               <w:pStyle w:val="Ttulo2"/>
-              <w:ind w:left="0" w:firstLine="0"/>
-              <w:rPr>
-                <w:rFonts w:ascii="Times New Roman" w:hAnsi="Times New Roman" w:cs="Times New Roman"/>
-                <w:b w:val="0"/>
-                <w:bCs w:val="0"/>
-                <w:sz w:val="24"/>
-                <w:szCs w:val="24"/>
-              </w:rPr>
-            </w:pPr>
+              <w:numPr>
+                <w:ilvl w:val="0"/>
+                <w:numId w:val="28"/>
+              </w:numPr>
+              <w:rPr>
+                <w:rFonts w:ascii="Times New Roman" w:hAnsi="Times New Roman" w:cs="Times New Roman"/>
+                <w:b w:val="0"/>
+                <w:bCs w:val="0"/>
+                <w:sz w:val="24"/>
+                <w:szCs w:val="24"/>
+              </w:rPr>
+            </w:pPr>
+            <w:r>
+              <w:rPr>
+                <w:rFonts w:ascii="Times New Roman" w:hAnsi="Times New Roman" w:cs="Times New Roman"/>
+                <w:b w:val="0"/>
+                <w:bCs w:val="0"/>
+                <w:sz w:val="24"/>
+                <w:szCs w:val="24"/>
+              </w:rPr>
+              <w:t>1.3.1. El sistema muestra en mensaje de error y solicita correcciones.</w:t>
+            </w:r>
+          </w:p>
+          <w:p>
+            <w:pPr>
+              <w:pStyle w:val="Ttulo2"/>
+              <w:numPr>
+                <w:ilvl w:val="0"/>
+                <w:numId w:val="28"/>
+              </w:numPr>
+              <w:rPr>
+                <w:rFonts w:ascii="Times New Roman" w:hAnsi="Times New Roman" w:cs="Times New Roman"/>
+                <w:b w:val="0"/>
+                <w:bCs w:val="0"/>
+                <w:sz w:val="24"/>
+                <w:szCs w:val="24"/>
+              </w:rPr>
+            </w:pPr>
+            <w:r>
+              <w:rPr>
+                <w:rFonts w:ascii="Times New Roman" w:hAnsi="Times New Roman" w:cs="Times New Roman"/>
+                <w:b w:val="0"/>
+                <w:bCs w:val="0"/>
+                <w:sz w:val="24"/>
+                <w:szCs w:val="24"/>
+              </w:rPr>
+              <w:t>1.3.2. El administrador realiza las correcciones.</w:t>
+            </w:r>
           </w:p>
         </w:tc>
       </w:tr>
       <w:tr>
         <w:tc>
           <w:tcPr>
+            <w:tcW w:w="2972" w:type="dxa"/>
+            <w:vAlign w:val="center"/>
+          </w:tcPr>
+          <w:p>
+            <w:pPr>
+              <w:pStyle w:val="Ttulo2"/>
+              <w:ind w:left="0" w:firstLine="0"/>
+              <w:rPr>
+                <w:rFonts w:ascii="Times New Roman" w:hAnsi="Times New Roman" w:cs="Times New Roman"/>
+                <w:b w:val="0"/>
+                <w:bCs w:val="0"/>
+                <w:sz w:val="24"/>
+                <w:szCs w:val="24"/>
+              </w:rPr>
+            </w:pPr>
+            <w:r>
+              <w:rPr>
+                <w:rFonts w:ascii="Times New Roman" w:hAnsi="Times New Roman" w:cs="Times New Roman"/>
+                <w:b w:val="0"/>
+                <w:bCs w:val="0"/>
+                <w:sz w:val="24"/>
+                <w:szCs w:val="24"/>
+              </w:rPr>
+              <w:t>Notas:</w:t>
+            </w:r>
+          </w:p>
+        </w:tc>
+        <w:tc>
+          <w:tcPr>
+            <w:tcW w:w="6379" w:type="dxa"/>
+            <w:vAlign w:val="center"/>
+          </w:tcPr>
+          <w:p>
+            <w:pPr>
+              <w:pStyle w:val="Ttulo2"/>
+              <w:ind w:left="0" w:firstLine="0"/>
+              <w:rPr>
+                <w:rFonts w:ascii="Times New Roman" w:hAnsi="Times New Roman" w:cs="Times New Roman"/>
+                <w:b w:val="0"/>
+                <w:bCs w:val="0"/>
+                <w:sz w:val="24"/>
+                <w:szCs w:val="24"/>
+              </w:rPr>
+            </w:pPr>
+            <w:r>
+              <w:rPr>
+                <w:rFonts w:ascii="Times New Roman" w:hAnsi="Times New Roman" w:cs="Times New Roman"/>
+                <w:b w:val="0"/>
+                <w:bCs w:val="0"/>
+                <w:sz w:val="24"/>
+                <w:szCs w:val="24"/>
+              </w:rPr>
+              <w:t>El sistema debe registrar la fecha y hora de actualización.</w:t>
+            </w:r>
+          </w:p>
+        </w:tc>
+      </w:tr>
+      <w:tr>
+        <w:tc>
+          <w:tcPr>
             <w:tcW w:w="9351" w:type="dxa"/>
             <w:gridSpan w:val="2"/>
             <w:vAlign w:val="center"/>
@@ -5695,6 +6719,7 @@
           <w:tcPr>
             <w:tcW w:w="9351" w:type="dxa"/>
             <w:gridSpan w:val="2"/>
+            <w:shd w:val="clear" w:color="auto" w:fill="FF0000"/>
             <w:vAlign w:val="center"/>
           </w:tcPr>
           <w:p>
@@ -5922,6 +6947,16 @@
                 <w:szCs w:val="24"/>
               </w:rPr>
             </w:pPr>
+            <w:r>
+              <w:rPr>
+                <w:rFonts w:ascii="Times New Roman" w:hAnsi="Times New Roman" w:cs="Times New Roman"/>
+                <w:b w:val="0"/>
+                <w:bCs w:val="0"/>
+                <w:sz w:val="24"/>
+                <w:szCs w:val="24"/>
+              </w:rPr>
+              <w:t>22/10/2025</w:t>
+            </w:r>
           </w:p>
         </w:tc>
       </w:tr>
@@ -6032,6 +7067,16 @@
                 <w:szCs w:val="24"/>
               </w:rPr>
             </w:pPr>
+            <w:r>
+              <w:rPr>
+                <w:rFonts w:ascii="Times New Roman" w:hAnsi="Times New Roman" w:cs="Times New Roman"/>
+                <w:b w:val="0"/>
+                <w:bCs w:val="0"/>
+                <w:sz w:val="24"/>
+                <w:szCs w:val="24"/>
+              </w:rPr>
+              <w:t>Permite al administrador verificar y asignar el estatus de cada cliente, como activo, inactivo, póliza pagada o póliza vencida.</w:t>
+            </w:r>
           </w:p>
         </w:tc>
       </w:tr>
@@ -6082,6 +7127,16 @@
                 <w:szCs w:val="24"/>
               </w:rPr>
             </w:pPr>
+            <w:r>
+              <w:rPr>
+                <w:rFonts w:ascii="Times New Roman" w:hAnsi="Times New Roman" w:cs="Times New Roman"/>
+                <w:b w:val="0"/>
+                <w:bCs w:val="0"/>
+                <w:sz w:val="24"/>
+                <w:szCs w:val="24"/>
+              </w:rPr>
+              <w:t>Administrador / Gerente</w:t>
+            </w:r>
           </w:p>
         </w:tc>
       </w:tr>
@@ -6173,15 +7228,54 @@
           <w:p>
             <w:pPr>
               <w:pStyle w:val="Ttulo2"/>
-              <w:ind w:left="0" w:firstLine="0"/>
-              <w:rPr>
-                <w:rFonts w:ascii="Times New Roman" w:hAnsi="Times New Roman" w:cs="Times New Roman"/>
-                <w:b w:val="0"/>
-                <w:bCs w:val="0"/>
-                <w:sz w:val="24"/>
-                <w:szCs w:val="24"/>
-              </w:rPr>
-            </w:pPr>
+              <w:numPr>
+                <w:ilvl w:val="0"/>
+                <w:numId w:val="31"/>
+              </w:numPr>
+              <w:rPr>
+                <w:rFonts w:ascii="Times New Roman" w:hAnsi="Times New Roman" w:cs="Times New Roman"/>
+                <w:b w:val="0"/>
+                <w:bCs w:val="0"/>
+                <w:sz w:val="24"/>
+                <w:szCs w:val="24"/>
+              </w:rPr>
+            </w:pPr>
+            <w:r>
+              <w:rPr>
+                <w:rFonts w:ascii="Times New Roman" w:hAnsi="Times New Roman" w:cs="Times New Roman"/>
+                <w:b w:val="0"/>
+                <w:bCs w:val="0"/>
+                <w:sz w:val="24"/>
+                <w:szCs w:val="24"/>
+              </w:rPr>
+              <w:t>El cliente debe estar registrado.</w:t>
+            </w:r>
+          </w:p>
+          <w:p>
+            <w:pPr>
+              <w:pStyle w:val="Ttulo2"/>
+              <w:numPr>
+                <w:ilvl w:val="0"/>
+                <w:numId w:val="31"/>
+              </w:numPr>
+              <w:rPr>
+                <w:rFonts w:ascii="Times New Roman" w:hAnsi="Times New Roman" w:cs="Times New Roman"/>
+                <w:b w:val="0"/>
+                <w:bCs w:val="0"/>
+                <w:sz w:val="24"/>
+                <w:szCs w:val="24"/>
+              </w:rPr>
+            </w:pPr>
+            <w:r>
+              <w:rPr>
+                <w:rFonts w:ascii="Times New Roman" w:hAnsi="Times New Roman" w:cs="Times New Roman"/>
+                <w:b w:val="0"/>
+                <w:bCs w:val="0"/>
+                <w:sz w:val="24"/>
+                <w:szCs w:val="24"/>
+              </w:rPr>
+              <w:t>Los datos del cliente deben estar actualizados.</w:t>
+            </w:r>
           </w:p>
         </w:tc>
       </w:tr>
@@ -6309,6 +7403,16 @@
                 <w:szCs w:val="24"/>
               </w:rPr>
             </w:pPr>
+            <w:r>
+              <w:rPr>
+                <w:rFonts w:ascii="Times New Roman" w:hAnsi="Times New Roman" w:cs="Times New Roman"/>
+                <w:b w:val="0"/>
+                <w:bCs w:val="0"/>
+                <w:sz w:val="24"/>
+                <w:szCs w:val="24"/>
+              </w:rPr>
+              <w:t>El administrador accede al módulo de validación de estatus.</w:t>
+            </w:r>
           </w:p>
           <w:p>
             <w:pPr>
@@ -6325,6 +7429,68 @@
                 <w:szCs w:val="24"/>
               </w:rPr>
             </w:pPr>
+            <w:r>
+              <w:rPr>
+                <w:rFonts w:ascii="Times New Roman" w:hAnsi="Times New Roman" w:cs="Times New Roman"/>
+                <w:b w:val="0"/>
+                <w:bCs w:val="0"/>
+                <w:sz w:val="24"/>
+                <w:szCs w:val="24"/>
+              </w:rPr>
+              <w:t>El sistema muestra la lista de clientes y su información actual.</w:t>
+            </w:r>
+          </w:p>
+          <w:p>
+            <w:pPr>
+              <w:pStyle w:val="Ttulo2"/>
+              <w:numPr>
+                <w:ilvl w:val="0"/>
+                <w:numId w:val="20"/>
+              </w:numPr>
+              <w:rPr>
+                <w:rFonts w:ascii="Times New Roman" w:hAnsi="Times New Roman" w:cs="Times New Roman"/>
+                <w:b w:val="0"/>
+                <w:bCs w:val="0"/>
+                <w:sz w:val="24"/>
+                <w:szCs w:val="24"/>
+              </w:rPr>
+            </w:pPr>
+            <w:r>
+              <w:rPr>
+                <w:rFonts w:ascii="Times New Roman" w:hAnsi="Times New Roman" w:cs="Times New Roman"/>
+                <w:b w:val="0"/>
+                <w:bCs w:val="0"/>
+                <w:sz w:val="24"/>
+                <w:szCs w:val="24"/>
+              </w:rPr>
+              <w:t>El administrador selecciona el cliente y asigna el estatus correspondiente.</w:t>
+            </w:r>
+          </w:p>
+          <w:p>
+            <w:pPr>
+              <w:pStyle w:val="Ttulo2"/>
+              <w:numPr>
+                <w:ilvl w:val="0"/>
+                <w:numId w:val="20"/>
+              </w:numPr>
+              <w:rPr>
+                <w:rFonts w:ascii="Times New Roman" w:hAnsi="Times New Roman" w:cs="Times New Roman"/>
+                <w:b w:val="0"/>
+                <w:bCs w:val="0"/>
+                <w:sz w:val="24"/>
+                <w:szCs w:val="24"/>
+              </w:rPr>
+            </w:pPr>
+            <w:r>
+              <w:rPr>
+                <w:rFonts w:ascii="Times New Roman" w:hAnsi="Times New Roman" w:cs="Times New Roman"/>
+                <w:b w:val="0"/>
+                <w:bCs w:val="0"/>
+                <w:sz w:val="24"/>
+                <w:szCs w:val="24"/>
+              </w:rPr>
+              <w:t>El sistema guarda el nuevo estatus.</w:t>
+            </w:r>
           </w:p>
         </w:tc>
       </w:tr>
@@ -6366,15 +7532,28 @@
           <w:p>
             <w:pPr>
               <w:pStyle w:val="Ttulo2"/>
-              <w:ind w:left="0" w:firstLine="0"/>
-              <w:rPr>
-                <w:rFonts w:ascii="Times New Roman" w:hAnsi="Times New Roman" w:cs="Times New Roman"/>
-                <w:b w:val="0"/>
-                <w:bCs w:val="0"/>
-                <w:sz w:val="24"/>
-                <w:szCs w:val="24"/>
-              </w:rPr>
-            </w:pPr>
+              <w:numPr>
+                <w:ilvl w:val="0"/>
+                <w:numId w:val="32"/>
+              </w:numPr>
+              <w:rPr>
+                <w:rFonts w:ascii="Times New Roman" w:hAnsi="Times New Roman" w:cs="Times New Roman"/>
+                <w:b w:val="0"/>
+                <w:bCs w:val="0"/>
+                <w:sz w:val="24"/>
+                <w:szCs w:val="24"/>
+              </w:rPr>
+            </w:pPr>
+            <w:r>
+              <w:rPr>
+                <w:rFonts w:ascii="Times New Roman" w:hAnsi="Times New Roman" w:cs="Times New Roman"/>
+                <w:b w:val="0"/>
+                <w:bCs w:val="0"/>
+                <w:sz w:val="24"/>
+                <w:szCs w:val="24"/>
+              </w:rPr>
+              <w:t>El cliente queda con un estatus actualizado en el sistema.</w:t>
+            </w:r>
           </w:p>
         </w:tc>
       </w:tr>
@@ -6451,6 +7630,7 @@
         <w:tc>
           <w:tcPr>
             <w:tcW w:w="6379" w:type="dxa"/>
+            <w:shd w:val="clear" w:color="auto" w:fill="FF0000"/>
             <w:vAlign w:val="center"/>
           </w:tcPr>
           <w:p>
@@ -6515,6 +7695,16 @@
                 <w:szCs w:val="24"/>
               </w:rPr>
             </w:pPr>
+            <w:r>
+              <w:rPr>
+                <w:rFonts w:ascii="Times New Roman" w:hAnsi="Times New Roman" w:cs="Times New Roman"/>
+                <w:b w:val="0"/>
+                <w:bCs w:val="0"/>
+                <w:sz w:val="24"/>
+                <w:szCs w:val="24"/>
+              </w:rPr>
+              <w:t>El estatus puede actualizarse automáticamente si el sistema detecta pagos vencidos.</w:t>
+            </w:r>
           </w:p>
         </w:tc>
       </w:tr>
@@ -6555,6 +7745,7 @@
           <w:tcPr>
             <w:tcW w:w="9351" w:type="dxa"/>
             <w:gridSpan w:val="2"/>
+            <w:shd w:val="clear" w:color="auto" w:fill="FF0000"/>
             <w:vAlign w:val="center"/>
           </w:tcPr>
           <w:p>
@@ -6772,6 +7963,16 @@
                 <w:szCs w:val="24"/>
               </w:rPr>
             </w:pPr>
+            <w:r>
+              <w:rPr>
+                <w:rFonts w:ascii="Times New Roman" w:hAnsi="Times New Roman" w:cs="Times New Roman"/>
+                <w:b w:val="0"/>
+                <w:bCs w:val="0"/>
+                <w:sz w:val="24"/>
+                <w:szCs w:val="24"/>
+              </w:rPr>
+              <w:t>22/10/2025</w:t>
+            </w:r>
           </w:p>
         </w:tc>
       </w:tr>
@@ -6882,6 +8083,16 @@
                 <w:szCs w:val="24"/>
               </w:rPr>
             </w:pPr>
+            <w:r>
+              <w:rPr>
+                <w:rFonts w:ascii="Times New Roman" w:hAnsi="Times New Roman" w:cs="Times New Roman"/>
+                <w:b w:val="0"/>
+                <w:bCs w:val="0"/>
+                <w:sz w:val="24"/>
+                <w:szCs w:val="24"/>
+              </w:rPr>
+              <w:t>Permite al cliente y al administrador consultar los datos registrados, incluyendo información personal, estatus y pagos realizados.</w:t>
+            </w:r>
           </w:p>
         </w:tc>
       </w:tr>
@@ -6932,6 +8143,26 @@
                 <w:szCs w:val="24"/>
               </w:rPr>
             </w:pPr>
+            <w:r>
+              <w:rPr>
+                <w:rFonts w:ascii="Times New Roman" w:hAnsi="Times New Roman" w:cs="Times New Roman"/>
+                <w:b w:val="0"/>
+                <w:bCs w:val="0"/>
+                <w:sz w:val="24"/>
+                <w:szCs w:val="24"/>
+              </w:rPr>
+              <w:t>Administrador / Gerente</w:t>
+            </w:r>
+            <w:r>
+              <w:rPr>
+                <w:rFonts w:ascii="Times New Roman" w:hAnsi="Times New Roman" w:cs="Times New Roman"/>
+                <w:b w:val="0"/>
+                <w:bCs w:val="0"/>
+                <w:sz w:val="24"/>
+                <w:szCs w:val="24"/>
+              </w:rPr>
+              <w:t xml:space="preserve"> y Cliente.</w:t>
+            </w:r>
           </w:p>
         </w:tc>
       </w:tr>
@@ -7023,15 +8254,28 @@
           <w:p>
             <w:pPr>
               <w:pStyle w:val="Ttulo2"/>
-              <w:ind w:left="0" w:firstLine="0"/>
-              <w:rPr>
-                <w:rFonts w:ascii="Times New Roman" w:hAnsi="Times New Roman" w:cs="Times New Roman"/>
-                <w:b w:val="0"/>
-                <w:bCs w:val="0"/>
-                <w:sz w:val="24"/>
-                <w:szCs w:val="24"/>
-              </w:rPr>
-            </w:pPr>
+              <w:numPr>
+                <w:ilvl w:val="0"/>
+                <w:numId w:val="32"/>
+              </w:numPr>
+              <w:rPr>
+                <w:rFonts w:ascii="Times New Roman" w:hAnsi="Times New Roman" w:cs="Times New Roman"/>
+                <w:b w:val="0"/>
+                <w:bCs w:val="0"/>
+                <w:sz w:val="24"/>
+                <w:szCs w:val="24"/>
+              </w:rPr>
+            </w:pPr>
+            <w:r>
+              <w:rPr>
+                <w:rFonts w:ascii="Times New Roman" w:hAnsi="Times New Roman" w:cs="Times New Roman"/>
+                <w:b w:val="0"/>
+                <w:bCs w:val="0"/>
+                <w:sz w:val="24"/>
+                <w:szCs w:val="24"/>
+              </w:rPr>
+              <w:t>El usuario debe estar autenticado</w:t>
+            </w:r>
           </w:p>
         </w:tc>
       </w:tr>
@@ -7159,6 +8403,16 @@
                 <w:szCs w:val="24"/>
               </w:rPr>
             </w:pPr>
+            <w:r>
+              <w:rPr>
+                <w:rFonts w:ascii="Times New Roman" w:hAnsi="Times New Roman" w:cs="Times New Roman"/>
+                <w:b w:val="0"/>
+                <w:bCs w:val="0"/>
+                <w:sz w:val="24"/>
+                <w:szCs w:val="24"/>
+              </w:rPr>
+              <w:t>El usuario selecciona la opción “Consultar información”.</w:t>
+            </w:r>
           </w:p>
           <w:p>
             <w:pPr>
@@ -7175,6 +8429,42 @@
                 <w:szCs w:val="24"/>
               </w:rPr>
             </w:pPr>
+            <w:r>
+              <w:rPr>
+                <w:rFonts w:ascii="Times New Roman" w:hAnsi="Times New Roman" w:cs="Times New Roman"/>
+                <w:b w:val="0"/>
+                <w:bCs w:val="0"/>
+                <w:sz w:val="24"/>
+                <w:szCs w:val="24"/>
+              </w:rPr>
+              <w:t>El sistema muestra los datos disponibles.</w:t>
+            </w:r>
+          </w:p>
+          <w:p>
+            <w:pPr>
+              <w:pStyle w:val="Ttulo2"/>
+              <w:numPr>
+                <w:ilvl w:val="0"/>
+                <w:numId w:val="21"/>
+              </w:numPr>
+              <w:rPr>
+                <w:rFonts w:ascii="Times New Roman" w:hAnsi="Times New Roman" w:cs="Times New Roman"/>
+                <w:b w:val="0"/>
+                <w:bCs w:val="0"/>
+                <w:sz w:val="24"/>
+                <w:szCs w:val="24"/>
+              </w:rPr>
+            </w:pPr>
+            <w:r>
+              <w:rPr>
+                <w:rFonts w:ascii="Times New Roman" w:hAnsi="Times New Roman" w:cs="Times New Roman"/>
+                <w:b w:val="0"/>
+                <w:bCs w:val="0"/>
+                <w:sz w:val="24"/>
+                <w:szCs w:val="24"/>
+              </w:rPr>
+              <w:t>El usuario revisa la información.</w:t>
+            </w:r>
           </w:p>
         </w:tc>
       </w:tr>
@@ -7216,15 +8506,28 @@
           <w:p>
             <w:pPr>
               <w:pStyle w:val="Ttulo2"/>
-              <w:ind w:left="0" w:firstLine="0"/>
-              <w:rPr>
-                <w:rFonts w:ascii="Times New Roman" w:hAnsi="Times New Roman" w:cs="Times New Roman"/>
-                <w:b w:val="0"/>
-                <w:bCs w:val="0"/>
-                <w:sz w:val="24"/>
-                <w:szCs w:val="24"/>
-              </w:rPr>
-            </w:pPr>
+              <w:numPr>
+                <w:ilvl w:val="0"/>
+                <w:numId w:val="32"/>
+              </w:numPr>
+              <w:rPr>
+                <w:rFonts w:ascii="Times New Roman" w:hAnsi="Times New Roman" w:cs="Times New Roman"/>
+                <w:b w:val="0"/>
+                <w:bCs w:val="0"/>
+                <w:sz w:val="24"/>
+                <w:szCs w:val="24"/>
+              </w:rPr>
+            </w:pPr>
+            <w:r>
+              <w:rPr>
+                <w:rFonts w:ascii="Times New Roman" w:hAnsi="Times New Roman" w:cs="Times New Roman"/>
+                <w:b w:val="0"/>
+                <w:bCs w:val="0"/>
+                <w:sz w:val="24"/>
+                <w:szCs w:val="24"/>
+              </w:rPr>
+              <w:t xml:space="preserve">Se visualiza la información solicitada sin alterarla. </w:t>
+            </w:r>
           </w:p>
         </w:tc>
       </w:tr>
@@ -7281,40 +8584,36 @@
       <w:tr>
         <w:tc>
           <w:tcPr>
-            <w:tcW w:w="2972" w:type="dxa"/>
-            <w:vAlign w:val="center"/>
-          </w:tcPr>
-          <w:p>
-            <w:pPr>
-              <w:pStyle w:val="Ttulo2"/>
-              <w:ind w:left="0" w:firstLine="0"/>
-              <w:rPr>
-                <w:rFonts w:ascii="Times New Roman" w:hAnsi="Times New Roman" w:cs="Times New Roman"/>
-                <w:b w:val="0"/>
-                <w:bCs w:val="0"/>
-                <w:sz w:val="24"/>
-                <w:szCs w:val="24"/>
-              </w:rPr>
-            </w:pPr>
-          </w:p>
-        </w:tc>
-        <w:tc>
-          <w:tcPr>
-            <w:tcW w:w="6379" w:type="dxa"/>
-            <w:vAlign w:val="center"/>
-          </w:tcPr>
-          <w:p>
-            <w:pPr>
-              <w:pStyle w:val="Ttulo2"/>
-              <w:ind w:left="0" w:firstLine="0"/>
-              <w:rPr>
-                <w:rFonts w:ascii="Times New Roman" w:hAnsi="Times New Roman" w:cs="Times New Roman"/>
-                <w:b w:val="0"/>
-                <w:bCs w:val="0"/>
-                <w:sz w:val="24"/>
-                <w:szCs w:val="24"/>
-              </w:rPr>
-            </w:pPr>
+            <w:tcW w:w="9351" w:type="dxa"/>
+            <w:gridSpan w:val="2"/>
+            <w:vAlign w:val="center"/>
+          </w:tcPr>
+          <w:p>
+            <w:pPr>
+              <w:pStyle w:val="Ttulo2"/>
+              <w:numPr>
+                <w:ilvl w:val="0"/>
+                <w:numId w:val="33"/>
+              </w:numPr>
+              <w:jc w:val="center"/>
+              <w:rPr>
+                <w:rFonts w:ascii="Times New Roman" w:hAnsi="Times New Roman" w:cs="Times New Roman"/>
+                <w:b w:val="0"/>
+                <w:bCs w:val="0"/>
+                <w:sz w:val="24"/>
+                <w:szCs w:val="24"/>
+              </w:rPr>
+            </w:pPr>
+            <w:r>
+              <w:rPr>
+                <w:rFonts w:ascii="Times New Roman" w:hAnsi="Times New Roman" w:cs="Times New Roman"/>
+                <w:b w:val="0"/>
+                <w:bCs w:val="0"/>
+                <w:sz w:val="24"/>
+                <w:szCs w:val="24"/>
+              </w:rPr>
+              <w:t>No hay datos disponibles.</w:t>
+            </w:r>
           </w:p>
         </w:tc>
       </w:tr>
@@ -7336,16 +8635,6 @@
                 <w:szCs w:val="24"/>
               </w:rPr>
             </w:pPr>
-            <w:r>
-              <w:rPr>
-                <w:rFonts w:ascii="Times New Roman" w:hAnsi="Times New Roman" w:cs="Times New Roman"/>
-                <w:b w:val="0"/>
-                <w:bCs w:val="0"/>
-                <w:sz w:val="24"/>
-                <w:szCs w:val="24"/>
-              </w:rPr>
-              <w:t>Notas:</w:t>
-            </w:r>
           </w:p>
         </w:tc>
         <w:tc>
@@ -7356,21 +8645,124 @@
           <w:p>
             <w:pPr>
               <w:pStyle w:val="Ttulo2"/>
-              <w:ind w:left="0" w:firstLine="0"/>
-              <w:rPr>
-                <w:rFonts w:ascii="Times New Roman" w:hAnsi="Times New Roman" w:cs="Times New Roman"/>
-                <w:b w:val="0"/>
-                <w:bCs w:val="0"/>
-                <w:sz w:val="24"/>
-                <w:szCs w:val="24"/>
-              </w:rPr>
-            </w:pPr>
+              <w:numPr>
+                <w:ilvl w:val="0"/>
+                <w:numId w:val="32"/>
+              </w:numPr>
+              <w:rPr>
+                <w:rFonts w:ascii="Times New Roman" w:hAnsi="Times New Roman" w:cs="Times New Roman"/>
+                <w:b w:val="0"/>
+                <w:bCs w:val="0"/>
+                <w:sz w:val="24"/>
+                <w:szCs w:val="24"/>
+              </w:rPr>
+            </w:pPr>
+            <w:r>
+              <w:rPr>
+                <w:rFonts w:ascii="Times New Roman" w:hAnsi="Times New Roman" w:cs="Times New Roman"/>
+                <w:b w:val="0"/>
+                <w:bCs w:val="0"/>
+                <w:sz w:val="24"/>
+                <w:szCs w:val="24"/>
+              </w:rPr>
+              <w:t>1.2.1.</w:t>
+            </w:r>
+            <w:r>
+              <w:rPr>
+                <w:rFonts w:ascii="Times New Roman" w:hAnsi="Times New Roman" w:cs="Times New Roman"/>
+                <w:b w:val="0"/>
+                <w:bCs w:val="0"/>
+                <w:sz w:val="24"/>
+                <w:szCs w:val="24"/>
+              </w:rPr>
+              <w:t xml:space="preserve"> El sistema muestra un mensaje informativo</w:t>
+            </w:r>
+            <w:r>
+              <w:rPr>
+                <w:rFonts w:ascii="Times New Roman" w:hAnsi="Times New Roman" w:cs="Times New Roman"/>
+                <w:b w:val="0"/>
+                <w:bCs w:val="0"/>
+                <w:sz w:val="24"/>
+                <w:szCs w:val="24"/>
+              </w:rPr>
+              <w:t>.</w:t>
+            </w:r>
+            <w:r>
+              <w:rPr>
+                <w:rFonts w:ascii="Times New Roman" w:hAnsi="Times New Roman" w:cs="Times New Roman"/>
+                <w:b w:val="0"/>
+                <w:bCs w:val="0"/>
+                <w:sz w:val="24"/>
+                <w:szCs w:val="24"/>
+              </w:rPr>
+              <w:t xml:space="preserve"> </w:t>
+            </w:r>
           </w:p>
         </w:tc>
       </w:tr>
       <w:tr>
         <w:tc>
           <w:tcPr>
+            <w:tcW w:w="2972" w:type="dxa"/>
+            <w:vAlign w:val="center"/>
+          </w:tcPr>
+          <w:p>
+            <w:pPr>
+              <w:pStyle w:val="Ttulo2"/>
+              <w:ind w:left="0" w:firstLine="0"/>
+              <w:rPr>
+                <w:rFonts w:ascii="Times New Roman" w:hAnsi="Times New Roman" w:cs="Times New Roman"/>
+                <w:b w:val="0"/>
+                <w:bCs w:val="0"/>
+                <w:sz w:val="24"/>
+                <w:szCs w:val="24"/>
+              </w:rPr>
+            </w:pPr>
+            <w:r>
+              <w:rPr>
+                <w:rFonts w:ascii="Times New Roman" w:hAnsi="Times New Roman" w:cs="Times New Roman"/>
+                <w:b w:val="0"/>
+                <w:bCs w:val="0"/>
+                <w:sz w:val="24"/>
+                <w:szCs w:val="24"/>
+              </w:rPr>
+              <w:t>Notas:</w:t>
+            </w:r>
+          </w:p>
+        </w:tc>
+        <w:tc>
+          <w:tcPr>
+            <w:tcW w:w="6379" w:type="dxa"/>
+            <w:vAlign w:val="center"/>
+          </w:tcPr>
+          <w:p>
+            <w:pPr>
+              <w:pStyle w:val="Ttulo2"/>
+              <w:ind w:left="0" w:firstLine="0"/>
+              <w:rPr>
+                <w:rFonts w:ascii="Times New Roman" w:hAnsi="Times New Roman" w:cs="Times New Roman"/>
+                <w:b w:val="0"/>
+                <w:bCs w:val="0"/>
+                <w:sz w:val="24"/>
+                <w:szCs w:val="24"/>
+              </w:rPr>
+            </w:pPr>
+            <w:r>
+              <w:rPr>
+                <w:rFonts w:ascii="Times New Roman" w:hAnsi="Times New Roman" w:cs="Times New Roman"/>
+                <w:b w:val="0"/>
+                <w:bCs w:val="0"/>
+                <w:sz w:val="24"/>
+                <w:szCs w:val="24"/>
+              </w:rPr>
+              <w:t>La consulta puede filtrarse por nombre, ID o estatus.</w:t>
+            </w:r>
+          </w:p>
+        </w:tc>
+      </w:tr>
+      <w:tr>
+        <w:tc>
+          <w:tcPr>
             <w:tcW w:w="9351" w:type="dxa"/>
             <w:gridSpan w:val="2"/>
             <w:vAlign w:val="center"/>
@@ -7405,6 +8797,7 @@
           <w:tcPr>
             <w:tcW w:w="9351" w:type="dxa"/>
             <w:gridSpan w:val="2"/>
+            <w:shd w:val="clear" w:color="auto" w:fill="FF0000"/>
             <w:vAlign w:val="center"/>
           </w:tcPr>
           <w:p>
@@ -7610,6 +9003,16 @@
                 <w:szCs w:val="24"/>
               </w:rPr>
             </w:pPr>
+            <w:r>
+              <w:rPr>
+                <w:rFonts w:ascii="Times New Roman" w:hAnsi="Times New Roman" w:cs="Times New Roman"/>
+                <w:b w:val="0"/>
+                <w:bCs w:val="0"/>
+                <w:sz w:val="24"/>
+                <w:szCs w:val="24"/>
+              </w:rPr>
+              <w:t>22/10/2025</w:t>
+            </w:r>
           </w:p>
         </w:tc>
       </w:tr>
@@ -7720,6 +9123,16 @@
                 <w:szCs w:val="24"/>
               </w:rPr>
             </w:pPr>
+            <w:r>
+              <w:rPr>
+                <w:rFonts w:ascii="Times New Roman" w:hAnsi="Times New Roman" w:cs="Times New Roman"/>
+                <w:b w:val="0"/>
+                <w:bCs w:val="0"/>
+                <w:sz w:val="24"/>
+                <w:szCs w:val="24"/>
+              </w:rPr>
+              <w:t>Permite al sistema verificar los pagos de los clientes mediante conexión con el banco, asegurando que los montos y fechas sean correctos.</w:t>
+            </w:r>
           </w:p>
         </w:tc>
       </w:tr>
@@ -7770,6 +9183,16 @@
                 <w:szCs w:val="24"/>
               </w:rPr>
             </w:pPr>
+            <w:r>
+              <w:rPr>
+                <w:rFonts w:ascii="Times New Roman" w:hAnsi="Times New Roman" w:cs="Times New Roman"/>
+                <w:b w:val="0"/>
+                <w:bCs w:val="0"/>
+                <w:sz w:val="24"/>
+                <w:szCs w:val="24"/>
+              </w:rPr>
+              <w:t>Administrador / Gerente</w:t>
+            </w:r>
           </w:p>
         </w:tc>
       </w:tr>
@@ -7820,6 +9243,16 @@
                 <w:szCs w:val="24"/>
               </w:rPr>
             </w:pPr>
+            <w:r>
+              <w:rPr>
+                <w:rFonts w:ascii="Times New Roman" w:hAnsi="Times New Roman" w:cs="Times New Roman"/>
+                <w:b w:val="0"/>
+                <w:bCs w:val="0"/>
+                <w:sz w:val="24"/>
+                <w:szCs w:val="24"/>
+              </w:rPr>
+              <w:t>Banco</w:t>
+            </w:r>
           </w:p>
         </w:tc>
       </w:tr>
@@ -7861,15 +9294,38 @@
           <w:p>
             <w:pPr>
               <w:pStyle w:val="Ttulo2"/>
-              <w:ind w:left="0" w:firstLine="0"/>
-              <w:rPr>
-                <w:rFonts w:ascii="Times New Roman" w:hAnsi="Times New Roman" w:cs="Times New Roman"/>
-                <w:b w:val="0"/>
-                <w:bCs w:val="0"/>
-                <w:sz w:val="24"/>
-                <w:szCs w:val="24"/>
-              </w:rPr>
-            </w:pPr>
+              <w:numPr>
+                <w:ilvl w:val="0"/>
+                <w:numId w:val="32"/>
+              </w:numPr>
+              <w:rPr>
+                <w:rFonts w:ascii="Times New Roman" w:hAnsi="Times New Roman" w:cs="Times New Roman"/>
+                <w:b w:val="0"/>
+                <w:bCs w:val="0"/>
+                <w:sz w:val="24"/>
+                <w:szCs w:val="24"/>
+              </w:rPr>
+            </w:pPr>
+            <w:r>
+              <w:rPr>
+                <w:rFonts w:ascii="Times New Roman" w:hAnsi="Times New Roman" w:cs="Times New Roman"/>
+                <w:b w:val="0"/>
+                <w:bCs w:val="0"/>
+                <w:sz w:val="24"/>
+                <w:szCs w:val="24"/>
+              </w:rPr>
+              <w:t>El cliente debe haber realizado un pago</w:t>
+            </w:r>
+            <w:r>
+              <w:rPr>
+                <w:rFonts w:ascii="Times New Roman" w:hAnsi="Times New Roman" w:cs="Times New Roman"/>
+                <w:b w:val="0"/>
+                <w:bCs w:val="0"/>
+                <w:sz w:val="24"/>
+                <w:szCs w:val="24"/>
+              </w:rPr>
+              <w:t>.</w:t>
+            </w:r>
           </w:p>
         </w:tc>
       </w:tr>
@@ -7997,6 +9453,16 @@
                 <w:szCs w:val="24"/>
               </w:rPr>
             </w:pPr>
+            <w:r>
+              <w:rPr>
+                <w:rFonts w:ascii="Times New Roman" w:hAnsi="Times New Roman" w:cs="Times New Roman"/>
+                <w:b w:val="0"/>
+                <w:bCs w:val="0"/>
+                <w:sz w:val="24"/>
+                <w:szCs w:val="24"/>
+              </w:rPr>
+              <w:t>El sistema envía solicitud de validación al banco.</w:t>
+            </w:r>
           </w:p>
           <w:p>
             <w:pPr>
@@ -8013,6 +9479,52 @@
                 <w:szCs w:val="24"/>
               </w:rPr>
             </w:pPr>
+            <w:r>
+              <w:rPr>
+                <w:rFonts w:ascii="Times New Roman" w:hAnsi="Times New Roman" w:cs="Times New Roman"/>
+                <w:b w:val="0"/>
+                <w:bCs w:val="0"/>
+                <w:sz w:val="24"/>
+                <w:szCs w:val="24"/>
+              </w:rPr>
+              <w:t>El banco responde con la confirmación o rechazo del pago.</w:t>
+            </w:r>
+          </w:p>
+          <w:p>
+            <w:pPr>
+              <w:pStyle w:val="Ttulo2"/>
+              <w:numPr>
+                <w:ilvl w:val="0"/>
+                <w:numId w:val="22"/>
+              </w:numPr>
+              <w:rPr>
+                <w:rFonts w:ascii="Times New Roman" w:hAnsi="Times New Roman" w:cs="Times New Roman"/>
+                <w:b w:val="0"/>
+                <w:bCs w:val="0"/>
+                <w:sz w:val="24"/>
+                <w:szCs w:val="24"/>
+              </w:rPr>
+            </w:pPr>
+            <w:r>
+              <w:rPr>
+                <w:rFonts w:ascii="Times New Roman" w:hAnsi="Times New Roman" w:cs="Times New Roman"/>
+                <w:b w:val="0"/>
+                <w:bCs w:val="0"/>
+                <w:sz w:val="24"/>
+                <w:szCs w:val="24"/>
+              </w:rPr>
+              <w:t xml:space="preserve">El sistema actualiza </w:t>
+            </w:r>
+            <w:r>
+              <w:rPr>
+                <w:rFonts w:ascii="Times New Roman" w:hAnsi="Times New Roman" w:cs="Times New Roman"/>
+                <w:b w:val="0"/>
+                <w:bCs w:val="0"/>
+                <w:sz w:val="24"/>
+                <w:szCs w:val="24"/>
+              </w:rPr>
+              <w:t>el estatus del cliente según el resultado.</w:t>
+            </w:r>
           </w:p>
         </w:tc>
       </w:tr>
@@ -8054,15 +9566,38 @@
           <w:p>
             <w:pPr>
               <w:pStyle w:val="Ttulo2"/>
-              <w:ind w:left="0" w:firstLine="0"/>
-              <w:rPr>
-                <w:rFonts w:ascii="Times New Roman" w:hAnsi="Times New Roman" w:cs="Times New Roman"/>
-                <w:b w:val="0"/>
-                <w:bCs w:val="0"/>
-                <w:sz w:val="24"/>
-                <w:szCs w:val="24"/>
-              </w:rPr>
-            </w:pPr>
+              <w:numPr>
+                <w:ilvl w:val="0"/>
+                <w:numId w:val="32"/>
+              </w:numPr>
+              <w:rPr>
+                <w:rFonts w:ascii="Times New Roman" w:hAnsi="Times New Roman" w:cs="Times New Roman"/>
+                <w:b w:val="0"/>
+                <w:bCs w:val="0"/>
+                <w:sz w:val="24"/>
+                <w:szCs w:val="24"/>
+              </w:rPr>
+            </w:pPr>
+            <w:r>
+              <w:rPr>
+                <w:rFonts w:ascii="Times New Roman" w:hAnsi="Times New Roman" w:cs="Times New Roman"/>
+                <w:b w:val="0"/>
+                <w:bCs w:val="0"/>
+                <w:sz w:val="24"/>
+                <w:szCs w:val="24"/>
+              </w:rPr>
+              <w:t xml:space="preserve">El sistema registra </w:t>
+            </w:r>
+            <w:r>
+              <w:rPr>
+                <w:rFonts w:ascii="Times New Roman" w:hAnsi="Times New Roman" w:cs="Times New Roman"/>
+                <w:b w:val="0"/>
+                <w:bCs w:val="0"/>
+                <w:sz w:val="24"/>
+                <w:szCs w:val="24"/>
+              </w:rPr>
+              <w:t>el pago validado y actualiza la información del cliente.</w:t>
+            </w:r>
           </w:p>
         </w:tc>
       </w:tr>
@@ -8119,40 +9654,36 @@
       <w:tr>
         <w:tc>
           <w:tcPr>
-            <w:tcW w:w="2972" w:type="dxa"/>
-            <w:vAlign w:val="center"/>
-          </w:tcPr>
-          <w:p>
-            <w:pPr>
-              <w:pStyle w:val="Ttulo2"/>
-              <w:ind w:left="0" w:firstLine="0"/>
-              <w:rPr>
-                <w:rFonts w:ascii="Times New Roman" w:hAnsi="Times New Roman" w:cs="Times New Roman"/>
-                <w:b w:val="0"/>
-                <w:bCs w:val="0"/>
-                <w:sz w:val="24"/>
-                <w:szCs w:val="24"/>
-              </w:rPr>
-            </w:pPr>
-          </w:p>
-        </w:tc>
-        <w:tc>
-          <w:tcPr>
-            <w:tcW w:w="6379" w:type="dxa"/>
-            <w:vAlign w:val="center"/>
-          </w:tcPr>
-          <w:p>
-            <w:pPr>
-              <w:pStyle w:val="Ttulo2"/>
-              <w:ind w:left="0" w:firstLine="0"/>
-              <w:rPr>
-                <w:rFonts w:ascii="Times New Roman" w:hAnsi="Times New Roman" w:cs="Times New Roman"/>
-                <w:b w:val="0"/>
-                <w:bCs w:val="0"/>
-                <w:sz w:val="24"/>
-                <w:szCs w:val="24"/>
-              </w:rPr>
-            </w:pPr>
+            <w:tcW w:w="9351" w:type="dxa"/>
+            <w:gridSpan w:val="2"/>
+            <w:vAlign w:val="center"/>
+          </w:tcPr>
+          <w:p>
+            <w:pPr>
+              <w:pStyle w:val="Ttulo2"/>
+              <w:numPr>
+                <w:ilvl w:val="0"/>
+                <w:numId w:val="34"/>
+              </w:numPr>
+              <w:jc w:val="center"/>
+              <w:rPr>
+                <w:rFonts w:ascii="Times New Roman" w:hAnsi="Times New Roman" w:cs="Times New Roman"/>
+                <w:b w:val="0"/>
+                <w:bCs w:val="0"/>
+                <w:sz w:val="24"/>
+                <w:szCs w:val="24"/>
+              </w:rPr>
+            </w:pPr>
+            <w:r>
+              <w:rPr>
+                <w:rFonts w:ascii="Times New Roman" w:hAnsi="Times New Roman" w:cs="Times New Roman"/>
+                <w:b w:val="0"/>
+                <w:bCs w:val="0"/>
+                <w:sz w:val="24"/>
+                <w:szCs w:val="24"/>
+              </w:rPr>
+              <w:t>Banco no responde.</w:t>
+            </w:r>
           </w:p>
         </w:tc>
       </w:tr>
@@ -8174,16 +9705,6 @@
                 <w:szCs w:val="24"/>
               </w:rPr>
             </w:pPr>
-            <w:r>
-              <w:rPr>
-                <w:rFonts w:ascii="Times New Roman" w:hAnsi="Times New Roman" w:cs="Times New Roman"/>
-                <w:b w:val="0"/>
-                <w:bCs w:val="0"/>
-                <w:sz w:val="24"/>
-                <w:szCs w:val="24"/>
-              </w:rPr>
-              <w:t>Notas:</w:t>
-            </w:r>
           </w:p>
         </w:tc>
         <w:tc>
@@ -8194,21 +9715,114 @@
           <w:p>
             <w:pPr>
               <w:pStyle w:val="Ttulo2"/>
-              <w:ind w:left="0" w:firstLine="0"/>
-              <w:rPr>
-                <w:rFonts w:ascii="Times New Roman" w:hAnsi="Times New Roman" w:cs="Times New Roman"/>
-                <w:b w:val="0"/>
-                <w:bCs w:val="0"/>
-                <w:sz w:val="24"/>
-                <w:szCs w:val="24"/>
-              </w:rPr>
-            </w:pPr>
+              <w:numPr>
+                <w:ilvl w:val="0"/>
+                <w:numId w:val="32"/>
+              </w:numPr>
+              <w:rPr>
+                <w:rFonts w:ascii="Times New Roman" w:hAnsi="Times New Roman" w:cs="Times New Roman"/>
+                <w:b w:val="0"/>
+                <w:bCs w:val="0"/>
+                <w:sz w:val="24"/>
+                <w:szCs w:val="24"/>
+              </w:rPr>
+            </w:pPr>
+            <w:r>
+              <w:rPr>
+                <w:rFonts w:ascii="Times New Roman" w:hAnsi="Times New Roman" w:cs="Times New Roman"/>
+                <w:b w:val="0"/>
+                <w:bCs w:val="0"/>
+                <w:sz w:val="24"/>
+                <w:szCs w:val="24"/>
+              </w:rPr>
+              <w:t xml:space="preserve">1.2.1. </w:t>
+            </w:r>
+            <w:r>
+              <w:rPr>
+                <w:rFonts w:ascii="Times New Roman" w:hAnsi="Times New Roman" w:cs="Times New Roman"/>
+                <w:b w:val="0"/>
+                <w:bCs w:val="0"/>
+                <w:sz w:val="24"/>
+                <w:szCs w:val="24"/>
+              </w:rPr>
+              <w:t>El sistema muestra un mensaje de error temporal</w:t>
+            </w:r>
+            <w:r>
+              <w:rPr>
+                <w:rFonts w:ascii="Times New Roman" w:hAnsi="Times New Roman" w:cs="Times New Roman"/>
+                <w:b w:val="0"/>
+                <w:bCs w:val="0"/>
+                <w:sz w:val="24"/>
+                <w:szCs w:val="24"/>
+              </w:rPr>
+              <w:t xml:space="preserve"> en lo que la conexión se restablece.</w:t>
+            </w:r>
           </w:p>
         </w:tc>
       </w:tr>
       <w:tr>
         <w:tc>
           <w:tcPr>
+            <w:tcW w:w="2972" w:type="dxa"/>
+            <w:vAlign w:val="center"/>
+          </w:tcPr>
+          <w:p>
+            <w:pPr>
+              <w:pStyle w:val="Ttulo2"/>
+              <w:ind w:left="0" w:firstLine="0"/>
+              <w:rPr>
+                <w:rFonts w:ascii="Times New Roman" w:hAnsi="Times New Roman" w:cs="Times New Roman"/>
+                <w:b w:val="0"/>
+                <w:bCs w:val="0"/>
+                <w:sz w:val="24"/>
+                <w:szCs w:val="24"/>
+              </w:rPr>
+            </w:pPr>
+            <w:r>
+              <w:rPr>
+                <w:rFonts w:ascii="Times New Roman" w:hAnsi="Times New Roman" w:cs="Times New Roman"/>
+                <w:b w:val="0"/>
+                <w:bCs w:val="0"/>
+                <w:sz w:val="24"/>
+                <w:szCs w:val="24"/>
+              </w:rPr>
+              <w:t>Notas:</w:t>
+            </w:r>
+          </w:p>
+        </w:tc>
+        <w:tc>
+          <w:tcPr>
+            <w:tcW w:w="6379" w:type="dxa"/>
+            <w:vAlign w:val="center"/>
+          </w:tcPr>
+          <w:p>
+            <w:pPr>
+              <w:pStyle w:val="Ttulo2"/>
+              <w:ind w:left="0" w:firstLine="0"/>
+              <w:rPr>
+                <w:rFonts w:ascii="Times New Roman" w:hAnsi="Times New Roman" w:cs="Times New Roman"/>
+                <w:b w:val="0"/>
+                <w:bCs w:val="0"/>
+                <w:sz w:val="24"/>
+                <w:szCs w:val="24"/>
+              </w:rPr>
+            </w:pPr>
+            <w:r>
+              <w:rPr>
+                <w:rFonts w:ascii="Times New Roman" w:hAnsi="Times New Roman" w:cs="Times New Roman"/>
+                <w:b w:val="0"/>
+                <w:bCs w:val="0"/>
+                <w:sz w:val="24"/>
+                <w:szCs w:val="24"/>
+              </w:rPr>
+              <w:t>El proceso se realiza mediante conexión segura.</w:t>
+            </w:r>
+          </w:p>
+        </w:tc>
+      </w:tr>
+      <w:tr>
+        <w:tc>
+          <w:tcPr>
             <w:tcW w:w="9351" w:type="dxa"/>
             <w:gridSpan w:val="2"/>
             <w:vAlign w:val="center"/>
@@ -8243,6 +9857,7 @@
           <w:tcPr>
             <w:tcW w:w="9351" w:type="dxa"/>
             <w:gridSpan w:val="2"/>
+            <w:shd w:val="clear" w:color="auto" w:fill="FF0000"/>
             <w:vAlign w:val="center"/>
           </w:tcPr>
           <w:p>
@@ -8448,6 +10063,16 @@
                 <w:szCs w:val="24"/>
               </w:rPr>
             </w:pPr>
+            <w:r>
+              <w:rPr>
+                <w:rFonts w:ascii="Times New Roman" w:hAnsi="Times New Roman" w:cs="Times New Roman"/>
+                <w:b w:val="0"/>
+                <w:bCs w:val="0"/>
+                <w:sz w:val="24"/>
+                <w:szCs w:val="24"/>
+              </w:rPr>
+              <w:t>22/10/2025</w:t>
+            </w:r>
           </w:p>
         </w:tc>
       </w:tr>
@@ -8558,6 +10183,16 @@
                 <w:szCs w:val="24"/>
               </w:rPr>
             </w:pPr>
+            <w:r>
+              <w:rPr>
+                <w:rFonts w:ascii="Times New Roman" w:hAnsi="Times New Roman" w:cs="Times New Roman"/>
+                <w:b w:val="0"/>
+                <w:bCs w:val="0"/>
+                <w:sz w:val="24"/>
+                <w:szCs w:val="24"/>
+              </w:rPr>
+              <w:t>Permite al administrador generar reportes sobre los clientes registrados, incluyendo información de pagos, estatus y datos generales.</w:t>
+            </w:r>
           </w:p>
         </w:tc>
       </w:tr>
@@ -8608,6 +10243,16 @@
                 <w:szCs w:val="24"/>
               </w:rPr>
             </w:pPr>
+            <w:r>
+              <w:rPr>
+                <w:rFonts w:ascii="Times New Roman" w:hAnsi="Times New Roman" w:cs="Times New Roman"/>
+                <w:b w:val="0"/>
+                <w:bCs w:val="0"/>
+                <w:sz w:val="24"/>
+                <w:szCs w:val="24"/>
+              </w:rPr>
+              <w:t>Administrador / Gerente</w:t>
+            </w:r>
           </w:p>
         </w:tc>
       </w:tr>
@@ -8699,15 +10344,28 @@
           <w:p>
             <w:pPr>
               <w:pStyle w:val="Ttulo2"/>
-              <w:ind w:left="0" w:firstLine="0"/>
-              <w:rPr>
-                <w:rFonts w:ascii="Times New Roman" w:hAnsi="Times New Roman" w:cs="Times New Roman"/>
-                <w:b w:val="0"/>
-                <w:bCs w:val="0"/>
-                <w:sz w:val="24"/>
-                <w:szCs w:val="24"/>
-              </w:rPr>
-            </w:pPr>
+              <w:numPr>
+                <w:ilvl w:val="0"/>
+                <w:numId w:val="32"/>
+              </w:numPr>
+              <w:rPr>
+                <w:rFonts w:ascii="Times New Roman" w:hAnsi="Times New Roman" w:cs="Times New Roman"/>
+                <w:b w:val="0"/>
+                <w:bCs w:val="0"/>
+                <w:sz w:val="24"/>
+                <w:szCs w:val="24"/>
+              </w:rPr>
+            </w:pPr>
+            <w:r>
+              <w:rPr>
+                <w:rFonts w:ascii="Times New Roman" w:hAnsi="Times New Roman" w:cs="Times New Roman"/>
+                <w:b w:val="0"/>
+                <w:bCs w:val="0"/>
+                <w:sz w:val="24"/>
+                <w:szCs w:val="24"/>
+              </w:rPr>
+              <w:t>Debe haber clientes registrados en el sistema.</w:t>
+            </w:r>
           </w:p>
         </w:tc>
       </w:tr>
@@ -8835,6 +10493,16 @@
                 <w:szCs w:val="24"/>
               </w:rPr>
             </w:pPr>
+            <w:r>
+              <w:rPr>
+                <w:rFonts w:ascii="Times New Roman" w:hAnsi="Times New Roman" w:cs="Times New Roman"/>
+                <w:b w:val="0"/>
+                <w:bCs w:val="0"/>
+                <w:sz w:val="24"/>
+                <w:szCs w:val="24"/>
+              </w:rPr>
+              <w:t>El administrador selecciona la opción “Generar Reportes”.</w:t>
+            </w:r>
           </w:p>
           <w:p>
             <w:pPr>
@@ -8851,6 +10519,128 @@
                 <w:szCs w:val="24"/>
               </w:rPr>
             </w:pPr>
+            <w:r>
+              <w:rPr>
+                <w:rFonts w:ascii="Times New Roman" w:hAnsi="Times New Roman" w:cs="Times New Roman"/>
+                <w:b w:val="0"/>
+                <w:bCs w:val="0"/>
+                <w:sz w:val="24"/>
+                <w:szCs w:val="24"/>
+              </w:rPr>
+              <w:t>El sistema muestra los filtros disponibles</w:t>
+            </w:r>
+            <w:r>
+              <w:rPr>
+                <w:rFonts w:ascii="Times New Roman" w:hAnsi="Times New Roman" w:cs="Times New Roman"/>
+                <w:b w:val="0"/>
+                <w:bCs w:val="0"/>
+                <w:sz w:val="24"/>
+                <w:szCs w:val="24"/>
+              </w:rPr>
+              <w:t xml:space="preserve"> </w:t>
+            </w:r>
+            <w:r>
+              <w:rPr>
+                <w:rFonts w:ascii="Times New Roman" w:hAnsi="Times New Roman" w:cs="Times New Roman"/>
+                <w:b w:val="0"/>
+                <w:bCs w:val="0"/>
+                <w:sz w:val="24"/>
+                <w:szCs w:val="24"/>
+              </w:rPr>
+              <w:t>(fecha, estatus</w:t>
+            </w:r>
+            <w:r>
+              <w:rPr>
+                <w:rFonts w:ascii="Times New Roman" w:hAnsi="Times New Roman" w:cs="Times New Roman"/>
+                <w:b w:val="0"/>
+                <w:bCs w:val="0"/>
+                <w:sz w:val="24"/>
+                <w:szCs w:val="24"/>
+              </w:rPr>
+              <w:t>, tipo de cliente, etc.</w:t>
+            </w:r>
+            <w:r>
+              <w:rPr>
+                <w:rFonts w:ascii="Times New Roman" w:hAnsi="Times New Roman" w:cs="Times New Roman"/>
+                <w:b w:val="0"/>
+                <w:bCs w:val="0"/>
+                <w:sz w:val="24"/>
+                <w:szCs w:val="24"/>
+              </w:rPr>
+              <w:t>)</w:t>
+            </w:r>
+            <w:r>
+              <w:rPr>
+                <w:rFonts w:ascii="Times New Roman" w:hAnsi="Times New Roman" w:cs="Times New Roman"/>
+                <w:b w:val="0"/>
+                <w:bCs w:val="0"/>
+                <w:sz w:val="24"/>
+                <w:szCs w:val="24"/>
+              </w:rPr>
+              <w:t>.</w:t>
+            </w:r>
+          </w:p>
+          <w:p>
+            <w:pPr>
+              <w:pStyle w:val="Ttulo2"/>
+              <w:numPr>
+                <w:ilvl w:val="0"/>
+                <w:numId w:val="23"/>
+              </w:numPr>
+              <w:rPr>
+                <w:rFonts w:ascii="Times New Roman" w:hAnsi="Times New Roman" w:cs="Times New Roman"/>
+                <w:b w:val="0"/>
+                <w:bCs w:val="0"/>
+                <w:sz w:val="24"/>
+                <w:szCs w:val="24"/>
+              </w:rPr>
+            </w:pPr>
+            <w:r>
+              <w:rPr>
+                <w:rFonts w:ascii="Times New Roman" w:hAnsi="Times New Roman" w:cs="Times New Roman"/>
+                <w:b w:val="0"/>
+                <w:bCs w:val="0"/>
+                <w:sz w:val="24"/>
+                <w:szCs w:val="24"/>
+              </w:rPr>
+              <w:t xml:space="preserve">El administrador selecciona los criterios </w:t>
+            </w:r>
+            <w:r>
+              <w:rPr>
+                <w:rFonts w:ascii="Times New Roman" w:hAnsi="Times New Roman" w:cs="Times New Roman"/>
+                <w:b w:val="0"/>
+                <w:bCs w:val="0"/>
+                <w:sz w:val="24"/>
+                <w:szCs w:val="24"/>
+              </w:rPr>
+              <w:t>de generación.</w:t>
+            </w:r>
+          </w:p>
+          <w:p>
+            <w:pPr>
+              <w:pStyle w:val="Ttulo2"/>
+              <w:numPr>
+                <w:ilvl w:val="0"/>
+                <w:numId w:val="23"/>
+              </w:numPr>
+              <w:rPr>
+                <w:rFonts w:ascii="Times New Roman" w:hAnsi="Times New Roman" w:cs="Times New Roman"/>
+                <w:b w:val="0"/>
+                <w:bCs w:val="0"/>
+                <w:sz w:val="24"/>
+                <w:szCs w:val="24"/>
+              </w:rPr>
+            </w:pPr>
+            <w:r>
+              <w:rPr>
+                <w:rFonts w:ascii="Times New Roman" w:hAnsi="Times New Roman" w:cs="Times New Roman"/>
+                <w:b w:val="0"/>
+                <w:bCs w:val="0"/>
+                <w:sz w:val="24"/>
+                <w:szCs w:val="24"/>
+              </w:rPr>
+              <w:t>El sistema genera y muestra el reporte.</w:t>
+            </w:r>
           </w:p>
         </w:tc>
       </w:tr>
@@ -8892,15 +10682,28 @@
           <w:p>
             <w:pPr>
               <w:pStyle w:val="Ttulo2"/>
-              <w:ind w:left="0" w:firstLine="0"/>
-              <w:rPr>
-                <w:rFonts w:ascii="Times New Roman" w:hAnsi="Times New Roman" w:cs="Times New Roman"/>
-                <w:b w:val="0"/>
-                <w:bCs w:val="0"/>
-                <w:sz w:val="24"/>
-                <w:szCs w:val="24"/>
-              </w:rPr>
-            </w:pPr>
+              <w:numPr>
+                <w:ilvl w:val="0"/>
+                <w:numId w:val="32"/>
+              </w:numPr>
+              <w:rPr>
+                <w:rFonts w:ascii="Times New Roman" w:hAnsi="Times New Roman" w:cs="Times New Roman"/>
+                <w:b w:val="0"/>
+                <w:bCs w:val="0"/>
+                <w:sz w:val="24"/>
+                <w:szCs w:val="24"/>
+              </w:rPr>
+            </w:pPr>
+            <w:r>
+              <w:rPr>
+                <w:rFonts w:ascii="Times New Roman" w:hAnsi="Times New Roman" w:cs="Times New Roman"/>
+                <w:b w:val="0"/>
+                <w:bCs w:val="0"/>
+                <w:sz w:val="24"/>
+                <w:szCs w:val="24"/>
+              </w:rPr>
+              <w:t>El reporte queda disponible para visualización o descarga.</w:t>
+            </w:r>
           </w:p>
         </w:tc>
       </w:tr>
@@ -8977,6 +10780,7 @@
         <w:tc>
           <w:tcPr>
             <w:tcW w:w="6379" w:type="dxa"/>
+            <w:shd w:val="clear" w:color="auto" w:fill="FF0000"/>
             <w:vAlign w:val="center"/>
           </w:tcPr>
           <w:p>
@@ -9041,6 +10845,26 @@
                 <w:szCs w:val="24"/>
               </w:rPr>
             </w:pPr>
+            <w:r>
+              <w:rPr>
+                <w:rFonts w:ascii="Times New Roman" w:hAnsi="Times New Roman" w:cs="Times New Roman"/>
+                <w:b w:val="0"/>
+                <w:bCs w:val="0"/>
+                <w:sz w:val="24"/>
+                <w:szCs w:val="24"/>
+              </w:rPr>
+              <w:t xml:space="preserve">Los reportes pueden exportarse a formato </w:t>
+            </w:r>
+            <w:r>
+              <w:rPr>
+                <w:rFonts w:ascii="Times New Roman" w:hAnsi="Times New Roman" w:cs="Times New Roman"/>
+                <w:b w:val="0"/>
+                <w:bCs w:val="0"/>
+                <w:sz w:val="24"/>
+                <w:szCs w:val="24"/>
+              </w:rPr>
+              <w:t>PDF o Excel.</w:t>
+            </w:r>
           </w:p>
         </w:tc>
       </w:tr>
@@ -9081,6 +10905,7 @@
           <w:tcPr>
             <w:tcW w:w="9351" w:type="dxa"/>
             <w:gridSpan w:val="2"/>
+            <w:shd w:val="clear" w:color="auto" w:fill="FF0000"/>
             <w:vAlign w:val="center"/>
           </w:tcPr>
           <w:p>
@@ -9169,6 +10994,95 @@
 <file path=word/numbering.xml><?xml version="1.0" encoding="utf-8"?>
 <w:numbering xmlns:wpc="http://schemas.microsoft.com/office/word/2010/wordprocessingCanvas" xmlns:cx="http://schemas.microsoft.com/office/drawing/2014/chartex" xmlns:cx1="http://schemas.microsoft.com/office/drawing/2015/9/8/chartex" xmlns:cx2="http://schemas.microsoft.com/office/drawing/2015/10/21/chartex" xmlns:cx3="http://schemas.microsoft.com/office/drawing/2016/5/9/chartex" xmlns:cx4="http://schemas.microsoft.com/office/drawing/2016/5/10/chartex" xmlns:cx5="http://schemas.microsoft.com/office/drawing/2016/5/11/chartex" xmlns:cx6="http://schemas.microsoft.com/office/drawing/2016/5/12/chartex" xmlns:cx7="http://schemas.microsoft.com/office/drawing/2016/5/13/chartex" xmlns:cx8="http://schemas.microsoft.com/office/drawing/2016/5/14/chartex" xmlns:mc="http://schemas.openxmlformats.org/markup-compatibility/2006" xmlns:aink="http://schemas.microsoft.com/office/drawing/2016/ink" xmlns:am3d="http://schemas.microsoft.com/office/drawing/2017/model3d" xmlns:o="urn:schemas-microsoft-com:office:office" xmlns:r="http://schemas.openxmlformats.org/officeDocument/2006/relationships" xmlns:m="http://schemas.openxmlformats.org/officeDocument/2006/math" xmlns:v="urn:schemas-microsoft-com:vml" xmlns:wp14="http://schemas.microsoft.com/office/word/2010/wordprocessingDrawing" xmlns:wp="http://schemas.openxmlformats.org/drawingml/2006/wordprocessingDrawing" xmlns:w10="urn:schemas-microsoft-com:office:word" xmlns:w="http://schemas.openxmlformats.org/wordprocessingml/2006/main" xmlns:w14="http://schemas.microsoft.com/office/word/2010/wordml" xmlns:w15="http://schemas.microsoft.com/office/word/2012/wordml" xmlns:w16cex="http://schemas.microsoft.com/office/word/2018/wordml/cex" xmlns:w16cid="http://schemas.microsoft.com/office/word/2016/wordml/cid" xmlns:w16="http://schemas.microsoft.com/office/word/2018/wordml" xmlns:w16sdtdh="http://schemas.microsoft.com/office/word/2020/wordml/sdtdatahash" xmlns:w16se="http://schemas.microsoft.com/office/word/2015/wordml/symex" xmlns:wpg="http://schemas.microsoft.com/office/word/2010/wordprocessingGroup" xmlns:wpi="http://schemas.microsoft.com/office/word/2010/wordprocessingInk" xmlns:wne="http://schemas.microsoft.com/office/word/2006/wordml" xmlns:wps="http://schemas.microsoft.com/office/word/2010/wordprocessingShape" mc:Ignorable="w14 w15 w16se w16cid w16 w16cex w16sdtdh wp14">
   <w:abstractNum w:abstractNumId="0" w15:restartNumberingAfterBreak="0">
+    <w:nsid w:val="03587AAB"/>
+    <w:multiLevelType w:val="hybridMultilevel"/>
+    <w:tmpl w:val="803AC61A"/>
+    <w:lvl w:ilvl="0" w:tplc="0C0A000F">
+      <w:start w:val="1"/>
+      <w:numFmt w:val="decimal"/>
+      <w:lvlText w:val="%1."/>
+      <w:lvlJc w:val="left"/>
+      <w:pPr>
+        <w:ind w:left="720" w:hanging="360"/>
+      </w:pPr>
+      <w:rPr>
+        <w:rFonts w:hint="default"/>
+      </w:rPr>
+    </w:lvl>
+    <w:lvl w:ilvl="1" w:tplc="0C0A0019" w:tentative="1">
+      <w:start w:val="1"/>
+      <w:numFmt w:val="lowerLetter"/>
+      <w:lvlText w:val="%2."/>
+      <w:lvlJc w:val="left"/>
+      <w:pPr>
+        <w:ind w:left="1440" w:hanging="360"/>
+      </w:pPr>
+    </w:lvl>
+    <w:lvl w:ilvl="2" w:tplc="0C0A001B" w:tentative="1">
+      <w:start w:val="1"/>
+      <w:numFmt w:val="lowerRoman"/>
+      <w:lvlText w:val="%3."/>
+      <w:lvlJc w:val="right"/>
+      <w:pPr>
+        <w:ind w:left="2160" w:hanging="180"/>
+      </w:pPr>
+    </w:lvl>
+    <w:lvl w:ilvl="3" w:tplc="0C0A000F" w:tentative="1">
+      <w:start w:val="1"/>
+      <w:numFmt w:val="decimal"/>
+      <w:lvlText w:val="%4."/>
+      <w:lvlJc w:val="left"/>
+      <w:pPr>
+        <w:ind w:left="2880" w:hanging="360"/>
+      </w:pPr>
+    </w:lvl>
+    <w:lvl w:ilvl="4" w:tplc="0C0A0019" w:tentative="1">
+      <w:start w:val="1"/>
+      <w:numFmt w:val="lowerLetter"/>
+      <w:lvlText w:val="%5."/>
+      <w:lvlJc w:val="left"/>
+      <w:pPr>
+        <w:ind w:left="3600" w:hanging="360"/>
+      </w:pPr>
+    </w:lvl>
+    <w:lvl w:ilvl="5" w:tplc="0C0A001B" w:tentative="1">
+      <w:start w:val="1"/>
+      <w:numFmt w:val="lowerRoman"/>
+      <w:lvlText w:val="%6."/>
+      <w:lvlJc w:val="right"/>
+      <w:pPr>
+        <w:ind w:left="4320" w:hanging="180"/>
+      </w:pPr>
+    </w:lvl>
+    <w:lvl w:ilvl="6" w:tplc="0C0A000F" w:tentative="1">
+      <w:start w:val="1"/>
+      <w:numFmt w:val="decimal"/>
+      <w:lvlText w:val="%7."/>
+      <w:lvlJc w:val="left"/>
+      <w:pPr>
+        <w:ind w:left="5040" w:hanging="360"/>
+      </w:pPr>
+    </w:lvl>
+    <w:lvl w:ilvl="7" w:tplc="0C0A0019" w:tentative="1">
+      <w:start w:val="1"/>
+      <w:numFmt w:val="lowerLetter"/>
+      <w:lvlText w:val="%8."/>
+      <w:lvlJc w:val="left"/>
+      <w:pPr>
+        <w:ind w:left="5760" w:hanging="360"/>
+      </w:pPr>
+    </w:lvl>
+    <w:lvl w:ilvl="8" w:tplc="0C0A001B" w:tentative="1">
+      <w:start w:val="1"/>
+      <w:numFmt w:val="lowerRoman"/>
+      <w:lvlText w:val="%9."/>
+      <w:lvlJc w:val="right"/>
+      <w:pPr>
+        <w:ind w:left="6480" w:hanging="180"/>
+      </w:pPr>
+    </w:lvl>
+  </w:abstractNum>
+  <w:abstractNum w:abstractNumId="1" w15:restartNumberingAfterBreak="0">
     <w:nsid w:val="048B7F66"/>
     <w:multiLevelType w:val="multilevel"/>
     <w:tmpl w:val="73DACD18"/>
@@ -9317,7 +11231,7 @@
       </w:rPr>
     </w:lvl>
   </w:abstractNum>
-  <w:abstractNum w:abstractNumId="1" w15:restartNumberingAfterBreak="0">
+  <w:abstractNum w:abstractNumId="2" w15:restartNumberingAfterBreak="0">
     <w:nsid w:val="04BD7513"/>
     <w:multiLevelType w:val="multilevel"/>
     <w:tmpl w:val="6DBC65EA"/>
@@ -9466,7 +11380,7 @@
       </w:rPr>
     </w:lvl>
   </w:abstractNum>
-  <w:abstractNum w:abstractNumId="2" w15:restartNumberingAfterBreak="0">
+  <w:abstractNum w:abstractNumId="3" w15:restartNumberingAfterBreak="0">
     <w:nsid w:val="094C51B5"/>
     <w:multiLevelType w:val="hybridMultilevel"/>
     <w:tmpl w:val="7CFADF32"/>
@@ -9555,7 +11469,7 @@
       </w:pPr>
     </w:lvl>
   </w:abstractNum>
-  <w:abstractNum w:abstractNumId="3" w15:restartNumberingAfterBreak="0">
+  <w:abstractNum w:abstractNumId="4" w15:restartNumberingAfterBreak="0">
     <w:nsid w:val="0DB505C4"/>
     <w:multiLevelType w:val="hybridMultilevel"/>
     <w:tmpl w:val="C7209ACC"/>
@@ -9641,7 +11555,7 @@
       </w:pPr>
     </w:lvl>
   </w:abstractNum>
-  <w:abstractNum w:abstractNumId="4" w15:restartNumberingAfterBreak="0">
+  <w:abstractNum w:abstractNumId="5" w15:restartNumberingAfterBreak="0">
     <w:nsid w:val="10B51CA7"/>
     <w:multiLevelType w:val="hybridMultilevel"/>
     <w:tmpl w:val="7CFADF32"/>
@@ -9730,7 +11644,7 @@
       </w:pPr>
     </w:lvl>
   </w:abstractNum>
-  <w:abstractNum w:abstractNumId="5" w15:restartNumberingAfterBreak="0">
+  <w:abstractNum w:abstractNumId="6" w15:restartNumberingAfterBreak="0">
     <w:nsid w:val="111E6160"/>
     <w:multiLevelType w:val="hybridMultilevel"/>
     <w:tmpl w:val="F21E0E62"/>
@@ -9820,7 +11734,241 @@
       </w:pPr>
     </w:lvl>
   </w:abstractNum>
-  <w:abstractNum w:abstractNumId="6" w15:restartNumberingAfterBreak="0">
+  <w:abstractNum w:abstractNumId="7" w15:restartNumberingAfterBreak="0">
+    <w:nsid w:val="135A0F48"/>
+    <w:multiLevelType w:val="hybridMultilevel"/>
+    <w:tmpl w:val="DC5C5D86"/>
+    <w:lvl w:ilvl="0" w:tplc="0C0A0001">
+      <w:start w:val="1"/>
+      <w:numFmt w:val="bullet"/>
+      <w:lvlText w:val=""/>
+      <w:lvlJc w:val="left"/>
+      <w:pPr>
+        <w:ind w:left="720" w:hanging="360"/>
+      </w:pPr>
+      <w:rPr>
+        <w:rFonts w:ascii="Symbol" w:hAnsi="Symbol" w:hint="default"/>
+      </w:rPr>
+    </w:lvl>
+    <w:lvl w:ilvl="1" w:tplc="0C0A0003" w:tentative="1">
+      <w:start w:val="1"/>
+      <w:numFmt w:val="bullet"/>
+      <w:lvlText w:val="o"/>
+      <w:lvlJc w:val="left"/>
+      <w:pPr>
+        <w:ind w:left="1440" w:hanging="360"/>
+      </w:pPr>
+      <w:rPr>
+        <w:rFonts w:ascii="Courier New" w:hAnsi="Courier New" w:cs="Courier New" w:hint="default"/>
+      </w:rPr>
+    </w:lvl>
+    <w:lvl w:ilvl="2" w:tplc="0C0A0005" w:tentative="1">
+      <w:start w:val="1"/>
+      <w:numFmt w:val="bullet"/>
+      <w:lvlText w:val=""/>
+      <w:lvlJc w:val="left"/>
+      <w:pPr>
+        <w:ind w:left="2160" w:hanging="360"/>
+      </w:pPr>
+      <w:rPr>
+        <w:rFonts w:ascii="Wingdings" w:hAnsi="Wingdings" w:hint="default"/>
+      </w:rPr>
+    </w:lvl>
+    <w:lvl w:ilvl="3" w:tplc="0C0A0001" w:tentative="1">
+      <w:start w:val="1"/>
+      <w:numFmt w:val="bullet"/>
+      <w:lvlText w:val=""/>
+      <w:lvlJc w:val="left"/>
+      <w:pPr>
+        <w:ind w:left="2880" w:hanging="360"/>
+      </w:pPr>
+      <w:rPr>
+        <w:rFonts w:ascii="Symbol" w:hAnsi="Symbol" w:hint="default"/>
+      </w:rPr>
+    </w:lvl>
+    <w:lvl w:ilvl="4" w:tplc="0C0A0003" w:tentative="1">
+      <w:start w:val="1"/>
+      <w:numFmt w:val="bullet"/>
+      <w:lvlText w:val="o"/>
+      <w:lvlJc w:val="left"/>
+      <w:pPr>
+        <w:ind w:left="3600" w:hanging="360"/>
+      </w:pPr>
+      <w:rPr>
+        <w:rFonts w:ascii="Courier New" w:hAnsi="Courier New" w:cs="Courier New" w:hint="default"/>
+      </w:rPr>
+    </w:lvl>
+    <w:lvl w:ilvl="5" w:tplc="0C0A0005" w:tentative="1">
+      <w:start w:val="1"/>
+      <w:numFmt w:val="bullet"/>
+      <w:lvlText w:val=""/>
+      <w:lvlJc w:val="left"/>
+      <w:pPr>
+        <w:ind w:left="4320" w:hanging="360"/>
+      </w:pPr>
+      <w:rPr>
+        <w:rFonts w:ascii="Wingdings" w:hAnsi="Wingdings" w:hint="default"/>
+      </w:rPr>
+    </w:lvl>
+    <w:lvl w:ilvl="6" w:tplc="0C0A0001" w:tentative="1">
+      <w:start w:val="1"/>
+      <w:numFmt w:val="bullet"/>
+      <w:lvlText w:val=""/>
+      <w:lvlJc w:val="left"/>
+      <w:pPr>
+        <w:ind w:left="5040" w:hanging="360"/>
+      </w:pPr>
+      <w:rPr>
+        <w:rFonts w:ascii="Symbol" w:hAnsi="Symbol" w:hint="default"/>
+      </w:rPr>
+    </w:lvl>
+    <w:lvl w:ilvl="7" w:tplc="0C0A0003" w:tentative="1">
+      <w:start w:val="1"/>
+      <w:numFmt w:val="bullet"/>
+      <w:lvlText w:val="o"/>
+      <w:lvlJc w:val="left"/>
+      <w:pPr>
+        <w:ind w:left="5760" w:hanging="360"/>
+      </w:pPr>
+      <w:rPr>
+        <w:rFonts w:ascii="Courier New" w:hAnsi="Courier New" w:cs="Courier New" w:hint="default"/>
+      </w:rPr>
+    </w:lvl>
+    <w:lvl w:ilvl="8" w:tplc="0C0A0005" w:tentative="1">
+      <w:start w:val="1"/>
+      <w:numFmt w:val="bullet"/>
+      <w:lvlText w:val=""/>
+      <w:lvlJc w:val="left"/>
+      <w:pPr>
+        <w:ind w:left="6480" w:hanging="360"/>
+      </w:pPr>
+      <w:rPr>
+        <w:rFonts w:ascii="Wingdings" w:hAnsi="Wingdings" w:hint="default"/>
+      </w:rPr>
+    </w:lvl>
+  </w:abstractNum>
+  <w:abstractNum w:abstractNumId="8" w15:restartNumberingAfterBreak="0">
+    <w:nsid w:val="14A815B1"/>
+    <w:multiLevelType w:val="multilevel"/>
+    <w:tmpl w:val="EF5AE192"/>
+    <w:lvl w:ilvl="0">
+      <w:start w:val="1"/>
+      <w:numFmt w:val="decimal"/>
+      <w:lvlText w:val="%1."/>
+      <w:lvlJc w:val="left"/>
+      <w:pPr>
+        <w:ind w:left="720" w:hanging="360"/>
+      </w:pPr>
+      <w:rPr>
+        <w:rFonts w:hint="default"/>
+      </w:rPr>
+    </w:lvl>
+    <w:lvl w:ilvl="1">
+      <w:start w:val="3"/>
+      <w:numFmt w:val="decimal"/>
+      <w:isLgl/>
+      <w:lvlText w:val="%1.%2."/>
+      <w:lvlJc w:val="left"/>
+      <w:pPr>
+        <w:ind w:left="900" w:hanging="540"/>
+      </w:pPr>
+      <w:rPr>
+        <w:rFonts w:hint="default"/>
+      </w:rPr>
+    </w:lvl>
+    <w:lvl w:ilvl="2">
+      <w:start w:val="1"/>
+      <w:numFmt w:val="decimal"/>
+      <w:isLgl/>
+      <w:lvlText w:val="%1.%2.%3."/>
+      <w:lvlJc w:val="left"/>
+      <w:pPr>
+        <w:ind w:left="1080" w:hanging="720"/>
+      </w:pPr>
+      <w:rPr>
+        <w:rFonts w:hint="default"/>
+      </w:rPr>
+    </w:lvl>
+    <w:lvl w:ilvl="3">
+      <w:start w:val="1"/>
+      <w:numFmt w:val="decimal"/>
+      <w:isLgl/>
+      <w:lvlText w:val="%1.%2.%3.%4."/>
+      <w:lvlJc w:val="left"/>
+      <w:pPr>
+        <w:ind w:left="1080" w:hanging="720"/>
+      </w:pPr>
+      <w:rPr>
+        <w:rFonts w:hint="default"/>
+      </w:rPr>
+    </w:lvl>
+    <w:lvl w:ilvl="4">
+      <w:start w:val="1"/>
+      <w:numFmt w:val="decimal"/>
+      <w:isLgl/>
+      <w:lvlText w:val="%1.%2.%3.%4.%5."/>
+      <w:lvlJc w:val="left"/>
+      <w:pPr>
+        <w:ind w:left="1440" w:hanging="1080"/>
+      </w:pPr>
+      <w:rPr>
+        <w:rFonts w:hint="default"/>
+      </w:rPr>
+    </w:lvl>
+    <w:lvl w:ilvl="5">
+      <w:start w:val="1"/>
+      <w:numFmt w:val="decimal"/>
+      <w:isLgl/>
+      <w:lvlText w:val="%1.%2.%3.%4.%5.%6."/>
+      <w:lvlJc w:val="left"/>
+      <w:pPr>
+        <w:ind w:left="1440" w:hanging="1080"/>
+      </w:pPr>
+      <w:rPr>
+        <w:rFonts w:hint="default"/>
+      </w:rPr>
+    </w:lvl>
+    <w:lvl w:ilvl="6">
+      <w:start w:val="1"/>
+      <w:numFmt w:val="decimal"/>
+      <w:isLgl/>
+      <w:lvlText w:val="%1.%2.%3.%4.%5.%6.%7."/>
+      <w:lvlJc w:val="left"/>
+      <w:pPr>
+        <w:ind w:left="1800" w:hanging="1440"/>
+      </w:pPr>
+      <w:rPr>
+        <w:rFonts w:hint="default"/>
+      </w:rPr>
+    </w:lvl>
+    <w:lvl w:ilvl="7">
+      <w:start w:val="1"/>
+      <w:numFmt w:val="decimal"/>
+      <w:isLgl/>
+      <w:lvlText w:val="%1.%2.%3.%4.%5.%6.%7.%8."/>
+      <w:lvlJc w:val="left"/>
+      <w:pPr>
+        <w:ind w:left="1800" w:hanging="1440"/>
+      </w:pPr>
+      <w:rPr>
+        <w:rFonts w:hint="default"/>
+      </w:rPr>
+    </w:lvl>
+    <w:lvl w:ilvl="8">
+      <w:start w:val="1"/>
+      <w:numFmt w:val="decimal"/>
+      <w:isLgl/>
+      <w:lvlText w:val="%1.%2.%3.%4.%5.%6.%7.%8.%9."/>
+      <w:lvlJc w:val="left"/>
+      <w:pPr>
+        <w:ind w:left="2160" w:hanging="1800"/>
+      </w:pPr>
+      <w:rPr>
+        <w:rFonts w:hint="default"/>
+      </w:rPr>
+    </w:lvl>
+  </w:abstractNum>
+  <w:abstractNum w:abstractNumId="9" w15:restartNumberingAfterBreak="0">
     <w:nsid w:val="14DD2052"/>
     <w:multiLevelType w:val="hybridMultilevel"/>
     <w:tmpl w:val="3A2E66F0"/>
@@ -9906,7 +12054,209 @@
       </w:pPr>
     </w:lvl>
   </w:abstractNum>
-  <w:abstractNum w:abstractNumId="7" w15:restartNumberingAfterBreak="0">
+  <w:abstractNum w:abstractNumId="10" w15:restartNumberingAfterBreak="0">
+    <w:nsid w:val="1A347BC5"/>
+    <w:multiLevelType w:val="hybridMultilevel"/>
+    <w:tmpl w:val="FABEE8B4"/>
+    <w:lvl w:ilvl="0" w:tplc="0C0A0001">
+      <w:start w:val="1"/>
+      <w:numFmt w:val="bullet"/>
+      <w:lvlText w:val=""/>
+      <w:lvlJc w:val="left"/>
+      <w:pPr>
+        <w:ind w:left="720" w:hanging="360"/>
+      </w:pPr>
+      <w:rPr>
+        <w:rFonts w:ascii="Symbol" w:hAnsi="Symbol" w:hint="default"/>
+      </w:rPr>
+    </w:lvl>
+    <w:lvl w:ilvl="1" w:tplc="0C0A0003" w:tentative="1">
+      <w:start w:val="1"/>
+      <w:numFmt w:val="bullet"/>
+      <w:lvlText w:val="o"/>
+      <w:lvlJc w:val="left"/>
+      <w:pPr>
+        <w:ind w:left="1440" w:hanging="360"/>
+      </w:pPr>
+      <w:rPr>
+        <w:rFonts w:ascii="Courier New" w:hAnsi="Courier New" w:cs="Courier New" w:hint="default"/>
+      </w:rPr>
+    </w:lvl>
+    <w:lvl w:ilvl="2" w:tplc="0C0A0005" w:tentative="1">
+      <w:start w:val="1"/>
+      <w:numFmt w:val="bullet"/>
+      <w:lvlText w:val=""/>
+      <w:lvlJc w:val="left"/>
+      <w:pPr>
+        <w:ind w:left="2160" w:hanging="360"/>
+      </w:pPr>
+      <w:rPr>
+        <w:rFonts w:ascii="Wingdings" w:hAnsi="Wingdings" w:hint="default"/>
+      </w:rPr>
+    </w:lvl>
+    <w:lvl w:ilvl="3" w:tplc="0C0A0001" w:tentative="1">
+      <w:start w:val="1"/>
+      <w:numFmt w:val="bullet"/>
+      <w:lvlText w:val=""/>
+      <w:lvlJc w:val="left"/>
+      <w:pPr>
+        <w:ind w:left="2880" w:hanging="360"/>
+      </w:pPr>
+      <w:rPr>
+        <w:rFonts w:ascii="Symbol" w:hAnsi="Symbol" w:hint="default"/>
+      </w:rPr>
+    </w:lvl>
+    <w:lvl w:ilvl="4" w:tplc="0C0A0003" w:tentative="1">
+      <w:start w:val="1"/>
+      <w:numFmt w:val="bullet"/>
+      <w:lvlText w:val="o"/>
+      <w:lvlJc w:val="left"/>
+      <w:pPr>
+        <w:ind w:left="3600" w:hanging="360"/>
+      </w:pPr>
+      <w:rPr>
+        <w:rFonts w:ascii="Courier New" w:hAnsi="Courier New" w:cs="Courier New" w:hint="default"/>
+      </w:rPr>
+    </w:lvl>
+    <w:lvl w:ilvl="5" w:tplc="0C0A0005" w:tentative="1">
+      <w:start w:val="1"/>
+      <w:numFmt w:val="bullet"/>
+      <w:lvlText w:val=""/>
+      <w:lvlJc w:val="left"/>
+      <w:pPr>
+        <w:ind w:left="4320" w:hanging="360"/>
+      </w:pPr>
+      <w:rPr>
+        <w:rFonts w:ascii="Wingdings" w:hAnsi="Wingdings" w:hint="default"/>
+      </w:rPr>
+    </w:lvl>
+    <w:lvl w:ilvl="6" w:tplc="0C0A0001" w:tentative="1">
+      <w:start w:val="1"/>
+      <w:numFmt w:val="bullet"/>
+      <w:lvlText w:val=""/>
+      <w:lvlJc w:val="left"/>
+      <w:pPr>
+        <w:ind w:left="5040" w:hanging="360"/>
+      </w:pPr>
+      <w:rPr>
+        <w:rFonts w:ascii="Symbol" w:hAnsi="Symbol" w:hint="default"/>
+      </w:rPr>
+    </w:lvl>
+    <w:lvl w:ilvl="7" w:tplc="0C0A0003" w:tentative="1">
+      <w:start w:val="1"/>
+      <w:numFmt w:val="bullet"/>
+      <w:lvlText w:val="o"/>
+      <w:lvlJc w:val="left"/>
+      <w:pPr>
+        <w:ind w:left="5760" w:hanging="360"/>
+      </w:pPr>
+      <w:rPr>
+        <w:rFonts w:ascii="Courier New" w:hAnsi="Courier New" w:cs="Courier New" w:hint="default"/>
+      </w:rPr>
+    </w:lvl>
+    <w:lvl w:ilvl="8" w:tplc="0C0A0005" w:tentative="1">
+      <w:start w:val="1"/>
+      <w:numFmt w:val="bullet"/>
+      <w:lvlText w:val=""/>
+      <w:lvlJc w:val="left"/>
+      <w:pPr>
+        <w:ind w:left="6480" w:hanging="360"/>
+      </w:pPr>
+      <w:rPr>
+        <w:rFonts w:ascii="Wingdings" w:hAnsi="Wingdings" w:hint="default"/>
+      </w:rPr>
+    </w:lvl>
+  </w:abstractNum>
+  <w:abstractNum w:abstractNumId="11" w15:restartNumberingAfterBreak="0">
+    <w:nsid w:val="1C8A02F1"/>
+    <w:multiLevelType w:val="hybridMultilevel"/>
+    <w:tmpl w:val="7A94EED8"/>
+    <w:lvl w:ilvl="0" w:tplc="0C0A000F">
+      <w:start w:val="1"/>
+      <w:numFmt w:val="decimal"/>
+      <w:lvlText w:val="%1."/>
+      <w:lvlJc w:val="left"/>
+      <w:pPr>
+        <w:ind w:left="720" w:hanging="360"/>
+      </w:pPr>
+      <w:rPr>
+        <w:rFonts w:hint="default"/>
+      </w:rPr>
+    </w:lvl>
+    <w:lvl w:ilvl="1" w:tplc="0C0A0019" w:tentative="1">
+      <w:start w:val="1"/>
+      <w:numFmt w:val="lowerLetter"/>
+      <w:lvlText w:val="%2."/>
+      <w:lvlJc w:val="left"/>
+      <w:pPr>
+        <w:ind w:left="1440" w:hanging="360"/>
+      </w:pPr>
+    </w:lvl>
+    <w:lvl w:ilvl="2" w:tplc="0C0A001B" w:tentative="1">
+      <w:start w:val="1"/>
+      <w:numFmt w:val="lowerRoman"/>
+      <w:lvlText w:val="%3."/>
+      <w:lvlJc w:val="right"/>
+      <w:pPr>
+        <w:ind w:left="2160" w:hanging="180"/>
+      </w:pPr>
+    </w:lvl>
+    <w:lvl w:ilvl="3" w:tplc="0C0A000F" w:tentative="1">
+      <w:start w:val="1"/>
+      <w:numFmt w:val="decimal"/>
+      <w:lvlText w:val="%4."/>
+      <w:lvlJc w:val="left"/>
+      <w:pPr>
+        <w:ind w:left="2880" w:hanging="360"/>
+      </w:pPr>
+    </w:lvl>
+    <w:lvl w:ilvl="4" w:tplc="0C0A0019" w:tentative="1">
+      <w:start w:val="1"/>
+      <w:numFmt w:val="lowerLetter"/>
+      <w:lvlText w:val="%5."/>
+      <w:lvlJc w:val="left"/>
+      <w:pPr>
+        <w:ind w:left="3600" w:hanging="360"/>
+      </w:pPr>
+    </w:lvl>
+    <w:lvl w:ilvl="5" w:tplc="0C0A001B" w:tentative="1">
+      <w:start w:val="1"/>
+      <w:numFmt w:val="lowerRoman"/>
+      <w:lvlText w:val="%6."/>
+      <w:lvlJc w:val="right"/>
+      <w:pPr>
+        <w:ind w:left="4320" w:hanging="180"/>
+      </w:pPr>
+    </w:lvl>
+    <w:lvl w:ilvl="6" w:tplc="0C0A000F" w:tentative="1">
+      <w:start w:val="1"/>
+      <w:numFmt w:val="decimal"/>
+      <w:lvlText w:val="%7."/>
+      <w:lvlJc w:val="left"/>
+      <w:pPr>
+        <w:ind w:left="5040" w:hanging="360"/>
+      </w:pPr>
+    </w:lvl>
+    <w:lvl w:ilvl="7" w:tplc="0C0A0019" w:tentative="1">
+      <w:start w:val="1"/>
+      <w:numFmt w:val="lowerLetter"/>
+      <w:lvlText w:val="%8."/>
+      <w:lvlJc w:val="left"/>
+      <w:pPr>
+        <w:ind w:left="5760" w:hanging="360"/>
+      </w:pPr>
+    </w:lvl>
+    <w:lvl w:ilvl="8" w:tplc="0C0A001B" w:tentative="1">
+      <w:start w:val="1"/>
+      <w:numFmt w:val="lowerRoman"/>
+      <w:lvlText w:val="%9."/>
+      <w:lvlJc w:val="right"/>
+      <w:pPr>
+        <w:ind w:left="6480" w:hanging="180"/>
+      </w:pPr>
+    </w:lvl>
+  </w:abstractNum>
+  <w:abstractNum w:abstractNumId="12" w15:restartNumberingAfterBreak="0">
     <w:nsid w:val="1E794363"/>
     <w:multiLevelType w:val="multilevel"/>
     <w:tmpl w:val="DF86D7D2"/>
@@ -10055,7 +12405,330 @@
       </w:rPr>
     </w:lvl>
   </w:abstractNum>
-  <w:abstractNum w:abstractNumId="8" w15:restartNumberingAfterBreak="0">
+  <w:abstractNum w:abstractNumId="13" w15:restartNumberingAfterBreak="0">
+    <w:nsid w:val="217B1161"/>
+    <w:multiLevelType w:val="hybridMultilevel"/>
+    <w:tmpl w:val="32484502"/>
+    <w:lvl w:ilvl="0" w:tplc="0C0A0001">
+      <w:start w:val="1"/>
+      <w:numFmt w:val="bullet"/>
+      <w:lvlText w:val=""/>
+      <w:lvlJc w:val="left"/>
+      <w:pPr>
+        <w:ind w:left="720" w:hanging="360"/>
+      </w:pPr>
+      <w:rPr>
+        <w:rFonts w:ascii="Symbol" w:hAnsi="Symbol" w:hint="default"/>
+      </w:rPr>
+    </w:lvl>
+    <w:lvl w:ilvl="1" w:tplc="0C0A0003" w:tentative="1">
+      <w:start w:val="1"/>
+      <w:numFmt w:val="bullet"/>
+      <w:lvlText w:val="o"/>
+      <w:lvlJc w:val="left"/>
+      <w:pPr>
+        <w:ind w:left="1440" w:hanging="360"/>
+      </w:pPr>
+      <w:rPr>
+        <w:rFonts w:ascii="Courier New" w:hAnsi="Courier New" w:cs="Courier New" w:hint="default"/>
+      </w:rPr>
+    </w:lvl>
+    <w:lvl w:ilvl="2" w:tplc="0C0A0005" w:tentative="1">
+      <w:start w:val="1"/>
+      <w:numFmt w:val="bullet"/>
+      <w:lvlText w:val=""/>
+      <w:lvlJc w:val="left"/>
+      <w:pPr>
+        <w:ind w:left="2160" w:hanging="360"/>
+      </w:pPr>
+      <w:rPr>
+        <w:rFonts w:ascii="Wingdings" w:hAnsi="Wingdings" w:hint="default"/>
+      </w:rPr>
+    </w:lvl>
+    <w:lvl w:ilvl="3" w:tplc="0C0A0001" w:tentative="1">
+      <w:start w:val="1"/>
+      <w:numFmt w:val="bullet"/>
+      <w:lvlText w:val=""/>
+      <w:lvlJc w:val="left"/>
+      <w:pPr>
+        <w:ind w:left="2880" w:hanging="360"/>
+      </w:pPr>
+      <w:rPr>
+        <w:rFonts w:ascii="Symbol" w:hAnsi="Symbol" w:hint="default"/>
+      </w:rPr>
+    </w:lvl>
+    <w:lvl w:ilvl="4" w:tplc="0C0A0003" w:tentative="1">
+      <w:start w:val="1"/>
+      <w:numFmt w:val="bullet"/>
+      <w:lvlText w:val="o"/>
+      <w:lvlJc w:val="left"/>
+      <w:pPr>
+        <w:ind w:left="3600" w:hanging="360"/>
+      </w:pPr>
+      <w:rPr>
+        <w:rFonts w:ascii="Courier New" w:hAnsi="Courier New" w:cs="Courier New" w:hint="default"/>
+      </w:rPr>
+    </w:lvl>
+    <w:lvl w:ilvl="5" w:tplc="0C0A0005" w:tentative="1">
+      <w:start w:val="1"/>
+      <w:numFmt w:val="bullet"/>
+      <w:lvlText w:val=""/>
+      <w:lvlJc w:val="left"/>
+      <w:pPr>
+        <w:ind w:left="4320" w:hanging="360"/>
+      </w:pPr>
+      <w:rPr>
+        <w:rFonts w:ascii="Wingdings" w:hAnsi="Wingdings" w:hint="default"/>
+      </w:rPr>
+    </w:lvl>
+    <w:lvl w:ilvl="6" w:tplc="0C0A0001" w:tentative="1">
+      <w:start w:val="1"/>
+      <w:numFmt w:val="bullet"/>
+      <w:lvlText w:val=""/>
+      <w:lvlJc w:val="left"/>
+      <w:pPr>
+        <w:ind w:left="5040" w:hanging="360"/>
+      </w:pPr>
+      <w:rPr>
+        <w:rFonts w:ascii="Symbol" w:hAnsi="Symbol" w:hint="default"/>
+      </w:rPr>
+    </w:lvl>
+    <w:lvl w:ilvl="7" w:tplc="0C0A0003" w:tentative="1">
+      <w:start w:val="1"/>
+      <w:numFmt w:val="bullet"/>
+      <w:lvlText w:val="o"/>
+      <w:lvlJc w:val="left"/>
+      <w:pPr>
+        <w:ind w:left="5760" w:hanging="360"/>
+      </w:pPr>
+      <w:rPr>
+        <w:rFonts w:ascii="Courier New" w:hAnsi="Courier New" w:cs="Courier New" w:hint="default"/>
+      </w:rPr>
+    </w:lvl>
+    <w:lvl w:ilvl="8" w:tplc="0C0A0005" w:tentative="1">
+      <w:start w:val="1"/>
+      <w:numFmt w:val="bullet"/>
+      <w:lvlText w:val=""/>
+      <w:lvlJc w:val="left"/>
+      <w:pPr>
+        <w:ind w:left="6480" w:hanging="360"/>
+      </w:pPr>
+      <w:rPr>
+        <w:rFonts w:ascii="Wingdings" w:hAnsi="Wingdings" w:hint="default"/>
+      </w:rPr>
+    </w:lvl>
+  </w:abstractNum>
+  <w:abstractNum w:abstractNumId="14" w15:restartNumberingAfterBreak="0">
+    <w:nsid w:val="22A1416C"/>
+    <w:multiLevelType w:val="multilevel"/>
+    <w:tmpl w:val="A1FCE5D8"/>
+    <w:lvl w:ilvl="0">
+      <w:start w:val="1"/>
+      <w:numFmt w:val="decimal"/>
+      <w:lvlText w:val="%1."/>
+      <w:lvlJc w:val="left"/>
+      <w:pPr>
+        <w:ind w:left="720" w:hanging="360"/>
+      </w:pPr>
+      <w:rPr>
+        <w:rFonts w:hint="default"/>
+      </w:rPr>
+    </w:lvl>
+    <w:lvl w:ilvl="1">
+      <w:start w:val="1"/>
+      <w:numFmt w:val="decimal"/>
+      <w:isLgl/>
+      <w:lvlText w:val="%1.%2."/>
+      <w:lvlJc w:val="left"/>
+      <w:pPr>
+        <w:ind w:left="900" w:hanging="540"/>
+      </w:pPr>
+      <w:rPr>
+        <w:rFonts w:hint="default"/>
+      </w:rPr>
+    </w:lvl>
+    <w:lvl w:ilvl="2">
+      <w:start w:val="1"/>
+      <w:numFmt w:val="decimal"/>
+      <w:isLgl/>
+      <w:lvlText w:val="%1.%2.%3."/>
+      <w:lvlJc w:val="left"/>
+      <w:pPr>
+        <w:ind w:left="1080" w:hanging="720"/>
+      </w:pPr>
+      <w:rPr>
+        <w:rFonts w:hint="default"/>
+      </w:rPr>
+    </w:lvl>
+    <w:lvl w:ilvl="3">
+      <w:start w:val="1"/>
+      <w:numFmt w:val="decimal"/>
+      <w:isLgl/>
+      <w:lvlText w:val="%1.%2.%3.%4."/>
+      <w:lvlJc w:val="left"/>
+      <w:pPr>
+        <w:ind w:left="1080" w:hanging="720"/>
+      </w:pPr>
+      <w:rPr>
+        <w:rFonts w:hint="default"/>
+      </w:rPr>
+    </w:lvl>
+    <w:lvl w:ilvl="4">
+      <w:start w:val="1"/>
+      <w:numFmt w:val="decimal"/>
+      <w:isLgl/>
+      <w:lvlText w:val="%1.%2.%3.%4.%5."/>
+      <w:lvlJc w:val="left"/>
+      <w:pPr>
+        <w:ind w:left="1440" w:hanging="1080"/>
+      </w:pPr>
+      <w:rPr>
+        <w:rFonts w:hint="default"/>
+      </w:rPr>
+    </w:lvl>
+    <w:lvl w:ilvl="5">
+      <w:start w:val="1"/>
+      <w:numFmt w:val="decimal"/>
+      <w:isLgl/>
+      <w:lvlText w:val="%1.%2.%3.%4.%5.%6."/>
+      <w:lvlJc w:val="left"/>
+      <w:pPr>
+        <w:ind w:left="1440" w:hanging="1080"/>
+      </w:pPr>
+      <w:rPr>
+        <w:rFonts w:hint="default"/>
+      </w:rPr>
+    </w:lvl>
+    <w:lvl w:ilvl="6">
+      <w:start w:val="1"/>
+      <w:numFmt w:val="decimal"/>
+      <w:isLgl/>
+      <w:lvlText w:val="%1.%2.%3.%4.%5.%6.%7."/>
+      <w:lvlJc w:val="left"/>
+      <w:pPr>
+        <w:ind w:left="1800" w:hanging="1440"/>
+      </w:pPr>
+      <w:rPr>
+        <w:rFonts w:hint="default"/>
+      </w:rPr>
+    </w:lvl>
+    <w:lvl w:ilvl="7">
+      <w:start w:val="1"/>
+      <w:numFmt w:val="decimal"/>
+      <w:isLgl/>
+      <w:lvlText w:val="%1.%2.%3.%4.%5.%6.%7.%8."/>
+      <w:lvlJc w:val="left"/>
+      <w:pPr>
+        <w:ind w:left="1800" w:hanging="1440"/>
+      </w:pPr>
+      <w:rPr>
+        <w:rFonts w:hint="default"/>
+      </w:rPr>
+    </w:lvl>
+    <w:lvl w:ilvl="8">
+      <w:start w:val="1"/>
+      <w:numFmt w:val="decimal"/>
+      <w:isLgl/>
+      <w:lvlText w:val="%1.%2.%3.%4.%5.%6.%7.%8.%9."/>
+      <w:lvlJc w:val="left"/>
+      <w:pPr>
+        <w:ind w:left="2160" w:hanging="1800"/>
+      </w:pPr>
+      <w:rPr>
+        <w:rFonts w:hint="default"/>
+      </w:rPr>
+    </w:lvl>
+  </w:abstractNum>
+  <w:abstractNum w:abstractNumId="15" w15:restartNumberingAfterBreak="0">
+    <w:nsid w:val="29BA7243"/>
+    <w:multiLevelType w:val="hybridMultilevel"/>
+    <w:tmpl w:val="646015AA"/>
+    <w:lvl w:ilvl="0" w:tplc="0C0A000F">
+      <w:start w:val="1"/>
+      <w:numFmt w:val="decimal"/>
+      <w:lvlText w:val="%1."/>
+      <w:lvlJc w:val="left"/>
+      <w:pPr>
+        <w:ind w:left="720" w:hanging="360"/>
+      </w:pPr>
+      <w:rPr>
+        <w:rFonts w:hint="default"/>
+      </w:rPr>
+    </w:lvl>
+    <w:lvl w:ilvl="1" w:tplc="0C0A0019" w:tentative="1">
+      <w:start w:val="1"/>
+      <w:numFmt w:val="lowerLetter"/>
+      <w:lvlText w:val="%2."/>
+      <w:lvlJc w:val="left"/>
+      <w:pPr>
+        <w:ind w:left="1440" w:hanging="360"/>
+      </w:pPr>
+    </w:lvl>
+    <w:lvl w:ilvl="2" w:tplc="0C0A001B" w:tentative="1">
+      <w:start w:val="1"/>
+      <w:numFmt w:val="lowerRoman"/>
+      <w:lvlText w:val="%3."/>
+      <w:lvlJc w:val="right"/>
+      <w:pPr>
+        <w:ind w:left="2160" w:hanging="180"/>
+      </w:pPr>
+    </w:lvl>
+    <w:lvl w:ilvl="3" w:tplc="0C0A000F" w:tentative="1">
+      <w:start w:val="1"/>
+      <w:numFmt w:val="decimal"/>
+      <w:lvlText w:val="%4."/>
+      <w:lvlJc w:val="left"/>
+      <w:pPr>
+        <w:ind w:left="2880" w:hanging="360"/>
+      </w:pPr>
+    </w:lvl>
+    <w:lvl w:ilvl="4" w:tplc="0C0A0019" w:tentative="1">
+      <w:start w:val="1"/>
+      <w:numFmt w:val="lowerLetter"/>
+      <w:lvlText w:val="%5."/>
+      <w:lvlJc w:val="left"/>
+      <w:pPr>
+        <w:ind w:left="3600" w:hanging="360"/>
+      </w:pPr>
+    </w:lvl>
+    <w:lvl w:ilvl="5" w:tplc="0C0A001B" w:tentative="1">
+      <w:start w:val="1"/>
+      <w:numFmt w:val="lowerRoman"/>
+      <w:lvlText w:val="%6."/>
+      <w:lvlJc w:val="right"/>
+      <w:pPr>
+        <w:ind w:left="4320" w:hanging="180"/>
+      </w:pPr>
+    </w:lvl>
+    <w:lvl w:ilvl="6" w:tplc="0C0A000F" w:tentative="1">
+      <w:start w:val="1"/>
+      <w:numFmt w:val="decimal"/>
+      <w:lvlText w:val="%7."/>
+      <w:lvlJc w:val="left"/>
+      <w:pPr>
+        <w:ind w:left="5040" w:hanging="360"/>
+      </w:pPr>
+    </w:lvl>
+    <w:lvl w:ilvl="7" w:tplc="0C0A0019" w:tentative="1">
+      <w:start w:val="1"/>
+      <w:numFmt w:val="lowerLetter"/>
+      <w:lvlText w:val="%8."/>
+      <w:lvlJc w:val="left"/>
+      <w:pPr>
+        <w:ind w:left="5760" w:hanging="360"/>
+      </w:pPr>
+    </w:lvl>
+    <w:lvl w:ilvl="8" w:tplc="0C0A001B" w:tentative="1">
+      <w:start w:val="1"/>
+      <w:numFmt w:val="lowerRoman"/>
+      <w:lvlText w:val="%9."/>
+      <w:lvlJc w:val="right"/>
+      <w:pPr>
+        <w:ind w:left="6480" w:hanging="180"/>
+      </w:pPr>
+    </w:lvl>
+  </w:abstractNum>
+  <w:abstractNum w:abstractNumId="16" w15:restartNumberingAfterBreak="0">
     <w:nsid w:val="2DA25E48"/>
     <w:multiLevelType w:val="multilevel"/>
     <w:tmpl w:val="91F299A6"/>
@@ -10204,7 +12877,7 @@
       </w:rPr>
     </w:lvl>
   </w:abstractNum>
-  <w:abstractNum w:abstractNumId="9" w15:restartNumberingAfterBreak="0">
+  <w:abstractNum w:abstractNumId="17" w15:restartNumberingAfterBreak="0">
     <w:nsid w:val="30864C07"/>
     <w:multiLevelType w:val="multilevel"/>
     <w:tmpl w:val="C75A7172"/>
@@ -10353,7 +13026,7 @@
       </w:rPr>
     </w:lvl>
   </w:abstractNum>
-  <w:abstractNum w:abstractNumId="10" w15:restartNumberingAfterBreak="0">
+  <w:abstractNum w:abstractNumId="18" w15:restartNumberingAfterBreak="0">
     <w:nsid w:val="30E030AB"/>
     <w:multiLevelType w:val="hybridMultilevel"/>
     <w:tmpl w:val="940ACF70"/>
@@ -10439,7 +13112,7 @@
       </w:pPr>
     </w:lvl>
   </w:abstractNum>
-  <w:abstractNum w:abstractNumId="11" w15:restartNumberingAfterBreak="0">
+  <w:abstractNum w:abstractNumId="19" w15:restartNumberingAfterBreak="0">
     <w:nsid w:val="33B150D0"/>
     <w:multiLevelType w:val="hybridMultilevel"/>
     <w:tmpl w:val="7CFADF32"/>
@@ -10528,7 +13201,7 @@
       </w:pPr>
     </w:lvl>
   </w:abstractNum>
-  <w:abstractNum w:abstractNumId="12" w15:restartNumberingAfterBreak="0">
+  <w:abstractNum w:abstractNumId="20" w15:restartNumberingAfterBreak="0">
     <w:nsid w:val="3F4917E5"/>
     <w:multiLevelType w:val="hybridMultilevel"/>
     <w:tmpl w:val="7CFADF32"/>
@@ -10617,7 +13290,120 @@
       </w:pPr>
     </w:lvl>
   </w:abstractNum>
-  <w:abstractNum w:abstractNumId="13" w15:restartNumberingAfterBreak="0">
+  <w:abstractNum w:abstractNumId="21" w15:restartNumberingAfterBreak="0">
+    <w:nsid w:val="43380599"/>
+    <w:multiLevelType w:val="hybridMultilevel"/>
+    <w:tmpl w:val="BACEF4DC"/>
+    <w:lvl w:ilvl="0" w:tplc="0C0A0001">
+      <w:start w:val="1"/>
+      <w:numFmt w:val="bullet"/>
+      <w:lvlText w:val=""/>
+      <w:lvlJc w:val="left"/>
+      <w:pPr>
+        <w:ind w:left="720" w:hanging="360"/>
+      </w:pPr>
+      <w:rPr>
+        <w:rFonts w:ascii="Symbol" w:hAnsi="Symbol" w:hint="default"/>
+      </w:rPr>
+    </w:lvl>
+    <w:lvl w:ilvl="1" w:tplc="0C0A0003" w:tentative="1">
+      <w:start w:val="1"/>
+      <w:numFmt w:val="bullet"/>
+      <w:lvlText w:val="o"/>
+      <w:lvlJc w:val="left"/>
+      <w:pPr>
+        <w:ind w:left="1440" w:hanging="360"/>
+      </w:pPr>
+      <w:rPr>
+        <w:rFonts w:ascii="Courier New" w:hAnsi="Courier New" w:cs="Courier New" w:hint="default"/>
+      </w:rPr>
+    </w:lvl>
+    <w:lvl w:ilvl="2" w:tplc="0C0A0005" w:tentative="1">
+      <w:start w:val="1"/>
+      <w:numFmt w:val="bullet"/>
+      <w:lvlText w:val=""/>
+      <w:lvlJc w:val="left"/>
+      <w:pPr>
+        <w:ind w:left="2160" w:hanging="360"/>
+      </w:pPr>
+      <w:rPr>
+        <w:rFonts w:ascii="Wingdings" w:hAnsi="Wingdings" w:hint="default"/>
+      </w:rPr>
+    </w:lvl>
+    <w:lvl w:ilvl="3" w:tplc="0C0A0001" w:tentative="1">
+      <w:start w:val="1"/>
+      <w:numFmt w:val="bullet"/>
+      <w:lvlText w:val=""/>
+      <w:lvlJc w:val="left"/>
+      <w:pPr>
+        <w:ind w:left="2880" w:hanging="360"/>
+      </w:pPr>
+      <w:rPr>
+        <w:rFonts w:ascii="Symbol" w:hAnsi="Symbol" w:hint="default"/>
+      </w:rPr>
+    </w:lvl>
+    <w:lvl w:ilvl="4" w:tplc="0C0A0003" w:tentative="1">
+      <w:start w:val="1"/>
+      <w:numFmt w:val="bullet"/>
+      <w:lvlText w:val="o"/>
+      <w:lvlJc w:val="left"/>
+      <w:pPr>
+        <w:ind w:left="3600" w:hanging="360"/>
+      </w:pPr>
+      <w:rPr>
+        <w:rFonts w:ascii="Courier New" w:hAnsi="Courier New" w:cs="Courier New" w:hint="default"/>
+      </w:rPr>
+    </w:lvl>
+    <w:lvl w:ilvl="5" w:tplc="0C0A0005" w:tentative="1">
+      <w:start w:val="1"/>
+      <w:numFmt w:val="bullet"/>
+      <w:lvlText w:val=""/>
+      <w:lvlJc w:val="left"/>
+      <w:pPr>
+        <w:ind w:left="4320" w:hanging="360"/>
+      </w:pPr>
+      <w:rPr>
+        <w:rFonts w:ascii="Wingdings" w:hAnsi="Wingdings" w:hint="default"/>
+      </w:rPr>
+    </w:lvl>
+    <w:lvl w:ilvl="6" w:tplc="0C0A0001" w:tentative="1">
+      <w:start w:val="1"/>
+      <w:numFmt w:val="bullet"/>
+      <w:lvlText w:val=""/>
+      <w:lvlJc w:val="left"/>
+      <w:pPr>
+        <w:ind w:left="5040" w:hanging="360"/>
+      </w:pPr>
+      <w:rPr>
+        <w:rFonts w:ascii="Symbol" w:hAnsi="Symbol" w:hint="default"/>
+      </w:rPr>
+    </w:lvl>
+    <w:lvl w:ilvl="7" w:tplc="0C0A0003" w:tentative="1">
+      <w:start w:val="1"/>
+      <w:numFmt w:val="bullet"/>
+      <w:lvlText w:val="o"/>
+      <w:lvlJc w:val="left"/>
+      <w:pPr>
+        <w:ind w:left="5760" w:hanging="360"/>
+      </w:pPr>
+      <w:rPr>
+        <w:rFonts w:ascii="Courier New" w:hAnsi="Courier New" w:cs="Courier New" w:hint="default"/>
+      </w:rPr>
+    </w:lvl>
+    <w:lvl w:ilvl="8" w:tplc="0C0A0005" w:tentative="1">
+      <w:start w:val="1"/>
+      <w:numFmt w:val="bullet"/>
+      <w:lvlText w:val=""/>
+      <w:lvlJc w:val="left"/>
+      <w:pPr>
+        <w:ind w:left="6480" w:hanging="360"/>
+      </w:pPr>
+      <w:rPr>
+        <w:rFonts w:ascii="Wingdings" w:hAnsi="Wingdings" w:hint="default"/>
+      </w:rPr>
+    </w:lvl>
+  </w:abstractNum>
+  <w:abstractNum w:abstractNumId="22" w15:restartNumberingAfterBreak="0">
     <w:nsid w:val="45A35065"/>
     <w:multiLevelType w:val="multilevel"/>
     <w:tmpl w:val="025AB5D0"/>
@@ -10766,7 +13552,120 @@
       </w:rPr>
     </w:lvl>
   </w:abstractNum>
-  <w:abstractNum w:abstractNumId="14" w15:restartNumberingAfterBreak="0">
+  <w:abstractNum w:abstractNumId="23" w15:restartNumberingAfterBreak="0">
+    <w:nsid w:val="49EB0FAA"/>
+    <w:multiLevelType w:val="hybridMultilevel"/>
+    <w:tmpl w:val="FE246240"/>
+    <w:lvl w:ilvl="0" w:tplc="0C0A0001">
+      <w:start w:val="1"/>
+      <w:numFmt w:val="bullet"/>
+      <w:lvlText w:val=""/>
+      <w:lvlJc w:val="left"/>
+      <w:pPr>
+        <w:ind w:left="720" w:hanging="360"/>
+      </w:pPr>
+      <w:rPr>
+        <w:rFonts w:ascii="Symbol" w:hAnsi="Symbol" w:hint="default"/>
+      </w:rPr>
+    </w:lvl>
+    <w:lvl w:ilvl="1" w:tplc="0C0A0003" w:tentative="1">
+      <w:start w:val="1"/>
+      <w:numFmt w:val="bullet"/>
+      <w:lvlText w:val="o"/>
+      <w:lvlJc w:val="left"/>
+      <w:pPr>
+        <w:ind w:left="1440" w:hanging="360"/>
+      </w:pPr>
+      <w:rPr>
+        <w:rFonts w:ascii="Courier New" w:hAnsi="Courier New" w:cs="Courier New" w:hint="default"/>
+      </w:rPr>
+    </w:lvl>
+    <w:lvl w:ilvl="2" w:tplc="0C0A0005" w:tentative="1">
+      <w:start w:val="1"/>
+      <w:numFmt w:val="bullet"/>
+      <w:lvlText w:val=""/>
+      <w:lvlJc w:val="left"/>
+      <w:pPr>
+        <w:ind w:left="2160" w:hanging="360"/>
+      </w:pPr>
+      <w:rPr>
+        <w:rFonts w:ascii="Wingdings" w:hAnsi="Wingdings" w:hint="default"/>
+      </w:rPr>
+    </w:lvl>
+    <w:lvl w:ilvl="3" w:tplc="0C0A0001" w:tentative="1">
+      <w:start w:val="1"/>
+      <w:numFmt w:val="bullet"/>
+      <w:lvlText w:val=""/>
+      <w:lvlJc w:val="left"/>
+      <w:pPr>
+        <w:ind w:left="2880" w:hanging="360"/>
+      </w:pPr>
+      <w:rPr>
+        <w:rFonts w:ascii="Symbol" w:hAnsi="Symbol" w:hint="default"/>
+      </w:rPr>
+    </w:lvl>
+    <w:lvl w:ilvl="4" w:tplc="0C0A0003" w:tentative="1">
+      <w:start w:val="1"/>
+      <w:numFmt w:val="bullet"/>
+      <w:lvlText w:val="o"/>
+      <w:lvlJc w:val="left"/>
+      <w:pPr>
+        <w:ind w:left="3600" w:hanging="360"/>
+      </w:pPr>
+      <w:rPr>
+        <w:rFonts w:ascii="Courier New" w:hAnsi="Courier New" w:cs="Courier New" w:hint="default"/>
+      </w:rPr>
+    </w:lvl>
+    <w:lvl w:ilvl="5" w:tplc="0C0A0005" w:tentative="1">
+      <w:start w:val="1"/>
+      <w:numFmt w:val="bullet"/>
+      <w:lvlText w:val=""/>
+      <w:lvlJc w:val="left"/>
+      <w:pPr>
+        <w:ind w:left="4320" w:hanging="360"/>
+      </w:pPr>
+      <w:rPr>
+        <w:rFonts w:ascii="Wingdings" w:hAnsi="Wingdings" w:hint="default"/>
+      </w:rPr>
+    </w:lvl>
+    <w:lvl w:ilvl="6" w:tplc="0C0A0001" w:tentative="1">
+      <w:start w:val="1"/>
+      <w:numFmt w:val="bullet"/>
+      <w:lvlText w:val=""/>
+      <w:lvlJc w:val="left"/>
+      <w:pPr>
+        <w:ind w:left="5040" w:hanging="360"/>
+      </w:pPr>
+      <w:rPr>
+        <w:rFonts w:ascii="Symbol" w:hAnsi="Symbol" w:hint="default"/>
+      </w:rPr>
+    </w:lvl>
+    <w:lvl w:ilvl="7" w:tplc="0C0A0003" w:tentative="1">
+      <w:start w:val="1"/>
+      <w:numFmt w:val="bullet"/>
+      <w:lvlText w:val="o"/>
+      <w:lvlJc w:val="left"/>
+      <w:pPr>
+        <w:ind w:left="5760" w:hanging="360"/>
+      </w:pPr>
+      <w:rPr>
+        <w:rFonts w:ascii="Courier New" w:hAnsi="Courier New" w:cs="Courier New" w:hint="default"/>
+      </w:rPr>
+    </w:lvl>
+    <w:lvl w:ilvl="8" w:tplc="0C0A0005" w:tentative="1">
+      <w:start w:val="1"/>
+      <w:numFmt w:val="bullet"/>
+      <w:lvlText w:val=""/>
+      <w:lvlJc w:val="left"/>
+      <w:pPr>
+        <w:ind w:left="6480" w:hanging="360"/>
+      </w:pPr>
+      <w:rPr>
+        <w:rFonts w:ascii="Wingdings" w:hAnsi="Wingdings" w:hint="default"/>
+      </w:rPr>
+    </w:lvl>
+  </w:abstractNum>
+  <w:abstractNum w:abstractNumId="24" w15:restartNumberingAfterBreak="0">
     <w:nsid w:val="506C084B"/>
     <w:multiLevelType w:val="hybridMultilevel"/>
     <w:tmpl w:val="A4DE83A8"/>
@@ -10888,7 +13787,7 @@
       </w:rPr>
     </w:lvl>
   </w:abstractNum>
-  <w:abstractNum w:abstractNumId="15" w15:restartNumberingAfterBreak="0">
+  <w:abstractNum w:abstractNumId="25" w15:restartNumberingAfterBreak="0">
     <w:nsid w:val="5436727E"/>
     <w:multiLevelType w:val="hybridMultilevel"/>
     <w:tmpl w:val="7CFADF32"/>
@@ -10977,7 +13876,7 @@
       </w:pPr>
     </w:lvl>
   </w:abstractNum>
-  <w:abstractNum w:abstractNumId="16" w15:restartNumberingAfterBreak="0">
+  <w:abstractNum w:abstractNumId="26" w15:restartNumberingAfterBreak="0">
     <w:nsid w:val="54E4045A"/>
     <w:multiLevelType w:val="multilevel"/>
     <w:tmpl w:val="C3BA4AFE"/>
@@ -11117,7 +14016,120 @@
       </w:rPr>
     </w:lvl>
   </w:abstractNum>
-  <w:abstractNum w:abstractNumId="17" w15:restartNumberingAfterBreak="0">
+  <w:abstractNum w:abstractNumId="27" w15:restartNumberingAfterBreak="0">
+    <w:nsid w:val="593473E3"/>
+    <w:multiLevelType w:val="hybridMultilevel"/>
+    <w:tmpl w:val="8C74AA34"/>
+    <w:lvl w:ilvl="0" w:tplc="0C0A0001">
+      <w:start w:val="1"/>
+      <w:numFmt w:val="bullet"/>
+      <w:lvlText w:val=""/>
+      <w:lvlJc w:val="left"/>
+      <w:pPr>
+        <w:ind w:left="720" w:hanging="360"/>
+      </w:pPr>
+      <w:rPr>
+        <w:rFonts w:ascii="Symbol" w:hAnsi="Symbol" w:hint="default"/>
+      </w:rPr>
+    </w:lvl>
+    <w:lvl w:ilvl="1" w:tplc="0C0A0003" w:tentative="1">
+      <w:start w:val="1"/>
+      <w:numFmt w:val="bullet"/>
+      <w:lvlText w:val="o"/>
+      <w:lvlJc w:val="left"/>
+      <w:pPr>
+        <w:ind w:left="1440" w:hanging="360"/>
+      </w:pPr>
+      <w:rPr>
+        <w:rFonts w:ascii="Courier New" w:hAnsi="Courier New" w:cs="Courier New" w:hint="default"/>
+      </w:rPr>
+    </w:lvl>
+    <w:lvl w:ilvl="2" w:tplc="0C0A0005" w:tentative="1">
+      <w:start w:val="1"/>
+      <w:numFmt w:val="bullet"/>
+      <w:lvlText w:val=""/>
+      <w:lvlJc w:val="left"/>
+      <w:pPr>
+        <w:ind w:left="2160" w:hanging="360"/>
+      </w:pPr>
+      <w:rPr>
+        <w:rFonts w:ascii="Wingdings" w:hAnsi="Wingdings" w:hint="default"/>
+      </w:rPr>
+    </w:lvl>
+    <w:lvl w:ilvl="3" w:tplc="0C0A0001" w:tentative="1">
+      <w:start w:val="1"/>
+      <w:numFmt w:val="bullet"/>
+      <w:lvlText w:val=""/>
+      <w:lvlJc w:val="left"/>
+      <w:pPr>
+        <w:ind w:left="2880" w:hanging="360"/>
+      </w:pPr>
+      <w:rPr>
+        <w:rFonts w:ascii="Symbol" w:hAnsi="Symbol" w:hint="default"/>
+      </w:rPr>
+    </w:lvl>
+    <w:lvl w:ilvl="4" w:tplc="0C0A0003" w:tentative="1">
+      <w:start w:val="1"/>
+      <w:numFmt w:val="bullet"/>
+      <w:lvlText w:val="o"/>
+      <w:lvlJc w:val="left"/>
+      <w:pPr>
+        <w:ind w:left="3600" w:hanging="360"/>
+      </w:pPr>
+      <w:rPr>
+        <w:rFonts w:ascii="Courier New" w:hAnsi="Courier New" w:cs="Courier New" w:hint="default"/>
+      </w:rPr>
+    </w:lvl>
+    <w:lvl w:ilvl="5" w:tplc="0C0A0005" w:tentative="1">
+      <w:start w:val="1"/>
+      <w:numFmt w:val="bullet"/>
+      <w:lvlText w:val=""/>
+      <w:lvlJc w:val="left"/>
+      <w:pPr>
+        <w:ind w:left="4320" w:hanging="360"/>
+      </w:pPr>
+      <w:rPr>
+        <w:rFonts w:ascii="Wingdings" w:hAnsi="Wingdings" w:hint="default"/>
+      </w:rPr>
+    </w:lvl>
+    <w:lvl w:ilvl="6" w:tplc="0C0A0001" w:tentative="1">
+      <w:start w:val="1"/>
+      <w:numFmt w:val="bullet"/>
+      <w:lvlText w:val=""/>
+      <w:lvlJc w:val="left"/>
+      <w:pPr>
+        <w:ind w:left="5040" w:hanging="360"/>
+      </w:pPr>
+      <w:rPr>
+        <w:rFonts w:ascii="Symbol" w:hAnsi="Symbol" w:hint="default"/>
+      </w:rPr>
+    </w:lvl>
+    <w:lvl w:ilvl="7" w:tplc="0C0A0003" w:tentative="1">
+      <w:start w:val="1"/>
+      <w:numFmt w:val="bullet"/>
+      <w:lvlText w:val="o"/>
+      <w:lvlJc w:val="left"/>
+      <w:pPr>
+        <w:ind w:left="5760" w:hanging="360"/>
+      </w:pPr>
+      <w:rPr>
+        <w:rFonts w:ascii="Courier New" w:hAnsi="Courier New" w:cs="Courier New" w:hint="default"/>
+      </w:rPr>
+    </w:lvl>
+    <w:lvl w:ilvl="8" w:tplc="0C0A0005" w:tentative="1">
+      <w:start w:val="1"/>
+      <w:numFmt w:val="bullet"/>
+      <w:lvlText w:val=""/>
+      <w:lvlJc w:val="left"/>
+      <w:pPr>
+        <w:ind w:left="6480" w:hanging="360"/>
+      </w:pPr>
+      <w:rPr>
+        <w:rFonts w:ascii="Wingdings" w:hAnsi="Wingdings" w:hint="default"/>
+      </w:rPr>
+    </w:lvl>
+  </w:abstractNum>
+  <w:abstractNum w:abstractNumId="28" w15:restartNumberingAfterBreak="0">
     <w:nsid w:val="5B591C4E"/>
     <w:multiLevelType w:val="hybridMultilevel"/>
     <w:tmpl w:val="7CFADF32"/>
@@ -11206,7 +14218,7 @@
       </w:pPr>
     </w:lvl>
   </w:abstractNum>
-  <w:abstractNum w:abstractNumId="18" w15:restartNumberingAfterBreak="0">
+  <w:abstractNum w:abstractNumId="29" w15:restartNumberingAfterBreak="0">
     <w:nsid w:val="5C8E0054"/>
     <w:multiLevelType w:val="hybridMultilevel"/>
     <w:tmpl w:val="7CFADF32"/>
@@ -11295,7 +14307,7 @@
       </w:pPr>
     </w:lvl>
   </w:abstractNum>
-  <w:abstractNum w:abstractNumId="19" w15:restartNumberingAfterBreak="0">
+  <w:abstractNum w:abstractNumId="30" w15:restartNumberingAfterBreak="0">
     <w:nsid w:val="5FE5289E"/>
     <w:multiLevelType w:val="multilevel"/>
     <w:tmpl w:val="7BBEAE5C"/>
@@ -11435,7 +14447,7 @@
       </w:rPr>
     </w:lvl>
   </w:abstractNum>
-  <w:abstractNum w:abstractNumId="20" w15:restartNumberingAfterBreak="0">
+  <w:abstractNum w:abstractNumId="31" w15:restartNumberingAfterBreak="0">
     <w:nsid w:val="600B4FA9"/>
     <w:multiLevelType w:val="hybridMultilevel"/>
     <w:tmpl w:val="7CFADF32"/>
@@ -11524,7 +14536,7 @@
       </w:pPr>
     </w:lvl>
   </w:abstractNum>
-  <w:abstractNum w:abstractNumId="21" w15:restartNumberingAfterBreak="0">
+  <w:abstractNum w:abstractNumId="32" w15:restartNumberingAfterBreak="0">
     <w:nsid w:val="65BC1DBC"/>
     <w:multiLevelType w:val="hybridMultilevel"/>
     <w:tmpl w:val="7DEA0788"/>
@@ -11613,7 +14625,7 @@
       </w:pPr>
     </w:lvl>
   </w:abstractNum>
-  <w:abstractNum w:abstractNumId="22" w15:restartNumberingAfterBreak="0">
+  <w:abstractNum w:abstractNumId="33" w15:restartNumberingAfterBreak="0">
     <w:nsid w:val="7FB47EBC"/>
     <w:multiLevelType w:val="multilevel"/>
     <w:tmpl w:val="7BBEAE5C"/>
@@ -11754,72 +14766,105 @@
     </w:lvl>
   </w:abstractNum>
   <w:num w:numId="1">
+    <w:abstractNumId w:val="33"/>
+  </w:num>
+  <w:num w:numId="2">
+    <w:abstractNumId w:val="24"/>
+  </w:num>
+  <w:num w:numId="3">
+    <w:abstractNumId w:val="26"/>
+  </w:num>
+  <w:num w:numId="4">
+    <w:abstractNumId w:val="2"/>
+  </w:num>
+  <w:num w:numId="5">
+    <w:abstractNumId w:val="12"/>
+  </w:num>
+  <w:num w:numId="6">
+    <w:abstractNumId w:val="17"/>
+  </w:num>
+  <w:num w:numId="7">
     <w:abstractNumId w:val="22"/>
   </w:num>
-  <w:num w:numId="2">
+  <w:num w:numId="8">
+    <w:abstractNumId w:val="16"/>
+  </w:num>
+  <w:num w:numId="9">
+    <w:abstractNumId w:val="1"/>
+  </w:num>
+  <w:num w:numId="10">
+    <w:abstractNumId w:val="30"/>
+  </w:num>
+  <w:num w:numId="11">
+    <w:abstractNumId w:val="6"/>
+  </w:num>
+  <w:num w:numId="12">
+    <w:abstractNumId w:val="9"/>
+  </w:num>
+  <w:num w:numId="13">
+    <w:abstractNumId w:val="18"/>
+  </w:num>
+  <w:num w:numId="14">
+    <w:abstractNumId w:val="4"/>
+  </w:num>
+  <w:num w:numId="15">
+    <w:abstractNumId w:val="32"/>
+  </w:num>
+  <w:num w:numId="16">
+    <w:abstractNumId w:val="28"/>
+  </w:num>
+  <w:num w:numId="17">
+    <w:abstractNumId w:val="31"/>
+  </w:num>
+  <w:num w:numId="18">
+    <w:abstractNumId w:val="29"/>
+  </w:num>
+  <w:num w:numId="19">
+    <w:abstractNumId w:val="3"/>
+  </w:num>
+  <w:num w:numId="20">
+    <w:abstractNumId w:val="20"/>
+  </w:num>
+  <w:num w:numId="21">
+    <w:abstractNumId w:val="19"/>
+  </w:num>
+  <w:num w:numId="22">
+    <w:abstractNumId w:val="5"/>
+  </w:num>
+  <w:num w:numId="23">
+    <w:abstractNumId w:val="25"/>
+  </w:num>
+  <w:num w:numId="24">
+    <w:abstractNumId w:val="10"/>
+  </w:num>
+  <w:num w:numId="25">
+    <w:abstractNumId w:val="27"/>
+  </w:num>
+  <w:num w:numId="26">
+    <w:abstractNumId w:val="0"/>
+  </w:num>
+  <w:num w:numId="27">
+    <w:abstractNumId w:val="7"/>
+  </w:num>
+  <w:num w:numId="28">
+    <w:abstractNumId w:val="13"/>
+  </w:num>
+  <w:num w:numId="29">
     <w:abstractNumId w:val="14"/>
   </w:num>
-  <w:num w:numId="3">
-    <w:abstractNumId w:val="16"/>
-  </w:num>
-  <w:num w:numId="4">
-    <w:abstractNumId w:val="1"/>
-  </w:num>
-  <w:num w:numId="5">
-    <w:abstractNumId w:val="7"/>
-  </w:num>
-  <w:num w:numId="6">
-    <w:abstractNumId w:val="9"/>
-  </w:num>
-  <w:num w:numId="7">
-    <w:abstractNumId w:val="13"/>
-  </w:num>
-  <w:num w:numId="8">
+  <w:num w:numId="30">
     <w:abstractNumId w:val="8"/>
   </w:num>
-  <w:num w:numId="9">
-    <w:abstractNumId w:val="0"/>
-  </w:num>
-  <w:num w:numId="10">
-    <w:abstractNumId w:val="19"/>
-  </w:num>
-  <w:num w:numId="11">
-    <w:abstractNumId w:val="5"/>
-  </w:num>
-  <w:num w:numId="12">
-    <w:abstractNumId w:val="6"/>
-  </w:num>
-  <w:num w:numId="13">
-    <w:abstractNumId w:val="10"/>
-  </w:num>
-  <w:num w:numId="14">
-    <w:abstractNumId w:val="3"/>
-  </w:num>
-  <w:num w:numId="15">
+  <w:num w:numId="31">
     <w:abstractNumId w:val="21"/>
   </w:num>
-  <w:num w:numId="16">
-    <w:abstractNumId w:val="17"/>
+  <w:num w:numId="32">
+    <w:abstractNumId w:val="23"/>
   </w:num>
-  <w:num w:numId="17">
-    <w:abstractNumId w:val="20"/>
-  </w:num>
-  <w:num w:numId="18">
-    <w:abstractNumId w:val="18"/>
-  </w:num>
-  <w:num w:numId="19">
-    <w:abstractNumId w:val="2"/>
-  </w:num>
-  <w:num w:numId="20">
-    <w:abstractNumId w:val="12"/>
-  </w:num>
-  <w:num w:numId="21">
+  <w:num w:numId="33">
     <w:abstractNumId w:val="11"/>
   </w:num>
-  <w:num w:numId="22">
-    <w:abstractNumId w:val="4"/>
-  </w:num>
-  <w:num w:numId="23">
+  <w:num w:numId="34">
     <w:abstractNumId w:val="15"/>
   </w:num>
 </w:numbering>
@@ -12289,7 +15334,6 @@
   <w:style w:type="character" w:default="1" w:styleId="Fuentedeprrafopredeter">
     <w:name w:val="Default Paragraph Font"/>
     <w:uiPriority w:val="1"/>
-    <w:semiHidden/>
     <w:unhideWhenUsed/>
   </w:style>
   <w:style w:type="table" w:default="1" w:styleId="Tablanormal">

</xml_diff>

<commit_message>
Nuevas versiones de los diagramas y artefactos
</commit_message>
<xml_diff>
--- a/Actores y Casos de Uso - SGC.docx
+++ b/Actores y Casos de Uso - SGC.docx
@@ -597,6 +597,12 @@
               <w:t>Administrador</w:t>
             </w:r>
           </w:p>
+        </w:tc>
+        <w:tc>
+          <w:tcPr>
+            <w:tcW w:w="1701" w:type="dxa"/>
+            <w:vAlign w:val="center"/>
+          </w:tcPr>
           <w:p>
             <w:pPr>
               <w:pStyle w:val="Ttulo2"/>
@@ -622,13 +628,13 @@
                 <w:sz w:val="22"/>
                 <w:szCs w:val="22"/>
               </w:rPr>
-              <w:t xml:space="preserve"> / Gerente</w:t>
-            </w:r>
-          </w:p>
-        </w:tc>
-        <w:tc>
-          <w:tcPr>
-            <w:tcW w:w="1701" w:type="dxa"/>
+              <w:t>Primario</w:t>
+            </w:r>
+          </w:p>
+        </w:tc>
+        <w:tc>
+          <w:tcPr>
+            <w:tcW w:w="3402" w:type="dxa"/>
             <w:vAlign w:val="center"/>
           </w:tcPr>
           <w:p>
@@ -656,13 +662,23 @@
                 <w:sz w:val="22"/>
                 <w:szCs w:val="22"/>
               </w:rPr>
-              <w:t>Primario</w:t>
-            </w:r>
-          </w:p>
-        </w:tc>
-        <w:tc>
-          <w:tcPr>
-            <w:tcW w:w="3402" w:type="dxa"/>
+              <w:t xml:space="preserve">Usuario encargado de </w:t>
+            </w:r>
+            <w:r>
+              <w:rPr>
+                <w:rFonts w:ascii="Times New Roman" w:hAnsi="Times New Roman" w:cs="Times New Roman"/>
+                <w:b w:val="0"/>
+                <w:bCs w:val="0"/>
+                <w:sz w:val="22"/>
+                <w:szCs w:val="22"/>
+              </w:rPr>
+              <w:t>administrar el sistema.</w:t>
+            </w:r>
+          </w:p>
+        </w:tc>
+        <w:tc>
+          <w:tcPr>
+            <w:tcW w:w="2911" w:type="dxa"/>
             <w:vAlign w:val="center"/>
           </w:tcPr>
           <w:p>
@@ -690,7 +706,7 @@
                 <w:sz w:val="22"/>
                 <w:szCs w:val="22"/>
               </w:rPr>
-              <w:t xml:space="preserve">Usuario encargado de gestionar </w:t>
+              <w:t>Re</w:t>
             </w:r>
             <w:r>
               <w:rPr>
@@ -700,13 +716,35 @@
                 <w:sz w:val="22"/>
                 <w:szCs w:val="22"/>
               </w:rPr>
-              <w:t>la información del sistema.</w:t>
-            </w:r>
-          </w:p>
-        </w:tc>
-        <w:tc>
-          <w:tcPr>
-            <w:tcW w:w="2911" w:type="dxa"/>
+              <w:t>gistrar</w:t>
+            </w:r>
+            <w:r>
+              <w:rPr>
+                <w:rFonts w:ascii="Times New Roman" w:hAnsi="Times New Roman" w:cs="Times New Roman"/>
+                <w:b w:val="0"/>
+                <w:bCs w:val="0"/>
+                <w:sz w:val="22"/>
+                <w:szCs w:val="22"/>
+              </w:rPr>
+              <w:t xml:space="preserve"> clientes, </w:t>
+            </w:r>
+            <w:r>
+              <w:rPr>
+                <w:rFonts w:ascii="Times New Roman" w:hAnsi="Times New Roman" w:cs="Times New Roman"/>
+                <w:b w:val="0"/>
+                <w:bCs w:val="0"/>
+                <w:sz w:val="22"/>
+                <w:szCs w:val="22"/>
+              </w:rPr>
+              <w:t>actualizar información de los clientes, validar datos personales de los clientes, asignar estatus, registrar pagos.</w:t>
+            </w:r>
+          </w:p>
+        </w:tc>
+      </w:tr>
+      <w:tr>
+        <w:tc>
+          <w:tcPr>
+            <w:tcW w:w="1696" w:type="dxa"/>
             <w:vAlign w:val="center"/>
           </w:tcPr>
           <w:p>
@@ -734,9 +772,24 @@
                 <w:sz w:val="22"/>
                 <w:szCs w:val="22"/>
               </w:rPr>
-              <w:t>Re</w:t>
-            </w:r>
-            <w:r>
+              <w:t>Gerente</w:t>
+            </w:r>
+          </w:p>
+        </w:tc>
+        <w:tc>
+          <w:tcPr>
+            <w:tcW w:w="1701" w:type="dxa"/>
+            <w:vAlign w:val="center"/>
+          </w:tcPr>
+          <w:p>
+            <w:pPr>
+              <w:pStyle w:val="Ttulo2"/>
+              <w:tabs>
+                <w:tab w:val="left" w:pos="1090"/>
+              </w:tabs>
+              <w:spacing w:line="276" w:lineRule="auto"/>
+              <w:ind w:left="0" w:firstLine="0"/>
+              <w:jc w:val="center"/>
               <w:rPr>
                 <w:rFonts w:ascii="Times New Roman" w:hAnsi="Times New Roman" w:cs="Times New Roman"/>
                 <w:b w:val="0"/>
@@ -744,8 +797,7 @@
                 <w:sz w:val="22"/>
                 <w:szCs w:val="22"/>
               </w:rPr>
-              <w:t>gistrar</w:t>
-            </w:r>
+            </w:pPr>
             <w:r>
               <w:rPr>
                 <w:rFonts w:ascii="Times New Roman" w:hAnsi="Times New Roman" w:cs="Times New Roman"/>
@@ -754,9 +806,24 @@
                 <w:sz w:val="22"/>
                 <w:szCs w:val="22"/>
               </w:rPr>
-              <w:t xml:space="preserve"> clientes, validar datos, gest</w:t>
-            </w:r>
-            <w:r>
+              <w:t>Primario</w:t>
+            </w:r>
+          </w:p>
+        </w:tc>
+        <w:tc>
+          <w:tcPr>
+            <w:tcW w:w="3402" w:type="dxa"/>
+            <w:vAlign w:val="center"/>
+          </w:tcPr>
+          <w:p>
+            <w:pPr>
+              <w:pStyle w:val="Ttulo2"/>
+              <w:tabs>
+                <w:tab w:val="left" w:pos="1090"/>
+              </w:tabs>
+              <w:spacing w:line="276" w:lineRule="auto"/>
+              <w:ind w:left="0" w:firstLine="0"/>
+              <w:jc w:val="center"/>
               <w:rPr>
                 <w:rFonts w:ascii="Times New Roman" w:hAnsi="Times New Roman" w:cs="Times New Roman"/>
                 <w:b w:val="0"/>
@@ -764,7 +831,70 @@
                 <w:sz w:val="22"/>
                 <w:szCs w:val="22"/>
               </w:rPr>
-              <w:t>ionar estatus y genera reportes.</w:t>
+            </w:pPr>
+            <w:r>
+              <w:rPr>
+                <w:rFonts w:ascii="Times New Roman" w:hAnsi="Times New Roman" w:cs="Times New Roman"/>
+                <w:b w:val="0"/>
+                <w:bCs w:val="0"/>
+                <w:sz w:val="22"/>
+                <w:szCs w:val="22"/>
+              </w:rPr>
+              <w:t>Usuario encargado de supervisar la información del sistema y apoyar en la toma de de</w:t>
+            </w:r>
+            <w:r>
+              <w:rPr>
+                <w:rFonts w:ascii="Times New Roman" w:hAnsi="Times New Roman" w:cs="Times New Roman"/>
+                <w:b w:val="0"/>
+                <w:bCs w:val="0"/>
+                <w:sz w:val="22"/>
+                <w:szCs w:val="22"/>
+              </w:rPr>
+              <w:t>cisiones mediante consulta y análisis de datos.</w:t>
+            </w:r>
+            <w:r>
+              <w:rPr>
+                <w:rFonts w:ascii="Times New Roman" w:hAnsi="Times New Roman" w:cs="Times New Roman"/>
+                <w:b w:val="0"/>
+                <w:bCs w:val="0"/>
+                <w:sz w:val="22"/>
+                <w:szCs w:val="22"/>
+              </w:rPr>
+              <w:t xml:space="preserve"> </w:t>
+            </w:r>
+          </w:p>
+        </w:tc>
+        <w:tc>
+          <w:tcPr>
+            <w:tcW w:w="2911" w:type="dxa"/>
+            <w:vAlign w:val="center"/>
+          </w:tcPr>
+          <w:p>
+            <w:pPr>
+              <w:pStyle w:val="Ttulo2"/>
+              <w:tabs>
+                <w:tab w:val="left" w:pos="1090"/>
+              </w:tabs>
+              <w:spacing w:line="276" w:lineRule="auto"/>
+              <w:ind w:left="0" w:firstLine="0"/>
+              <w:jc w:val="center"/>
+              <w:rPr>
+                <w:rFonts w:ascii="Times New Roman" w:hAnsi="Times New Roman" w:cs="Times New Roman"/>
+                <w:b w:val="0"/>
+                <w:bCs w:val="0"/>
+                <w:sz w:val="22"/>
+                <w:szCs w:val="22"/>
+              </w:rPr>
+            </w:pPr>
+            <w:r>
+              <w:rPr>
+                <w:rFonts w:ascii="Times New Roman" w:hAnsi="Times New Roman" w:cs="Times New Roman"/>
+                <w:b w:val="0"/>
+                <w:bCs w:val="0"/>
+                <w:sz w:val="22"/>
+                <w:szCs w:val="22"/>
+              </w:rPr>
+              <w:t>Consultar información y generar reportes.</w:t>
             </w:r>
           </w:p>
         </w:tc>
@@ -1145,6 +1275,24 @@
     </w:p>
     <w:p>
       <w:pPr>
+        <w:rPr>
+          <w:rFonts w:eastAsia="Cambria"/>
+          <w:sz w:val="24"/>
+          <w:szCs w:val="24"/>
+        </w:rPr>
+      </w:pPr>
+      <w:r>
+        <w:rPr>
+          <w:b/>
+          <w:bCs/>
+          <w:sz w:val="24"/>
+          <w:szCs w:val="24"/>
+        </w:rPr>
+        <w:br w:type="page"/>
+      </w:r>
+    </w:p>
+    <w:p>
+      <w:pPr>
         <w:pStyle w:val="Ttulo2"/>
         <w:numPr>
           <w:ilvl w:val="0"/>
@@ -1163,6 +1311,7 @@
           <w:rFonts w:ascii="Times New Roman" w:hAnsi="Times New Roman" w:cs="Times New Roman"/>
           <w:w w:val="105"/>
         </w:rPr>
+        <w:lastRenderedPageBreak/>
         <w:t>Diagrama de Casos de Uso</w:t>
       </w:r>
     </w:p>
@@ -1258,71 +1407,6 @@
           <w:rFonts w:ascii="Times New Roman" w:hAnsi="Times New Roman" w:cs="Times New Roman"/>
           <w:b w:val="0"/>
           <w:bCs w:val="0"/>
-          <w:noProof/>
-          <w:sz w:val="20"/>
-          <w:szCs w:val="20"/>
-        </w:rPr>
-        <w:drawing>
-          <wp:anchor distT="0" distB="0" distL="114300" distR="114300" simplePos="0" relativeHeight="251667456" behindDoc="0" locked="0" layoutInCell="1" allowOverlap="1" wp14:anchorId="3EC6672E" wp14:editId="79DA51C3">
-            <wp:simplePos x="0" y="0"/>
-            <wp:positionH relativeFrom="column">
-              <wp:posOffset>1022985</wp:posOffset>
-            </wp:positionH>
-            <wp:positionV relativeFrom="paragraph">
-              <wp:posOffset>639445</wp:posOffset>
-            </wp:positionV>
-            <wp:extent cx="4070985" cy="4213225"/>
-            <wp:effectExtent l="0" t="0" r="5715" b="0"/>
-            <wp:wrapTopAndBottom/>
-            <wp:docPr id="2" name="Imagen 2"/>
-            <wp:cNvGraphicFramePr>
-              <a:graphicFrameLocks xmlns:a="http://schemas.openxmlformats.org/drawingml/2006/main" noChangeAspect="1"/>
-            </wp:cNvGraphicFramePr>
-            <a:graphic xmlns:a="http://schemas.openxmlformats.org/drawingml/2006/main">
-              <a:graphicData uri="http://schemas.openxmlformats.org/drawingml/2006/picture">
-                <pic:pic xmlns:pic="http://schemas.openxmlformats.org/drawingml/2006/picture">
-                  <pic:nvPicPr>
-                    <pic:cNvPr id="1" name="Imagen 1"/>
-                    <pic:cNvPicPr/>
-                  </pic:nvPicPr>
-                  <pic:blipFill>
-                    <a:blip r:embed="rId8" cstate="print">
-                      <a:extLst>
-                        <a:ext uri="{28A0092B-C50C-407E-A947-70E740481C1C}">
-                          <a14:useLocalDpi xmlns:a14="http://schemas.microsoft.com/office/drawing/2010/main" val="0"/>
-                        </a:ext>
-                      </a:extLst>
-                    </a:blip>
-                    <a:stretch>
-                      <a:fillRect/>
-                    </a:stretch>
-                  </pic:blipFill>
-                  <pic:spPr>
-                    <a:xfrm>
-                      <a:off x="0" y="0"/>
-                      <a:ext cx="4070985" cy="4213225"/>
-                    </a:xfrm>
-                    <a:prstGeom prst="rect">
-                      <a:avLst/>
-                    </a:prstGeom>
-                  </pic:spPr>
-                </pic:pic>
-              </a:graphicData>
-            </a:graphic>
-            <wp14:sizeRelH relativeFrom="page">
-              <wp14:pctWidth>0</wp14:pctWidth>
-            </wp14:sizeRelH>
-            <wp14:sizeRelV relativeFrom="page">
-              <wp14:pctHeight>0</wp14:pctHeight>
-            </wp14:sizeRelV>
-          </wp:anchor>
-        </w:drawing>
-      </w:r>
-      <w:r>
-        <w:rPr>
-          <w:rFonts w:ascii="Times New Roman" w:hAnsi="Times New Roman" w:cs="Times New Roman"/>
-          <w:b w:val="0"/>
-          <w:bCs w:val="0"/>
           <w:sz w:val="22"/>
           <w:szCs w:val="22"/>
         </w:rPr>
@@ -1373,6 +1457,125 @@
     </w:p>
     <w:p>
       <w:pPr>
+        <w:pStyle w:val="Ttulo2"/>
+        <w:tabs>
+          <w:tab w:val="left" w:pos="1090"/>
+        </w:tabs>
+        <w:spacing w:line="276" w:lineRule="auto"/>
+        <w:ind w:left="0" w:firstLine="0"/>
+        <w:jc w:val="both"/>
+        <w:rPr>
+          <w:rFonts w:ascii="Times New Roman" w:hAnsi="Times New Roman" w:cs="Times New Roman"/>
+          <w:b w:val="0"/>
+          <w:bCs w:val="0"/>
+          <w:sz w:val="22"/>
+          <w:szCs w:val="22"/>
+        </w:rPr>
+      </w:pPr>
+    </w:p>
+    <w:p>
+      <w:pPr>
+        <w:pStyle w:val="Ttulo2"/>
+        <w:tabs>
+          <w:tab w:val="left" w:pos="1090"/>
+        </w:tabs>
+        <w:spacing w:line="276" w:lineRule="auto"/>
+        <w:ind w:left="0" w:firstLine="0"/>
+        <w:jc w:val="both"/>
+        <w:rPr>
+          <w:rFonts w:ascii="Times New Roman" w:hAnsi="Times New Roman" w:cs="Times New Roman"/>
+          <w:b w:val="0"/>
+          <w:bCs w:val="0"/>
+          <w:sz w:val="22"/>
+          <w:szCs w:val="22"/>
+        </w:rPr>
+      </w:pPr>
+    </w:p>
+    <w:p>
+      <w:pPr>
+        <w:pStyle w:val="Ttulo2"/>
+        <w:tabs>
+          <w:tab w:val="left" w:pos="1090"/>
+        </w:tabs>
+        <w:spacing w:line="276" w:lineRule="auto"/>
+        <w:ind w:left="0" w:firstLine="0"/>
+        <w:jc w:val="both"/>
+        <w:rPr>
+          <w:rFonts w:ascii="Times New Roman" w:hAnsi="Times New Roman" w:cs="Times New Roman"/>
+          <w:b w:val="0"/>
+          <w:bCs w:val="0"/>
+          <w:sz w:val="22"/>
+          <w:szCs w:val="22"/>
+        </w:rPr>
+      </w:pPr>
+      <w:r>
+        <w:rPr>
+          <w:rFonts w:ascii="Times New Roman" w:hAnsi="Times New Roman" w:cs="Times New Roman"/>
+          <w:b w:val="0"/>
+          <w:bCs w:val="0"/>
+          <w:noProof/>
+          <w:sz w:val="22"/>
+          <w:szCs w:val="22"/>
+        </w:rPr>
+        <w:drawing>
+          <wp:anchor distT="0" distB="0" distL="114300" distR="114300" simplePos="0" relativeHeight="251658240" behindDoc="0" locked="0" layoutInCell="1" allowOverlap="1" wp14:anchorId="4A56AE6A" wp14:editId="447D457C">
+            <wp:simplePos x="0" y="0"/>
+            <wp:positionH relativeFrom="column">
+              <wp:posOffset>281940</wp:posOffset>
+            </wp:positionH>
+            <wp:positionV relativeFrom="paragraph">
+              <wp:posOffset>270510</wp:posOffset>
+            </wp:positionV>
+            <wp:extent cx="5394960" cy="5024120"/>
+            <wp:effectExtent l="0" t="0" r="0" b="5080"/>
+            <wp:wrapTopAndBottom/>
+            <wp:docPr id="1" name="Imagen 1"/>
+            <wp:cNvGraphicFramePr>
+              <a:graphicFrameLocks xmlns:a="http://schemas.openxmlformats.org/drawingml/2006/main" noChangeAspect="1"/>
+            </wp:cNvGraphicFramePr>
+            <a:graphic xmlns:a="http://schemas.openxmlformats.org/drawingml/2006/main">
+              <a:graphicData uri="http://schemas.openxmlformats.org/drawingml/2006/picture">
+                <pic:pic xmlns:pic="http://schemas.openxmlformats.org/drawingml/2006/picture">
+                  <pic:nvPicPr>
+                    <pic:cNvPr id="1" name="Imagen 1"/>
+                    <pic:cNvPicPr/>
+                  </pic:nvPicPr>
+                  <pic:blipFill>
+                    <a:blip r:embed="rId8" cstate="print">
+                      <a:extLst>
+                        <a:ext uri="{28A0092B-C50C-407E-A947-70E740481C1C}">
+                          <a14:useLocalDpi xmlns:a14="http://schemas.microsoft.com/office/drawing/2010/main" val="0"/>
+                        </a:ext>
+                      </a:extLst>
+                    </a:blip>
+                    <a:stretch>
+                      <a:fillRect/>
+                    </a:stretch>
+                  </pic:blipFill>
+                  <pic:spPr>
+                    <a:xfrm>
+                      <a:off x="0" y="0"/>
+                      <a:ext cx="5394960" cy="5024120"/>
+                    </a:xfrm>
+                    <a:prstGeom prst="rect">
+                      <a:avLst/>
+                    </a:prstGeom>
+                  </pic:spPr>
+                </pic:pic>
+              </a:graphicData>
+            </a:graphic>
+            <wp14:sizeRelH relativeFrom="page">
+              <wp14:pctWidth>0</wp14:pctWidth>
+            </wp14:sizeRelH>
+            <wp14:sizeRelV relativeFrom="page">
+              <wp14:pctHeight>0</wp14:pctHeight>
+            </wp14:sizeRelV>
+          </wp:anchor>
+        </w:drawing>
+      </w:r>
+    </w:p>
+    <w:p>
+      <w:pPr>
         <w:rPr>
           <w:rFonts w:eastAsia="Cambria"/>
         </w:rPr>
@@ -1587,13 +1790,24 @@
             <w:pPr>
               <w:pStyle w:val="TableParagraph"/>
               <w:spacing w:line="276" w:lineRule="auto"/>
-            </w:pPr>
-            <w:r>
               <w:rPr>
                 <w:b/>
                 <w:spacing w:val="-6"/>
               </w:rPr>
-              <w:t xml:space="preserve"> Registrar Cliente:</w:t>
+            </w:pPr>
+            <w:r>
+              <w:rPr>
+                <w:b/>
+                <w:spacing w:val="-6"/>
+              </w:rPr>
+              <w:t xml:space="preserve"> </w:t>
+            </w:r>
+            <w:r>
+              <w:rPr>
+                <w:b/>
+                <w:spacing w:val="-6"/>
+              </w:rPr>
+              <w:t>Registrar Cliente:</w:t>
             </w:r>
             <w:r>
               <w:rPr>
@@ -1653,6 +1867,13 @@
                 <w:b/>
                 <w:spacing w:val="-6"/>
               </w:rPr>
+              <w:t xml:space="preserve"> </w:t>
+            </w:r>
+            <w:r>
+              <w:rPr>
+                <w:b/>
+                <w:spacing w:val="-6"/>
+              </w:rPr>
               <w:t xml:space="preserve">Log in </w:t>
             </w:r>
             <w:r>
@@ -1693,13 +1914,13 @@
               <w:t xml:space="preserve"> </w:t>
             </w:r>
             <w:r>
-              <w:t xml:space="preserve">Permite al administrador </w:t>
-            </w:r>
-            <w:r>
-              <w:t xml:space="preserve">y al cliente poder iniciar </w:t>
-            </w:r>
-            <w:r>
-              <w:t>y cerrar sesión al sistema.</w:t>
+              <w:t>Permite al administrador</w:t>
+            </w:r>
+            <w:r>
+              <w:t>, gerente</w:t>
+            </w:r>
+            <w:r>
+              <w:t xml:space="preserve"> y al cliente poder iniciar y cerrar sesión al sistema.</w:t>
             </w:r>
           </w:p>
         </w:tc>
@@ -1751,7 +1972,7 @@
                 <w:b/>
                 <w:spacing w:val="-6"/>
               </w:rPr>
-              <w:t xml:space="preserve"> Validar Datos Personales:</w:t>
+              <w:t xml:space="preserve"> Validar Datos:</w:t>
             </w:r>
             <w:r>
               <w:rPr>
@@ -1761,7 +1982,13 @@
               <w:t xml:space="preserve"> </w:t>
             </w:r>
             <w:r>
-              <w:t>Permite verificar que los datos personales ingresados sean correctos y completos.</w:t>
+              <w:t>Permite</w:t>
+            </w:r>
+            <w:r>
+              <w:t xml:space="preserve"> administrador</w:t>
+            </w:r>
+            <w:r>
+              <w:t xml:space="preserve"> verificar que los datos personales ingresados sean correctos y completos.</w:t>
             </w:r>
           </w:p>
         </w:tc>
@@ -1823,7 +2050,7 @@
               <w:t xml:space="preserve"> </w:t>
             </w:r>
             <w:r>
-              <w:t>Permite al administrador o gerente modificar los datos de un cliente existente.</w:t>
+              <w:t>Permite al administrador modificar los datos de un cliente existente.</w:t>
             </w:r>
           </w:p>
         </w:tc>
@@ -1913,19 +2140,7 @@
               <w:jc w:val="center"/>
             </w:pPr>
             <w:r>
-              <w:t>CU-</w:t>
-            </w:r>
-            <w:r>
-              <w:rPr>
-                <w:spacing w:val="-5"/>
-              </w:rPr>
-              <w:t>0</w:t>
-            </w:r>
-            <w:r>
-              <w:rPr>
-                <w:spacing w:val="-5"/>
-              </w:rPr>
-              <w:t>6</w:t>
+              <w:t>CU-06</w:t>
             </w:r>
           </w:p>
         </w:tc>
@@ -1948,17 +2163,14 @@
                 <w:b/>
                 <w:spacing w:val="-6"/>
               </w:rPr>
-              <w:t xml:space="preserve"> Consultar Información:</w:t>
-            </w:r>
-            <w:r>
-              <w:rPr>
-                <w:b/>
-                <w:spacing w:val="57"/>
-              </w:rPr>
-              <w:t xml:space="preserve"> </w:t>
-            </w:r>
-            <w:r>
-              <w:t>Permite al cliente o al administrador consultar la información registrada de un cliente específico.</w:t>
+              <w:t xml:space="preserve"> Registrar Pagos: </w:t>
+            </w:r>
+            <w:r>
+              <w:rPr>
+                <w:bCs/>
+                <w:spacing w:val="-6"/>
+              </w:rPr>
+              <w:t>Permite al administrar registrar el pago de los clientes en el sistema en caso de que el cliente page en la oficina en efectivo.</w:t>
             </w:r>
           </w:p>
         </w:tc>
@@ -2005,16 +2217,16 @@
               <w:pStyle w:val="TableParagraph"/>
               <w:spacing w:line="276" w:lineRule="auto"/>
               <w:rPr>
+                <w:bCs/>
+                <w:spacing w:val="-6"/>
+              </w:rPr>
+            </w:pPr>
+            <w:r>
+              <w:rPr>
                 <w:b/>
                 <w:spacing w:val="-6"/>
               </w:rPr>
-            </w:pPr>
-            <w:r>
-              <w:rPr>
-                <w:b/>
-                <w:spacing w:val="-6"/>
-              </w:rPr>
-              <w:t xml:space="preserve"> Validar Pagos:</w:t>
+              <w:t xml:space="preserve"> Consultar Información:</w:t>
             </w:r>
             <w:r>
               <w:rPr>
@@ -2024,10 +2236,13 @@
               <w:t xml:space="preserve"> </w:t>
             </w:r>
             <w:r>
-              <w:rPr>
-                <w:spacing w:val="-6"/>
-              </w:rPr>
-              <w:t>Permite al sistema verificar los pagos realizados por el cliente mediante interacción con el banco.</w:t>
+              <w:t xml:space="preserve">Permite al cliente o al </w:t>
+            </w:r>
+            <w:r>
+              <w:t>gerente</w:t>
+            </w:r>
+            <w:r>
+              <w:t xml:space="preserve"> consultar la información registrada de un cliente específico.</w:t>
             </w:r>
           </w:p>
         </w:tc>
@@ -2083,7 +2298,7 @@
                 <w:b/>
                 <w:spacing w:val="-6"/>
               </w:rPr>
-              <w:t xml:space="preserve"> Generar Reportes:</w:t>
+              <w:t xml:space="preserve"> Validar Pagos:</w:t>
             </w:r>
             <w:r>
               <w:rPr>
@@ -2096,7 +2311,88 @@
               <w:rPr>
                 <w:spacing w:val="-6"/>
               </w:rPr>
-              <w:t>Permite al administrador generar reportes sobre los clientes y su información relevante.</w:t>
+              <w:t>Permite al sistema verificar los pagos realizados por el cliente mediante interacción con el banco.</w:t>
+            </w:r>
+          </w:p>
+        </w:tc>
+      </w:tr>
+      <w:tr>
+        <w:trPr>
+          <w:trHeight w:val="315"/>
+        </w:trPr>
+        <w:tc>
+          <w:tcPr>
+            <w:tcW w:w="1183" w:type="dxa"/>
+            <w:vAlign w:val="center"/>
+          </w:tcPr>
+          <w:p>
+            <w:pPr>
+              <w:pStyle w:val="TableParagraph"/>
+              <w:spacing w:line="276" w:lineRule="auto"/>
+              <w:jc w:val="center"/>
+            </w:pPr>
+            <w:r>
+              <w:t>CU-</w:t>
+            </w:r>
+            <w:r>
+              <w:rPr>
+                <w:spacing w:val="-5"/>
+              </w:rPr>
+              <w:t>0</w:t>
+            </w:r>
+            <w:r>
+              <w:rPr>
+                <w:spacing w:val="-5"/>
+              </w:rPr>
+              <w:t>9</w:t>
+            </w:r>
+          </w:p>
+        </w:tc>
+        <w:tc>
+          <w:tcPr>
+            <w:tcW w:w="7731" w:type="dxa"/>
+            <w:vAlign w:val="center"/>
+          </w:tcPr>
+          <w:p>
+            <w:pPr>
+              <w:pStyle w:val="TableParagraph"/>
+              <w:spacing w:line="276" w:lineRule="auto"/>
+              <w:rPr>
+                <w:b/>
+                <w:spacing w:val="-6"/>
+              </w:rPr>
+            </w:pPr>
+            <w:r>
+              <w:rPr>
+                <w:b/>
+                <w:spacing w:val="-6"/>
+              </w:rPr>
+              <w:t xml:space="preserve"> Generar Reportes:</w:t>
+            </w:r>
+            <w:r>
+              <w:rPr>
+                <w:b/>
+                <w:spacing w:val="57"/>
+              </w:rPr>
+              <w:t xml:space="preserve"> </w:t>
+            </w:r>
+            <w:r>
+              <w:rPr>
+                <w:spacing w:val="-6"/>
+              </w:rPr>
+              <w:t xml:space="preserve">Permite al </w:t>
+            </w:r>
+            <w:r>
+              <w:rPr>
+                <w:spacing w:val="-6"/>
+              </w:rPr>
+              <w:t>gerente</w:t>
+            </w:r>
+            <w:r>
+              <w:rPr>
+                <w:spacing w:val="-6"/>
+              </w:rPr>
+              <w:t xml:space="preserve"> generar reportes sobre los clientes y su información relevante.</w:t>
             </w:r>
           </w:p>
         </w:tc>
@@ -2388,7 +2684,27 @@
                 <w:sz w:val="24"/>
                 <w:szCs w:val="24"/>
               </w:rPr>
-              <w:t>12/10/2025</w:t>
+              <w:t>12/1</w:t>
+            </w:r>
+            <w:r>
+              <w:rPr>
+                <w:rFonts w:ascii="Times New Roman" w:hAnsi="Times New Roman" w:cs="Times New Roman"/>
+                <w:b w:val="0"/>
+                <w:bCs w:val="0"/>
+                <w:sz w:val="24"/>
+                <w:szCs w:val="24"/>
+              </w:rPr>
+              <w:t>0</w:t>
+            </w:r>
+            <w:r>
+              <w:rPr>
+                <w:rFonts w:ascii="Times New Roman" w:hAnsi="Times New Roman" w:cs="Times New Roman"/>
+                <w:b w:val="0"/>
+                <w:bCs w:val="0"/>
+                <w:sz w:val="24"/>
+                <w:szCs w:val="24"/>
+              </w:rPr>
+              <w:t>/2025</w:t>
             </w:r>
           </w:p>
         </w:tc>
@@ -2578,7 +2894,7 @@
                 <w:sz w:val="24"/>
                 <w:szCs w:val="24"/>
               </w:rPr>
-              <w:t>Administrador / Gerente.</w:t>
+              <w:t>Administrador</w:t>
             </w:r>
           </w:p>
         </w:tc>
@@ -2757,7 +3073,17 @@
                 <w:sz w:val="24"/>
                 <w:szCs w:val="24"/>
               </w:rPr>
-              <w:t>El cliente no debe estar previamente registrado en el sistema.</w:t>
+              <w:t xml:space="preserve">El cliente no debe </w:t>
+            </w:r>
+            <w:r>
+              <w:rPr>
+                <w:rFonts w:ascii="Times New Roman" w:hAnsi="Times New Roman" w:cs="Times New Roman"/>
+                <w:b w:val="0"/>
+                <w:bCs w:val="0"/>
+                <w:sz w:val="24"/>
+                <w:szCs w:val="24"/>
+              </w:rPr>
+              <w:t>existir previamente registrado en el sistema.</w:t>
             </w:r>
           </w:p>
         </w:tc>
@@ -2946,17 +3272,7 @@
                 <w:sz w:val="24"/>
                 <w:szCs w:val="24"/>
               </w:rPr>
-              <w:t>El administrador</w:t>
-            </w:r>
-            <w:r>
-              <w:rPr>
-                <w:rFonts w:ascii="Times New Roman" w:hAnsi="Times New Roman" w:cs="Times New Roman"/>
-                <w:b w:val="0"/>
-                <w:bCs w:val="0"/>
-                <w:sz w:val="24"/>
-                <w:szCs w:val="24"/>
-              </w:rPr>
-              <w:t xml:space="preserve"> ingresa los datos personales, datos de su póliza y vehículo(s).</w:t>
+              <w:t>El administrador ingresa los datos personales, datos de su póliza y vehículo(s).</w:t>
             </w:r>
           </w:p>
           <w:p>
@@ -3107,7 +3423,27 @@
                 <w:sz w:val="24"/>
                 <w:szCs w:val="24"/>
               </w:rPr>
-              <w:t>El cliente queda registrado en el sistema con un identificador único.</w:t>
+              <w:t xml:space="preserve">El cliente queda registrado en el sistema con un </w:t>
+            </w:r>
+            <w:r>
+              <w:rPr>
+                <w:rFonts w:ascii="Times New Roman" w:hAnsi="Times New Roman" w:cs="Times New Roman"/>
+                <w:b w:val="0"/>
+                <w:bCs w:val="0"/>
+                <w:sz w:val="24"/>
+                <w:szCs w:val="24"/>
+              </w:rPr>
+              <w:t>ID</w:t>
+            </w:r>
+            <w:r>
+              <w:rPr>
+                <w:rFonts w:ascii="Times New Roman" w:hAnsi="Times New Roman" w:cs="Times New Roman"/>
+                <w:b w:val="0"/>
+                <w:bCs w:val="0"/>
+                <w:sz w:val="24"/>
+                <w:szCs w:val="24"/>
+              </w:rPr>
+              <w:t xml:space="preserve"> único.</w:t>
             </w:r>
           </w:p>
         </w:tc>
@@ -3246,17 +3582,7 @@
                 <w:sz w:val="24"/>
                 <w:szCs w:val="24"/>
               </w:rPr>
-              <w:t>1.4.1</w:t>
-            </w:r>
-            <w:r>
-              <w:rPr>
-                <w:rFonts w:ascii="Times New Roman" w:hAnsi="Times New Roman" w:cs="Times New Roman"/>
-                <w:b w:val="0"/>
-                <w:bCs w:val="0"/>
-                <w:sz w:val="24"/>
-                <w:szCs w:val="24"/>
-              </w:rPr>
-              <w:t>. El sistema muestra un mensaje de error y solicita la corrección o intenta de nuevo.</w:t>
+              <w:t>1.4.1. El sistema muestra un mensaje de error y solicita la corrección o intenta de nuevo.</w:t>
             </w:r>
           </w:p>
           <w:p>
@@ -3282,17 +3608,7 @@
                 <w:sz w:val="24"/>
                 <w:szCs w:val="24"/>
               </w:rPr>
-              <w:t>1.4.</w:t>
-            </w:r>
-            <w:r>
-              <w:rPr>
-                <w:rFonts w:ascii="Times New Roman" w:hAnsi="Times New Roman" w:cs="Times New Roman"/>
-                <w:b w:val="0"/>
-                <w:bCs w:val="0"/>
-                <w:sz w:val="24"/>
-                <w:szCs w:val="24"/>
-              </w:rPr>
-              <w:t>2. El administrador corrige los errores o reinicia el registro.</w:t>
+              <w:t>1.4.2. El administrador corrige los errores o reinicia el registro.</w:t>
             </w:r>
           </w:p>
         </w:tc>
@@ -3328,7 +3644,17 @@
                 <w:sz w:val="24"/>
                 <w:szCs w:val="24"/>
               </w:rPr>
-              <w:t>Existe el cliente registrado en el sistema.</w:t>
+              <w:t>Cliente duplicado o existente</w:t>
+            </w:r>
+            <w:r>
+              <w:rPr>
+                <w:rFonts w:ascii="Times New Roman" w:hAnsi="Times New Roman" w:cs="Times New Roman"/>
+                <w:b w:val="0"/>
+                <w:bCs w:val="0"/>
+                <w:sz w:val="24"/>
+                <w:szCs w:val="24"/>
+              </w:rPr>
+              <w:t>.</w:t>
             </w:r>
           </w:p>
         </w:tc>
@@ -3407,27 +3733,7 @@
                 <w:sz w:val="24"/>
                 <w:szCs w:val="24"/>
               </w:rPr>
-              <w:t xml:space="preserve"> </w:t>
-            </w:r>
-            <w:r>
-              <w:rPr>
-                <w:rFonts w:ascii="Times New Roman" w:hAnsi="Times New Roman" w:cs="Times New Roman"/>
-                <w:b w:val="0"/>
-                <w:bCs w:val="0"/>
-                <w:sz w:val="24"/>
-                <w:szCs w:val="24"/>
-              </w:rPr>
-              <w:t>2.4.1.</w:t>
-            </w:r>
-            <w:r>
-              <w:rPr>
-                <w:rFonts w:ascii="Times New Roman" w:hAnsi="Times New Roman" w:cs="Times New Roman"/>
-                <w:b w:val="0"/>
-                <w:bCs w:val="0"/>
-                <w:sz w:val="24"/>
-                <w:szCs w:val="24"/>
-              </w:rPr>
-              <w:t xml:space="preserve"> Se cancela el registro.</w:t>
+              <w:t xml:space="preserve"> 2.4.1. Se cancela el registro.</w:t>
             </w:r>
           </w:p>
         </w:tc>
@@ -3529,21 +3835,31 @@
           <w:tcPr>
             <w:tcW w:w="9351" w:type="dxa"/>
             <w:gridSpan w:val="2"/>
-            <w:shd w:val="clear" w:color="auto" w:fill="FF0000"/>
-            <w:vAlign w:val="center"/>
-          </w:tcPr>
-          <w:p>
-            <w:pPr>
-              <w:pStyle w:val="Ttulo2"/>
-              <w:ind w:left="0" w:firstLine="0"/>
-              <w:rPr>
-                <w:rFonts w:ascii="Times New Roman" w:hAnsi="Times New Roman" w:cs="Times New Roman"/>
-                <w:b w:val="0"/>
-                <w:bCs w:val="0"/>
-                <w:sz w:val="24"/>
-                <w:szCs w:val="24"/>
-              </w:rPr>
-            </w:pPr>
+            <w:shd w:val="clear" w:color="auto" w:fill="auto"/>
+            <w:vAlign w:val="center"/>
+          </w:tcPr>
+          <w:p>
+            <w:pPr>
+              <w:pStyle w:val="Ttulo2"/>
+              <w:ind w:left="0" w:firstLine="0"/>
+              <w:rPr>
+                <w:rFonts w:ascii="Times New Roman" w:hAnsi="Times New Roman" w:cs="Times New Roman"/>
+                <w:b w:val="0"/>
+                <w:bCs w:val="0"/>
+                <w:sz w:val="24"/>
+                <w:szCs w:val="24"/>
+              </w:rPr>
+            </w:pPr>
+            <w:r>
+              <w:rPr>
+                <w:rFonts w:ascii="Times New Roman" w:hAnsi="Times New Roman" w:cs="Times New Roman"/>
+                <w:b w:val="0"/>
+                <w:bCs w:val="0"/>
+                <w:sz w:val="24"/>
+                <w:szCs w:val="24"/>
+              </w:rPr>
+              <w:t>RF-01</w:t>
+            </w:r>
           </w:p>
         </w:tc>
       </w:tr>
@@ -3905,7 +4221,27 @@
                 <w:sz w:val="24"/>
                 <w:szCs w:val="24"/>
               </w:rPr>
-              <w:t>Permite al usuario (administrador o cliente) acceder y salir del sistema mediante credenciales válidas, garantizando la seguridad de la información.</w:t>
+              <w:t>Permite al usuario (administrador</w:t>
+            </w:r>
+            <w:r>
+              <w:rPr>
+                <w:rFonts w:ascii="Times New Roman" w:hAnsi="Times New Roman" w:cs="Times New Roman"/>
+                <w:b w:val="0"/>
+                <w:bCs w:val="0"/>
+                <w:sz w:val="24"/>
+                <w:szCs w:val="24"/>
+              </w:rPr>
+              <w:t xml:space="preserve">, gerente y </w:t>
+            </w:r>
+            <w:r>
+              <w:rPr>
+                <w:rFonts w:ascii="Times New Roman" w:hAnsi="Times New Roman" w:cs="Times New Roman"/>
+                <w:b w:val="0"/>
+                <w:bCs w:val="0"/>
+                <w:sz w:val="24"/>
+                <w:szCs w:val="24"/>
+              </w:rPr>
+              <w:t>cliente) acceder y salir del sistema mediante credenciales válidas, garantizando la seguridad de la información.</w:t>
             </w:r>
           </w:p>
         </w:tc>
@@ -3965,7 +4301,47 @@
                 <w:sz w:val="24"/>
                 <w:szCs w:val="24"/>
               </w:rPr>
-              <w:t>Administrador / Gerente y cliente.</w:t>
+              <w:t>Administrador</w:t>
+            </w:r>
+            <w:r>
+              <w:rPr>
+                <w:rFonts w:ascii="Times New Roman" w:hAnsi="Times New Roman" w:cs="Times New Roman"/>
+                <w:b w:val="0"/>
+                <w:bCs w:val="0"/>
+                <w:sz w:val="24"/>
+                <w:szCs w:val="24"/>
+              </w:rPr>
+              <w:t xml:space="preserve"> /</w:t>
+            </w:r>
+            <w:r>
+              <w:rPr>
+                <w:rFonts w:ascii="Times New Roman" w:hAnsi="Times New Roman" w:cs="Times New Roman"/>
+                <w:b w:val="0"/>
+                <w:bCs w:val="0"/>
+                <w:sz w:val="24"/>
+                <w:szCs w:val="24"/>
+              </w:rPr>
+              <w:t xml:space="preserve"> Gerente </w:t>
+            </w:r>
+            <w:r>
+              <w:rPr>
+                <w:rFonts w:ascii="Times New Roman" w:hAnsi="Times New Roman" w:cs="Times New Roman"/>
+                <w:b w:val="0"/>
+                <w:bCs w:val="0"/>
+                <w:sz w:val="24"/>
+                <w:szCs w:val="24"/>
+              </w:rPr>
+              <w:t>/</w:t>
+            </w:r>
+            <w:r>
+              <w:rPr>
+                <w:rFonts w:ascii="Times New Roman" w:hAnsi="Times New Roman" w:cs="Times New Roman"/>
+                <w:b w:val="0"/>
+                <w:bCs w:val="0"/>
+                <w:sz w:val="24"/>
+                <w:szCs w:val="24"/>
+              </w:rPr>
+              <w:t xml:space="preserve"> cliente.</w:t>
             </w:r>
           </w:p>
         </w:tc>
@@ -4608,20 +4984,30 @@
         <w:tc>
           <w:tcPr>
             <w:tcW w:w="6379" w:type="dxa"/>
-            <w:shd w:val="clear" w:color="auto" w:fill="FF0000"/>
-            <w:vAlign w:val="center"/>
-          </w:tcPr>
-          <w:p>
-            <w:pPr>
-              <w:pStyle w:val="Ttulo2"/>
-              <w:rPr>
-                <w:rFonts w:ascii="Times New Roman" w:hAnsi="Times New Roman" w:cs="Times New Roman"/>
-                <w:b w:val="0"/>
-                <w:bCs w:val="0"/>
-                <w:sz w:val="24"/>
-                <w:szCs w:val="24"/>
-              </w:rPr>
-            </w:pPr>
+            <w:shd w:val="clear" w:color="auto" w:fill="auto"/>
+            <w:vAlign w:val="center"/>
+          </w:tcPr>
+          <w:p>
+            <w:pPr>
+              <w:pStyle w:val="Ttulo2"/>
+              <w:rPr>
+                <w:rFonts w:ascii="Times New Roman" w:hAnsi="Times New Roman" w:cs="Times New Roman"/>
+                <w:b w:val="0"/>
+                <w:bCs w:val="0"/>
+                <w:sz w:val="24"/>
+                <w:szCs w:val="24"/>
+              </w:rPr>
+            </w:pPr>
+            <w:r>
+              <w:rPr>
+                <w:rFonts w:ascii="Times New Roman" w:hAnsi="Times New Roman" w:cs="Times New Roman"/>
+                <w:b w:val="0"/>
+                <w:bCs w:val="0"/>
+                <w:sz w:val="24"/>
+                <w:szCs w:val="24"/>
+              </w:rPr>
+              <w:t xml:space="preserve">2.1.1 El sistema redirige al proceso de recuperación de credenciales. </w:t>
+            </w:r>
           </w:p>
         </w:tc>
       </w:tr>
@@ -4722,21 +5108,31 @@
           <w:tcPr>
             <w:tcW w:w="9351" w:type="dxa"/>
             <w:gridSpan w:val="2"/>
-            <w:shd w:val="clear" w:color="auto" w:fill="FF0000"/>
-            <w:vAlign w:val="center"/>
-          </w:tcPr>
-          <w:p>
-            <w:pPr>
-              <w:pStyle w:val="Ttulo2"/>
-              <w:ind w:left="0" w:firstLine="0"/>
-              <w:rPr>
-                <w:rFonts w:ascii="Times New Roman" w:hAnsi="Times New Roman" w:cs="Times New Roman"/>
-                <w:b w:val="0"/>
-                <w:bCs w:val="0"/>
-                <w:sz w:val="24"/>
-                <w:szCs w:val="24"/>
-              </w:rPr>
-            </w:pPr>
+            <w:shd w:val="clear" w:color="auto" w:fill="auto"/>
+            <w:vAlign w:val="center"/>
+          </w:tcPr>
+          <w:p>
+            <w:pPr>
+              <w:pStyle w:val="Ttulo2"/>
+              <w:ind w:left="0" w:firstLine="0"/>
+              <w:rPr>
+                <w:rFonts w:ascii="Times New Roman" w:hAnsi="Times New Roman" w:cs="Times New Roman"/>
+                <w:b w:val="0"/>
+                <w:bCs w:val="0"/>
+                <w:sz w:val="24"/>
+                <w:szCs w:val="24"/>
+              </w:rPr>
+            </w:pPr>
+            <w:r>
+              <w:rPr>
+                <w:rFonts w:ascii="Times New Roman" w:hAnsi="Times New Roman" w:cs="Times New Roman"/>
+                <w:b w:val="0"/>
+                <w:bCs w:val="0"/>
+                <w:sz w:val="24"/>
+                <w:szCs w:val="24"/>
+              </w:rPr>
+              <w:t>RF-06</w:t>
+            </w:r>
           </w:p>
         </w:tc>
       </w:tr>
@@ -4811,7 +5207,7 @@
         <w:rPr>
           <w:rFonts w:ascii="Times New Roman" w:hAnsi="Times New Roman" w:cs="Times New Roman"/>
         </w:rPr>
-        <w:t xml:space="preserve"> Validar datos personales</w:t>
+        <w:t xml:space="preserve"> Validar datos</w:t>
       </w:r>
     </w:p>
     <w:p>
@@ -5068,7 +5464,7 @@
                 <w:sz w:val="24"/>
                 <w:szCs w:val="24"/>
               </w:rPr>
-              <w:t>Permite al administrador verificar que los datos personales de los clientes sean correctos, estén completos y cumplan con los formatos establecidos.</w:t>
+              <w:t>Permite al administrador revisar y confirmar que los datos personales y de contacto del cliente sean correctos y cumplan con los formatos establecidos.</w:t>
             </w:r>
           </w:p>
         </w:tc>
@@ -5128,7 +5524,7 @@
                 <w:sz w:val="24"/>
                 <w:szCs w:val="24"/>
               </w:rPr>
-              <w:t>Administrador / Gerente</w:t>
+              <w:t>Administrador</w:t>
             </w:r>
           </w:p>
         </w:tc>
@@ -5353,7 +5749,7 @@
         <w:tc>
           <w:tcPr>
             <w:tcW w:w="6379" w:type="dxa"/>
-            <w:shd w:val="clear" w:color="auto" w:fill="FF0000"/>
+            <w:shd w:val="clear" w:color="auto" w:fill="auto"/>
             <w:vAlign w:val="center"/>
           </w:tcPr>
           <w:p>
@@ -5371,6 +5767,16 @@
                 <w:szCs w:val="24"/>
               </w:rPr>
             </w:pPr>
+            <w:r>
+              <w:rPr>
+                <w:rFonts w:ascii="Times New Roman" w:hAnsi="Times New Roman" w:cs="Times New Roman"/>
+                <w:b w:val="0"/>
+                <w:bCs w:val="0"/>
+                <w:sz w:val="24"/>
+                <w:szCs w:val="24"/>
+              </w:rPr>
+              <w:t>El administrador accede al módulo “Validar Datos”.</w:t>
+            </w:r>
           </w:p>
           <w:p>
             <w:pPr>
@@ -5387,6 +5793,94 @@
                 <w:szCs w:val="24"/>
               </w:rPr>
             </w:pPr>
+            <w:r>
+              <w:rPr>
+                <w:rFonts w:ascii="Times New Roman" w:hAnsi="Times New Roman" w:cs="Times New Roman"/>
+                <w:b w:val="0"/>
+                <w:bCs w:val="0"/>
+                <w:sz w:val="24"/>
+                <w:szCs w:val="24"/>
+              </w:rPr>
+              <w:t>El sistema muestra los datos del cliente.</w:t>
+            </w:r>
+          </w:p>
+          <w:p>
+            <w:pPr>
+              <w:pStyle w:val="Ttulo2"/>
+              <w:numPr>
+                <w:ilvl w:val="0"/>
+                <w:numId w:val="18"/>
+              </w:numPr>
+              <w:rPr>
+                <w:rFonts w:ascii="Times New Roman" w:hAnsi="Times New Roman" w:cs="Times New Roman"/>
+                <w:b w:val="0"/>
+                <w:bCs w:val="0"/>
+                <w:sz w:val="24"/>
+                <w:szCs w:val="24"/>
+              </w:rPr>
+            </w:pPr>
+            <w:r>
+              <w:rPr>
+                <w:rFonts w:ascii="Times New Roman" w:hAnsi="Times New Roman" w:cs="Times New Roman"/>
+                <w:b w:val="0"/>
+                <w:bCs w:val="0"/>
+                <w:sz w:val="24"/>
+                <w:szCs w:val="24"/>
+              </w:rPr>
+              <w:t>El administrador revisa la información.</w:t>
+            </w:r>
+          </w:p>
+          <w:p>
+            <w:pPr>
+              <w:pStyle w:val="Ttulo2"/>
+              <w:numPr>
+                <w:ilvl w:val="0"/>
+                <w:numId w:val="18"/>
+              </w:numPr>
+              <w:rPr>
+                <w:rFonts w:ascii="Times New Roman" w:hAnsi="Times New Roman" w:cs="Times New Roman"/>
+                <w:b w:val="0"/>
+                <w:bCs w:val="0"/>
+                <w:sz w:val="24"/>
+                <w:szCs w:val="24"/>
+              </w:rPr>
+            </w:pPr>
+            <w:r>
+              <w:rPr>
+                <w:rFonts w:ascii="Times New Roman" w:hAnsi="Times New Roman" w:cs="Times New Roman"/>
+                <w:b w:val="0"/>
+                <w:bCs w:val="0"/>
+                <w:sz w:val="24"/>
+                <w:szCs w:val="24"/>
+              </w:rPr>
+              <w:t>El administrador confirma que los datos son correctos.</w:t>
+            </w:r>
+          </w:p>
+          <w:p>
+            <w:pPr>
+              <w:pStyle w:val="Ttulo2"/>
+              <w:numPr>
+                <w:ilvl w:val="0"/>
+                <w:numId w:val="18"/>
+              </w:numPr>
+              <w:rPr>
+                <w:rFonts w:ascii="Times New Roman" w:hAnsi="Times New Roman" w:cs="Times New Roman"/>
+                <w:b w:val="0"/>
+                <w:bCs w:val="0"/>
+                <w:sz w:val="24"/>
+                <w:szCs w:val="24"/>
+              </w:rPr>
+            </w:pPr>
+            <w:r>
+              <w:rPr>
+                <w:rFonts w:ascii="Times New Roman" w:hAnsi="Times New Roman" w:cs="Times New Roman"/>
+                <w:b w:val="0"/>
+                <w:bCs w:val="0"/>
+                <w:sz w:val="24"/>
+                <w:szCs w:val="24"/>
+              </w:rPr>
+              <w:t>El sistema registra la validación.</w:t>
+            </w:r>
           </w:p>
         </w:tc>
       </w:tr>
@@ -5423,21 +5917,56 @@
         <w:tc>
           <w:tcPr>
             <w:tcW w:w="6379" w:type="dxa"/>
-            <w:shd w:val="clear" w:color="auto" w:fill="FF0000"/>
-            <w:vAlign w:val="center"/>
-          </w:tcPr>
-          <w:p>
-            <w:pPr>
-              <w:pStyle w:val="Ttulo2"/>
-              <w:ind w:left="0" w:firstLine="0"/>
-              <w:rPr>
-                <w:rFonts w:ascii="Times New Roman" w:hAnsi="Times New Roman" w:cs="Times New Roman"/>
-                <w:b w:val="0"/>
-                <w:bCs w:val="0"/>
-                <w:sz w:val="24"/>
-                <w:szCs w:val="24"/>
-              </w:rPr>
-            </w:pPr>
+            <w:shd w:val="clear" w:color="auto" w:fill="auto"/>
+            <w:vAlign w:val="center"/>
+          </w:tcPr>
+          <w:p>
+            <w:pPr>
+              <w:pStyle w:val="Ttulo2"/>
+              <w:numPr>
+                <w:ilvl w:val="0"/>
+                <w:numId w:val="28"/>
+              </w:numPr>
+              <w:rPr>
+                <w:rFonts w:ascii="Times New Roman" w:hAnsi="Times New Roman" w:cs="Times New Roman"/>
+                <w:b w:val="0"/>
+                <w:bCs w:val="0"/>
+                <w:sz w:val="24"/>
+                <w:szCs w:val="24"/>
+              </w:rPr>
+            </w:pPr>
+            <w:r>
+              <w:rPr>
+                <w:rFonts w:ascii="Times New Roman" w:hAnsi="Times New Roman" w:cs="Times New Roman"/>
+                <w:b w:val="0"/>
+                <w:bCs w:val="0"/>
+                <w:sz w:val="24"/>
+                <w:szCs w:val="24"/>
+              </w:rPr>
+              <w:t xml:space="preserve">Los datos del cliente quedan marcados como </w:t>
+            </w:r>
+            <w:proofErr w:type="spellStart"/>
+            <w:r>
+              <w:rPr>
+                <w:rFonts w:ascii="Times New Roman" w:hAnsi="Times New Roman" w:cs="Times New Roman"/>
+                <w:b w:val="0"/>
+                <w:bCs w:val="0"/>
+                <w:sz w:val="24"/>
+                <w:szCs w:val="24"/>
+              </w:rPr>
+              <w:t>validos</w:t>
+            </w:r>
+            <w:proofErr w:type="spellEnd"/>
+            <w:r>
+              <w:rPr>
+                <w:rFonts w:ascii="Times New Roman" w:hAnsi="Times New Roman" w:cs="Times New Roman"/>
+                <w:b w:val="0"/>
+                <w:bCs w:val="0"/>
+                <w:sz w:val="24"/>
+                <w:szCs w:val="24"/>
+              </w:rPr>
+              <w:t>.</w:t>
+            </w:r>
           </w:p>
         </w:tc>
       </w:tr>
@@ -5494,41 +6023,36 @@
       <w:tr>
         <w:tc>
           <w:tcPr>
-            <w:tcW w:w="2972" w:type="dxa"/>
-            <w:vAlign w:val="center"/>
-          </w:tcPr>
-          <w:p>
-            <w:pPr>
-              <w:pStyle w:val="Ttulo2"/>
-              <w:ind w:left="0" w:firstLine="0"/>
-              <w:rPr>
-                <w:rFonts w:ascii="Times New Roman" w:hAnsi="Times New Roman" w:cs="Times New Roman"/>
-                <w:b w:val="0"/>
-                <w:bCs w:val="0"/>
-                <w:sz w:val="24"/>
-                <w:szCs w:val="24"/>
-              </w:rPr>
-            </w:pPr>
-          </w:p>
-        </w:tc>
-        <w:tc>
-          <w:tcPr>
-            <w:tcW w:w="6379" w:type="dxa"/>
-            <w:shd w:val="clear" w:color="auto" w:fill="FF0000"/>
-            <w:vAlign w:val="center"/>
-          </w:tcPr>
-          <w:p>
-            <w:pPr>
-              <w:pStyle w:val="Ttulo2"/>
-              <w:ind w:left="0" w:firstLine="0"/>
-              <w:rPr>
-                <w:rFonts w:ascii="Times New Roman" w:hAnsi="Times New Roman" w:cs="Times New Roman"/>
-                <w:b w:val="0"/>
-                <w:bCs w:val="0"/>
-                <w:sz w:val="24"/>
-                <w:szCs w:val="24"/>
-              </w:rPr>
-            </w:pPr>
+            <w:tcW w:w="9351" w:type="dxa"/>
+            <w:gridSpan w:val="2"/>
+            <w:vAlign w:val="center"/>
+          </w:tcPr>
+          <w:p>
+            <w:pPr>
+              <w:pStyle w:val="Ttulo2"/>
+              <w:numPr>
+                <w:ilvl w:val="0"/>
+                <w:numId w:val="35"/>
+              </w:numPr>
+              <w:jc w:val="center"/>
+              <w:rPr>
+                <w:rFonts w:ascii="Times New Roman" w:hAnsi="Times New Roman" w:cs="Times New Roman"/>
+                <w:b w:val="0"/>
+                <w:bCs w:val="0"/>
+                <w:sz w:val="24"/>
+                <w:szCs w:val="24"/>
+              </w:rPr>
+            </w:pPr>
+            <w:r>
+              <w:rPr>
+                <w:rFonts w:ascii="Times New Roman" w:hAnsi="Times New Roman" w:cs="Times New Roman"/>
+                <w:b w:val="0"/>
+                <w:bCs w:val="0"/>
+                <w:sz w:val="24"/>
+                <w:szCs w:val="24"/>
+              </w:rPr>
+              <w:t>Datos incorrectos.</w:t>
+            </w:r>
           </w:p>
         </w:tc>
       </w:tr>
@@ -5541,51 +6065,157 @@
           <w:p>
             <w:pPr>
               <w:pStyle w:val="Ttulo2"/>
-              <w:ind w:left="0" w:firstLine="0"/>
-              <w:rPr>
-                <w:rFonts w:ascii="Times New Roman" w:hAnsi="Times New Roman" w:cs="Times New Roman"/>
-                <w:b w:val="0"/>
-                <w:bCs w:val="0"/>
-                <w:sz w:val="24"/>
-                <w:szCs w:val="24"/>
-              </w:rPr>
-            </w:pPr>
-            <w:r>
-              <w:rPr>
-                <w:rFonts w:ascii="Times New Roman" w:hAnsi="Times New Roman" w:cs="Times New Roman"/>
-                <w:b w:val="0"/>
-                <w:bCs w:val="0"/>
-                <w:sz w:val="24"/>
-                <w:szCs w:val="24"/>
-              </w:rPr>
-              <w:t>Notas:</w:t>
-            </w:r>
+              <w:ind w:left="720" w:firstLine="0"/>
+              <w:rPr>
+                <w:rFonts w:ascii="Times New Roman" w:hAnsi="Times New Roman" w:cs="Times New Roman"/>
+                <w:b w:val="0"/>
+                <w:bCs w:val="0"/>
+                <w:sz w:val="24"/>
+                <w:szCs w:val="24"/>
+              </w:rPr>
+            </w:pPr>
           </w:p>
         </w:tc>
         <w:tc>
           <w:tcPr>
             <w:tcW w:w="6379" w:type="dxa"/>
-            <w:shd w:val="clear" w:color="auto" w:fill="FF0000"/>
-            <w:vAlign w:val="center"/>
-          </w:tcPr>
-          <w:p>
-            <w:pPr>
-              <w:pStyle w:val="Ttulo2"/>
-              <w:ind w:left="0" w:firstLine="0"/>
-              <w:rPr>
-                <w:rFonts w:ascii="Times New Roman" w:hAnsi="Times New Roman" w:cs="Times New Roman"/>
-                <w:b w:val="0"/>
-                <w:bCs w:val="0"/>
-                <w:sz w:val="24"/>
-                <w:szCs w:val="24"/>
-              </w:rPr>
-            </w:pPr>
+            <w:vAlign w:val="center"/>
+          </w:tcPr>
+          <w:p>
+            <w:pPr>
+              <w:pStyle w:val="Ttulo2"/>
+              <w:ind w:left="720" w:firstLine="0"/>
+              <w:rPr>
+                <w:rFonts w:ascii="Times New Roman" w:hAnsi="Times New Roman" w:cs="Times New Roman"/>
+                <w:b w:val="0"/>
+                <w:bCs w:val="0"/>
+                <w:sz w:val="24"/>
+                <w:szCs w:val="24"/>
+              </w:rPr>
+            </w:pPr>
+            <w:r>
+              <w:rPr>
+                <w:rFonts w:ascii="Times New Roman" w:hAnsi="Times New Roman" w:cs="Times New Roman"/>
+                <w:b w:val="0"/>
+                <w:bCs w:val="0"/>
+                <w:sz w:val="24"/>
+                <w:szCs w:val="24"/>
+              </w:rPr>
+              <w:t>3.1.1 El administrador marca las inconsistencias.</w:t>
+            </w:r>
+          </w:p>
+          <w:p>
+            <w:pPr>
+              <w:pStyle w:val="Ttulo2"/>
+              <w:ind w:left="720" w:firstLine="0"/>
+              <w:rPr>
+                <w:rFonts w:ascii="Times New Roman" w:hAnsi="Times New Roman" w:cs="Times New Roman"/>
+                <w:b w:val="0"/>
+                <w:bCs w:val="0"/>
+                <w:sz w:val="24"/>
+                <w:szCs w:val="24"/>
+              </w:rPr>
+            </w:pPr>
+            <w:r>
+              <w:rPr>
+                <w:rFonts w:ascii="Times New Roman" w:hAnsi="Times New Roman" w:cs="Times New Roman"/>
+                <w:b w:val="0"/>
+                <w:bCs w:val="0"/>
+                <w:sz w:val="24"/>
+                <w:szCs w:val="24"/>
+              </w:rPr>
+              <w:t>3.1.2 El sistema solicita corrección antes de aprobar.</w:t>
+            </w:r>
+          </w:p>
+          <w:p>
+            <w:pPr>
+              <w:pStyle w:val="Ttulo2"/>
+              <w:ind w:left="720" w:firstLine="0"/>
+              <w:rPr>
+                <w:rFonts w:ascii="Times New Roman" w:hAnsi="Times New Roman" w:cs="Times New Roman"/>
+                <w:b w:val="0"/>
+                <w:bCs w:val="0"/>
+                <w:sz w:val="24"/>
+                <w:szCs w:val="24"/>
+              </w:rPr>
+            </w:pPr>
+            <w:r>
+              <w:rPr>
+                <w:rFonts w:ascii="Times New Roman" w:hAnsi="Times New Roman" w:cs="Times New Roman"/>
+                <w:b w:val="0"/>
+                <w:bCs w:val="0"/>
+                <w:sz w:val="24"/>
+                <w:szCs w:val="24"/>
+              </w:rPr>
+              <w:t>3.1.3 Los datos son ahora son correctos y válidos.</w:t>
+            </w:r>
           </w:p>
         </w:tc>
       </w:tr>
       <w:tr>
         <w:tc>
           <w:tcPr>
+            <w:tcW w:w="2972" w:type="dxa"/>
+            <w:vAlign w:val="center"/>
+          </w:tcPr>
+          <w:p>
+            <w:pPr>
+              <w:pStyle w:val="Ttulo2"/>
+              <w:ind w:left="0" w:firstLine="0"/>
+              <w:rPr>
+                <w:rFonts w:ascii="Times New Roman" w:hAnsi="Times New Roman" w:cs="Times New Roman"/>
+                <w:b w:val="0"/>
+                <w:bCs w:val="0"/>
+                <w:sz w:val="24"/>
+                <w:szCs w:val="24"/>
+              </w:rPr>
+            </w:pPr>
+            <w:r>
+              <w:rPr>
+                <w:rFonts w:ascii="Times New Roman" w:hAnsi="Times New Roman" w:cs="Times New Roman"/>
+                <w:b w:val="0"/>
+                <w:bCs w:val="0"/>
+                <w:sz w:val="24"/>
+                <w:szCs w:val="24"/>
+              </w:rPr>
+              <w:t>Notas:</w:t>
+            </w:r>
+          </w:p>
+        </w:tc>
+        <w:tc>
+          <w:tcPr>
+            <w:tcW w:w="6379" w:type="dxa"/>
+            <w:shd w:val="clear" w:color="auto" w:fill="auto"/>
+            <w:vAlign w:val="center"/>
+          </w:tcPr>
+          <w:p>
+            <w:pPr>
+              <w:pStyle w:val="Ttulo2"/>
+              <w:ind w:left="0" w:firstLine="0"/>
+              <w:rPr>
+                <w:rFonts w:ascii="Times New Roman" w:hAnsi="Times New Roman" w:cs="Times New Roman"/>
+                <w:b w:val="0"/>
+                <w:bCs w:val="0"/>
+                <w:sz w:val="24"/>
+                <w:szCs w:val="24"/>
+              </w:rPr>
+            </w:pPr>
+            <w:r>
+              <w:rPr>
+                <w:rFonts w:ascii="Times New Roman" w:hAnsi="Times New Roman" w:cs="Times New Roman"/>
+                <w:b w:val="0"/>
+                <w:bCs w:val="0"/>
+                <w:sz w:val="24"/>
+                <w:szCs w:val="24"/>
+              </w:rPr>
+              <w:t>Aplica tanto para datos nuevos como para datos actualizados.</w:t>
+            </w:r>
+          </w:p>
+        </w:tc>
+      </w:tr>
+      <w:tr>
+        <w:tc>
+          <w:tcPr>
             <w:tcW w:w="9351" w:type="dxa"/>
             <w:gridSpan w:val="2"/>
             <w:vAlign w:val="center"/>
@@ -5620,21 +6250,31 @@
           <w:tcPr>
             <w:tcW w:w="9351" w:type="dxa"/>
             <w:gridSpan w:val="2"/>
-            <w:shd w:val="clear" w:color="auto" w:fill="FF0000"/>
-            <w:vAlign w:val="center"/>
-          </w:tcPr>
-          <w:p>
-            <w:pPr>
-              <w:pStyle w:val="Ttulo2"/>
-              <w:ind w:left="0" w:firstLine="0"/>
-              <w:rPr>
-                <w:rFonts w:ascii="Times New Roman" w:hAnsi="Times New Roman" w:cs="Times New Roman"/>
-                <w:b w:val="0"/>
-                <w:bCs w:val="0"/>
-                <w:sz w:val="24"/>
-                <w:szCs w:val="24"/>
-              </w:rPr>
-            </w:pPr>
+            <w:shd w:val="clear" w:color="auto" w:fill="auto"/>
+            <w:vAlign w:val="center"/>
+          </w:tcPr>
+          <w:p>
+            <w:pPr>
+              <w:pStyle w:val="Ttulo2"/>
+              <w:ind w:left="0" w:firstLine="0"/>
+              <w:rPr>
+                <w:rFonts w:ascii="Times New Roman" w:hAnsi="Times New Roman" w:cs="Times New Roman"/>
+                <w:b w:val="0"/>
+                <w:bCs w:val="0"/>
+                <w:sz w:val="24"/>
+                <w:szCs w:val="24"/>
+              </w:rPr>
+            </w:pPr>
+            <w:r>
+              <w:rPr>
+                <w:rFonts w:ascii="Times New Roman" w:hAnsi="Times New Roman" w:cs="Times New Roman"/>
+                <w:b w:val="0"/>
+                <w:bCs w:val="0"/>
+                <w:sz w:val="24"/>
+                <w:szCs w:val="24"/>
+              </w:rPr>
+              <w:t>RF-03</w:t>
+            </w:r>
           </w:p>
         </w:tc>
       </w:tr>
@@ -6022,7 +6662,7 @@
                 <w:sz w:val="24"/>
                 <w:szCs w:val="24"/>
               </w:rPr>
-              <w:t>Administrador / Gerente</w:t>
+              <w:t>Administrador</w:t>
             </w:r>
           </w:p>
         </w:tc>
@@ -6719,21 +7359,31 @@
           <w:tcPr>
             <w:tcW w:w="9351" w:type="dxa"/>
             <w:gridSpan w:val="2"/>
-            <w:shd w:val="clear" w:color="auto" w:fill="FF0000"/>
-            <w:vAlign w:val="center"/>
-          </w:tcPr>
-          <w:p>
-            <w:pPr>
-              <w:pStyle w:val="Ttulo2"/>
-              <w:ind w:left="0" w:firstLine="0"/>
-              <w:rPr>
-                <w:rFonts w:ascii="Times New Roman" w:hAnsi="Times New Roman" w:cs="Times New Roman"/>
-                <w:b w:val="0"/>
-                <w:bCs w:val="0"/>
-                <w:sz w:val="24"/>
-                <w:szCs w:val="24"/>
-              </w:rPr>
-            </w:pPr>
+            <w:shd w:val="clear" w:color="auto" w:fill="auto"/>
+            <w:vAlign w:val="center"/>
+          </w:tcPr>
+          <w:p>
+            <w:pPr>
+              <w:pStyle w:val="Ttulo2"/>
+              <w:ind w:left="0" w:firstLine="0"/>
+              <w:rPr>
+                <w:rFonts w:ascii="Times New Roman" w:hAnsi="Times New Roman" w:cs="Times New Roman"/>
+                <w:b w:val="0"/>
+                <w:bCs w:val="0"/>
+                <w:sz w:val="24"/>
+                <w:szCs w:val="24"/>
+              </w:rPr>
+            </w:pPr>
+            <w:r>
+              <w:rPr>
+                <w:rFonts w:ascii="Times New Roman" w:hAnsi="Times New Roman" w:cs="Times New Roman"/>
+                <w:b w:val="0"/>
+                <w:bCs w:val="0"/>
+                <w:sz w:val="24"/>
+                <w:szCs w:val="24"/>
+              </w:rPr>
+              <w:t>RF-02, RF-03</w:t>
+            </w:r>
           </w:p>
         </w:tc>
       </w:tr>
@@ -7135,7 +7785,7 @@
                 <w:sz w:val="24"/>
                 <w:szCs w:val="24"/>
               </w:rPr>
-              <w:t>Administrador / Gerente</w:t>
+              <w:t>Administrador</w:t>
             </w:r>
           </w:p>
         </w:tc>
@@ -7630,7 +8280,7 @@
         <w:tc>
           <w:tcPr>
             <w:tcW w:w="6379" w:type="dxa"/>
-            <w:shd w:val="clear" w:color="auto" w:fill="FF0000"/>
+            <w:shd w:val="clear" w:color="auto" w:fill="auto"/>
             <w:vAlign w:val="center"/>
           </w:tcPr>
           <w:p>
@@ -7745,21 +8395,31 @@
           <w:tcPr>
             <w:tcW w:w="9351" w:type="dxa"/>
             <w:gridSpan w:val="2"/>
-            <w:shd w:val="clear" w:color="auto" w:fill="FF0000"/>
-            <w:vAlign w:val="center"/>
-          </w:tcPr>
-          <w:p>
-            <w:pPr>
-              <w:pStyle w:val="Ttulo2"/>
-              <w:ind w:left="0" w:firstLine="0"/>
-              <w:rPr>
-                <w:rFonts w:ascii="Times New Roman" w:hAnsi="Times New Roman" w:cs="Times New Roman"/>
-                <w:b w:val="0"/>
-                <w:bCs w:val="0"/>
-                <w:sz w:val="24"/>
-                <w:szCs w:val="24"/>
-              </w:rPr>
-            </w:pPr>
+            <w:shd w:val="clear" w:color="auto" w:fill="auto"/>
+            <w:vAlign w:val="center"/>
+          </w:tcPr>
+          <w:p>
+            <w:pPr>
+              <w:pStyle w:val="Ttulo2"/>
+              <w:ind w:left="0" w:firstLine="0"/>
+              <w:rPr>
+                <w:rFonts w:ascii="Times New Roman" w:hAnsi="Times New Roman" w:cs="Times New Roman"/>
+                <w:b w:val="0"/>
+                <w:bCs w:val="0"/>
+                <w:sz w:val="24"/>
+                <w:szCs w:val="24"/>
+              </w:rPr>
+            </w:pPr>
+            <w:r>
+              <w:rPr>
+                <w:rFonts w:ascii="Times New Roman" w:hAnsi="Times New Roman" w:cs="Times New Roman"/>
+                <w:b w:val="0"/>
+                <w:bCs w:val="0"/>
+                <w:sz w:val="24"/>
+                <w:szCs w:val="24"/>
+              </w:rPr>
+              <w:t>RF-03</w:t>
+            </w:r>
           </w:p>
         </w:tc>
       </w:tr>
@@ -7778,15 +8438,6 @@
       </w:pPr>
     </w:p>
     <w:p>
-      <w:pPr>
-        <w:rPr>
-          <w:rFonts w:eastAsia="Cambria"/>
-          <w:b/>
-          <w:bCs/>
-          <w:sz w:val="28"/>
-          <w:szCs w:val="28"/>
-        </w:rPr>
-      </w:pPr>
       <w:r>
         <w:br w:type="page"/>
       </w:r>
@@ -7834,7 +8485,7 @@
         <w:rPr>
           <w:rFonts w:ascii="Times New Roman" w:hAnsi="Times New Roman" w:cs="Times New Roman"/>
         </w:rPr>
-        <w:t>Consultar información</w:t>
+        <w:t>Registrar Pagos</w:t>
       </w:r>
     </w:p>
     <w:p>
@@ -7911,7 +8562,7 @@
                 <w:sz w:val="24"/>
                 <w:szCs w:val="24"/>
               </w:rPr>
-              <w:t>Consultar Información</w:t>
+              <w:t>Registrar Pagos</w:t>
             </w:r>
           </w:p>
         </w:tc>
@@ -7971,7 +8622,37 @@
                 <w:sz w:val="24"/>
                 <w:szCs w:val="24"/>
               </w:rPr>
-              <w:t>22/10/2025</w:t>
+              <w:t>30</w:t>
+            </w:r>
+            <w:r>
+              <w:rPr>
+                <w:rFonts w:ascii="Times New Roman" w:hAnsi="Times New Roman" w:cs="Times New Roman"/>
+                <w:b w:val="0"/>
+                <w:bCs w:val="0"/>
+                <w:sz w:val="24"/>
+                <w:szCs w:val="24"/>
+              </w:rPr>
+              <w:t>/1</w:t>
+            </w:r>
+            <w:r>
+              <w:rPr>
+                <w:rFonts w:ascii="Times New Roman" w:hAnsi="Times New Roman" w:cs="Times New Roman"/>
+                <w:b w:val="0"/>
+                <w:bCs w:val="0"/>
+                <w:sz w:val="24"/>
+                <w:szCs w:val="24"/>
+              </w:rPr>
+              <w:t>1</w:t>
+            </w:r>
+            <w:r>
+              <w:rPr>
+                <w:rFonts w:ascii="Times New Roman" w:hAnsi="Times New Roman" w:cs="Times New Roman"/>
+                <w:b w:val="0"/>
+                <w:bCs w:val="0"/>
+                <w:sz w:val="24"/>
+                <w:szCs w:val="24"/>
+              </w:rPr>
+              <w:t>/2025</w:t>
             </w:r>
           </w:p>
         </w:tc>
@@ -8091,7 +8772,7 @@
                 <w:sz w:val="24"/>
                 <w:szCs w:val="24"/>
               </w:rPr>
-              <w:t>Permite al cliente y al administrador consultar los datos registrados, incluyendo información personal, estatus y pagos realizados.</w:t>
+              <w:t>Permite al administrar registrar el pago de los clientes en el sistema en caso de que el cliente page en la oficina en efectivo.</w:t>
             </w:r>
           </w:p>
         </w:tc>
@@ -8151,17 +8832,7 @@
                 <w:sz w:val="24"/>
                 <w:szCs w:val="24"/>
               </w:rPr>
-              <w:t>Administrador / Gerente</w:t>
-            </w:r>
-            <w:r>
-              <w:rPr>
-                <w:rFonts w:ascii="Times New Roman" w:hAnsi="Times New Roman" w:cs="Times New Roman"/>
-                <w:b w:val="0"/>
-                <w:bCs w:val="0"/>
-                <w:sz w:val="24"/>
-                <w:szCs w:val="24"/>
-              </w:rPr>
-              <w:t xml:space="preserve"> y Cliente.</w:t>
+              <w:t>Administrador</w:t>
             </w:r>
           </w:p>
         </w:tc>
@@ -8274,7 +8945,33 @@
                 <w:sz w:val="24"/>
                 <w:szCs w:val="24"/>
               </w:rPr>
-              <w:t>El usuario debe estar autenticado</w:t>
+              <w:t>El cliente debe existir dentro del sistema.</w:t>
+            </w:r>
+          </w:p>
+          <w:p>
+            <w:pPr>
+              <w:pStyle w:val="Ttulo2"/>
+              <w:numPr>
+                <w:ilvl w:val="0"/>
+                <w:numId w:val="32"/>
+              </w:numPr>
+              <w:rPr>
+                <w:rFonts w:ascii="Times New Roman" w:hAnsi="Times New Roman" w:cs="Times New Roman"/>
+                <w:b w:val="0"/>
+                <w:bCs w:val="0"/>
+                <w:sz w:val="24"/>
+                <w:szCs w:val="24"/>
+              </w:rPr>
+            </w:pPr>
+            <w:r>
+              <w:rPr>
+                <w:rFonts w:ascii="Times New Roman" w:hAnsi="Times New Roman" w:cs="Times New Roman"/>
+                <w:b w:val="0"/>
+                <w:bCs w:val="0"/>
+                <w:sz w:val="24"/>
+                <w:szCs w:val="24"/>
+              </w:rPr>
+              <w:t>El pago debe ser recibido físicamente en oficina.</w:t>
             </w:r>
           </w:p>
         </w:tc>
@@ -8411,7 +9108,7 @@
                 <w:sz w:val="24"/>
                 <w:szCs w:val="24"/>
               </w:rPr>
-              <w:t>El usuario selecciona la opción “Consultar información”.</w:t>
+              <w:t>El administrador selecciona “Registrar Pago”.</w:t>
             </w:r>
           </w:p>
           <w:p>
@@ -8437,7 +9134,7 @@
                 <w:sz w:val="24"/>
                 <w:szCs w:val="24"/>
               </w:rPr>
-              <w:t>El sistema muestra los datos disponibles.</w:t>
+              <w:t>El sistema muestra los datos del cliente y póliza.</w:t>
             </w:r>
           </w:p>
           <w:p>
@@ -8463,7 +9160,111 @@
                 <w:sz w:val="24"/>
                 <w:szCs w:val="24"/>
               </w:rPr>
-              <w:t>El usuario revisa la información.</w:t>
+              <w:t>El administrador ingresa el monto y fecha del pago.</w:t>
+            </w:r>
+          </w:p>
+          <w:p>
+            <w:pPr>
+              <w:pStyle w:val="Ttulo2"/>
+              <w:numPr>
+                <w:ilvl w:val="0"/>
+                <w:numId w:val="21"/>
+              </w:numPr>
+              <w:rPr>
+                <w:rFonts w:ascii="Times New Roman" w:hAnsi="Times New Roman" w:cs="Times New Roman"/>
+                <w:b w:val="0"/>
+                <w:bCs w:val="0"/>
+                <w:sz w:val="24"/>
+                <w:szCs w:val="24"/>
+              </w:rPr>
+            </w:pPr>
+            <w:r>
+              <w:rPr>
+                <w:rFonts w:ascii="Times New Roman" w:hAnsi="Times New Roman" w:cs="Times New Roman"/>
+                <w:b w:val="0"/>
+                <w:bCs w:val="0"/>
+                <w:sz w:val="24"/>
+                <w:szCs w:val="24"/>
+              </w:rPr>
+              <w:t>El sistema valida la información.</w:t>
+            </w:r>
+          </w:p>
+          <w:p>
+            <w:pPr>
+              <w:pStyle w:val="Ttulo2"/>
+              <w:numPr>
+                <w:ilvl w:val="0"/>
+                <w:numId w:val="21"/>
+              </w:numPr>
+              <w:rPr>
+                <w:rFonts w:ascii="Times New Roman" w:hAnsi="Times New Roman" w:cs="Times New Roman"/>
+                <w:b w:val="0"/>
+                <w:bCs w:val="0"/>
+                <w:sz w:val="24"/>
+                <w:szCs w:val="24"/>
+              </w:rPr>
+            </w:pPr>
+            <w:r>
+              <w:rPr>
+                <w:rFonts w:ascii="Times New Roman" w:hAnsi="Times New Roman" w:cs="Times New Roman"/>
+                <w:b w:val="0"/>
+                <w:bCs w:val="0"/>
+                <w:sz w:val="24"/>
+                <w:szCs w:val="24"/>
+              </w:rPr>
+              <w:t>El sistema registra el pago.</w:t>
+            </w:r>
+          </w:p>
+          <w:p>
+            <w:pPr>
+              <w:pStyle w:val="Ttulo2"/>
+              <w:numPr>
+                <w:ilvl w:val="0"/>
+                <w:numId w:val="21"/>
+              </w:numPr>
+              <w:rPr>
+                <w:rFonts w:ascii="Times New Roman" w:hAnsi="Times New Roman" w:cs="Times New Roman"/>
+                <w:b w:val="0"/>
+                <w:bCs w:val="0"/>
+                <w:sz w:val="24"/>
+                <w:szCs w:val="24"/>
+              </w:rPr>
+            </w:pPr>
+            <w:r>
+              <w:rPr>
+                <w:rFonts w:ascii="Times New Roman" w:hAnsi="Times New Roman" w:cs="Times New Roman"/>
+                <w:b w:val="0"/>
+                <w:bCs w:val="0"/>
+                <w:sz w:val="24"/>
+                <w:szCs w:val="24"/>
+              </w:rPr>
+              <w:t>El sistema actualiza el estatus del cliente.</w:t>
+            </w:r>
+          </w:p>
+          <w:p>
+            <w:pPr>
+              <w:pStyle w:val="Ttulo2"/>
+              <w:numPr>
+                <w:ilvl w:val="0"/>
+                <w:numId w:val="21"/>
+              </w:numPr>
+              <w:rPr>
+                <w:rFonts w:ascii="Times New Roman" w:hAnsi="Times New Roman" w:cs="Times New Roman"/>
+                <w:b w:val="0"/>
+                <w:bCs w:val="0"/>
+                <w:sz w:val="24"/>
+                <w:szCs w:val="24"/>
+              </w:rPr>
+            </w:pPr>
+            <w:r>
+              <w:rPr>
+                <w:rFonts w:ascii="Times New Roman" w:hAnsi="Times New Roman" w:cs="Times New Roman"/>
+                <w:b w:val="0"/>
+                <w:bCs w:val="0"/>
+                <w:sz w:val="24"/>
+                <w:szCs w:val="24"/>
+              </w:rPr>
+              <w:t>Se muestra confirmación.</w:t>
             </w:r>
           </w:p>
         </w:tc>
@@ -8526,7 +9327,7 @@
                 <w:sz w:val="24"/>
                 <w:szCs w:val="24"/>
               </w:rPr>
-              <w:t xml:space="preserve">Se visualiza la información solicitada sin alterarla. </w:t>
+              <w:t>El pago queda registrado correctamente.</w:t>
             </w:r>
           </w:p>
         </w:tc>
@@ -8612,7 +9413,7 @@
                 <w:sz w:val="24"/>
                 <w:szCs w:val="24"/>
               </w:rPr>
-              <w:t>No hay datos disponibles.</w:t>
+              <w:t>Monto inválido.</w:t>
             </w:r>
           </w:p>
         </w:tc>
@@ -8635,6 +9436,679 @@
                 <w:szCs w:val="24"/>
               </w:rPr>
             </w:pPr>
+          </w:p>
+        </w:tc>
+        <w:tc>
+          <w:tcPr>
+            <w:tcW w:w="6379" w:type="dxa"/>
+            <w:vAlign w:val="center"/>
+          </w:tcPr>
+          <w:p>
+            <w:pPr>
+              <w:pStyle w:val="Ttulo2"/>
+              <w:rPr>
+                <w:rFonts w:ascii="Times New Roman" w:hAnsi="Times New Roman" w:cs="Times New Roman"/>
+                <w:b w:val="0"/>
+                <w:bCs w:val="0"/>
+                <w:sz w:val="24"/>
+                <w:szCs w:val="24"/>
+              </w:rPr>
+            </w:pPr>
+            <w:r>
+              <w:rPr>
+                <w:rFonts w:ascii="Times New Roman" w:hAnsi="Times New Roman" w:cs="Times New Roman"/>
+                <w:b w:val="0"/>
+                <w:bCs w:val="0"/>
+                <w:sz w:val="24"/>
+                <w:szCs w:val="24"/>
+              </w:rPr>
+              <w:t xml:space="preserve">3.1.1 El sistema solicita corrección. </w:t>
+            </w:r>
+          </w:p>
+        </w:tc>
+      </w:tr>
+      <w:tr>
+        <w:tc>
+          <w:tcPr>
+            <w:tcW w:w="2972" w:type="dxa"/>
+            <w:vAlign w:val="center"/>
+          </w:tcPr>
+          <w:p>
+            <w:pPr>
+              <w:pStyle w:val="Ttulo2"/>
+              <w:ind w:left="0" w:firstLine="0"/>
+              <w:rPr>
+                <w:rFonts w:ascii="Times New Roman" w:hAnsi="Times New Roman" w:cs="Times New Roman"/>
+                <w:b w:val="0"/>
+                <w:bCs w:val="0"/>
+                <w:sz w:val="24"/>
+                <w:szCs w:val="24"/>
+              </w:rPr>
+            </w:pPr>
+            <w:r>
+              <w:rPr>
+                <w:rFonts w:ascii="Times New Roman" w:hAnsi="Times New Roman" w:cs="Times New Roman"/>
+                <w:b w:val="0"/>
+                <w:bCs w:val="0"/>
+                <w:sz w:val="24"/>
+                <w:szCs w:val="24"/>
+              </w:rPr>
+              <w:t>Notas:</w:t>
+            </w:r>
+          </w:p>
+        </w:tc>
+        <w:tc>
+          <w:tcPr>
+            <w:tcW w:w="6379" w:type="dxa"/>
+            <w:vAlign w:val="center"/>
+          </w:tcPr>
+          <w:p>
+            <w:pPr>
+              <w:pStyle w:val="Ttulo2"/>
+              <w:ind w:left="0" w:firstLine="0"/>
+              <w:rPr>
+                <w:rFonts w:ascii="Times New Roman" w:hAnsi="Times New Roman" w:cs="Times New Roman"/>
+                <w:b w:val="0"/>
+                <w:bCs w:val="0"/>
+                <w:sz w:val="24"/>
+                <w:szCs w:val="24"/>
+              </w:rPr>
+            </w:pPr>
+            <w:r>
+              <w:rPr>
+                <w:rFonts w:ascii="Times New Roman" w:hAnsi="Times New Roman" w:cs="Times New Roman"/>
+                <w:b w:val="0"/>
+                <w:bCs w:val="0"/>
+                <w:sz w:val="24"/>
+                <w:szCs w:val="24"/>
+              </w:rPr>
+              <w:t>No interviene el banco en este proceso.</w:t>
+            </w:r>
+          </w:p>
+        </w:tc>
+      </w:tr>
+      <w:tr>
+        <w:tc>
+          <w:tcPr>
+            <w:tcW w:w="9351" w:type="dxa"/>
+            <w:gridSpan w:val="2"/>
+            <w:vAlign w:val="center"/>
+          </w:tcPr>
+          <w:p>
+            <w:pPr>
+              <w:pStyle w:val="Ttulo2"/>
+              <w:ind w:left="0" w:firstLine="0"/>
+              <w:rPr>
+                <w:rFonts w:ascii="Times New Roman" w:hAnsi="Times New Roman" w:cs="Times New Roman"/>
+                <w:b w:val="0"/>
+                <w:bCs w:val="0"/>
+                <w:sz w:val="24"/>
+                <w:szCs w:val="24"/>
+              </w:rPr>
+            </w:pPr>
+            <w:r>
+              <w:rPr>
+                <w:rFonts w:ascii="Times New Roman" w:hAnsi="Times New Roman" w:cs="Times New Roman"/>
+                <w:b w:val="0"/>
+                <w:bCs w:val="0"/>
+                <w:sz w:val="24"/>
+                <w:szCs w:val="24"/>
+              </w:rPr>
+              <w:t>Requerimientos relacionados:</w:t>
+            </w:r>
+          </w:p>
+        </w:tc>
+      </w:tr>
+      <w:tr>
+        <w:tc>
+          <w:tcPr>
+            <w:tcW w:w="9351" w:type="dxa"/>
+            <w:gridSpan w:val="2"/>
+            <w:shd w:val="clear" w:color="auto" w:fill="auto"/>
+            <w:vAlign w:val="center"/>
+          </w:tcPr>
+          <w:p>
+            <w:pPr>
+              <w:pStyle w:val="Ttulo2"/>
+              <w:ind w:left="0" w:firstLine="0"/>
+              <w:rPr>
+                <w:rFonts w:ascii="Times New Roman" w:hAnsi="Times New Roman" w:cs="Times New Roman"/>
+                <w:b w:val="0"/>
+                <w:bCs w:val="0"/>
+                <w:sz w:val="24"/>
+                <w:szCs w:val="24"/>
+              </w:rPr>
+            </w:pPr>
+            <w:r>
+              <w:rPr>
+                <w:rFonts w:ascii="Times New Roman" w:hAnsi="Times New Roman" w:cs="Times New Roman"/>
+                <w:b w:val="0"/>
+                <w:bCs w:val="0"/>
+                <w:sz w:val="24"/>
+                <w:szCs w:val="24"/>
+              </w:rPr>
+              <w:t>RF-04</w:t>
+            </w:r>
+          </w:p>
+        </w:tc>
+      </w:tr>
+    </w:tbl>
+    <w:p>
+      <w:pPr>
+        <w:pStyle w:val="Ttulo2"/>
+        <w:ind w:left="0" w:firstLine="0"/>
+        <w:rPr>
+          <w:rFonts w:ascii="Times New Roman" w:hAnsi="Times New Roman" w:cs="Times New Roman"/>
+        </w:rPr>
+      </w:pPr>
+    </w:p>
+    <w:p>
+      <w:pPr>
+        <w:rPr>
+          <w:rFonts w:eastAsia="Cambria"/>
+          <w:b/>
+          <w:bCs/>
+          <w:sz w:val="28"/>
+          <w:szCs w:val="28"/>
+        </w:rPr>
+      </w:pPr>
+      <w:r>
+        <w:br w:type="page"/>
+      </w:r>
+    </w:p>
+    <w:p>
+      <w:pPr>
+        <w:pStyle w:val="Ttulo2"/>
+        <w:ind w:left="0" w:firstLine="0"/>
+        <w:rPr>
+          <w:rFonts w:ascii="Times New Roman" w:hAnsi="Times New Roman" w:cs="Times New Roman"/>
+        </w:rPr>
+      </w:pPr>
+      <w:r>
+        <w:rPr>
+          <w:rFonts w:ascii="Times New Roman" w:hAnsi="Times New Roman" w:cs="Times New Roman"/>
+        </w:rPr>
+        <w:lastRenderedPageBreak/>
+        <w:t>4.</w:t>
+      </w:r>
+      <w:r>
+        <w:rPr>
+          <w:rFonts w:ascii="Times New Roman" w:hAnsi="Times New Roman" w:cs="Times New Roman"/>
+        </w:rPr>
+        <w:t>6</w:t>
+      </w:r>
+      <w:r>
+        <w:rPr>
+          <w:rFonts w:ascii="Times New Roman" w:hAnsi="Times New Roman" w:cs="Times New Roman"/>
+        </w:rPr>
+        <w:t xml:space="preserve"> CU - 0</w:t>
+      </w:r>
+      <w:r>
+        <w:rPr>
+          <w:rFonts w:ascii="Times New Roman" w:hAnsi="Times New Roman" w:cs="Times New Roman"/>
+        </w:rPr>
+        <w:t>7</w:t>
+      </w:r>
+      <w:r>
+        <w:rPr>
+          <w:rFonts w:ascii="Times New Roman" w:hAnsi="Times New Roman" w:cs="Times New Roman"/>
+        </w:rPr>
+        <w:t xml:space="preserve">: </w:t>
+      </w:r>
+      <w:r>
+        <w:rPr>
+          <w:rFonts w:ascii="Times New Roman" w:hAnsi="Times New Roman" w:cs="Times New Roman"/>
+        </w:rPr>
+        <w:t>Consultar información</w:t>
+      </w:r>
+    </w:p>
+    <w:p>
+      <w:pPr>
+        <w:pStyle w:val="Ttulo2"/>
+        <w:ind w:left="0" w:firstLine="0"/>
+        <w:rPr>
+          <w:rFonts w:ascii="Times New Roman" w:hAnsi="Times New Roman" w:cs="Times New Roman"/>
+        </w:rPr>
+      </w:pPr>
+    </w:p>
+    <w:tbl>
+      <w:tblPr>
+        <w:tblStyle w:val="Tablaconcuadrcula"/>
+        <w:tblW w:w="0" w:type="auto"/>
+        <w:tblLook w:val="04A0" w:firstRow="1" w:lastRow="0" w:firstColumn="1" w:lastColumn="0" w:noHBand="0" w:noVBand="1"/>
+      </w:tblPr>
+      <w:tblGrid>
+        <w:gridCol w:w="2972"/>
+        <w:gridCol w:w="6379"/>
+      </w:tblGrid>
+      <w:tr>
+        <w:tc>
+          <w:tcPr>
+            <w:tcW w:w="2972" w:type="dxa"/>
+            <w:vAlign w:val="center"/>
+          </w:tcPr>
+          <w:p>
+            <w:pPr>
+              <w:pStyle w:val="Ttulo2"/>
+              <w:ind w:left="0" w:firstLine="0"/>
+              <w:rPr>
+                <w:rFonts w:ascii="Times New Roman" w:hAnsi="Times New Roman" w:cs="Times New Roman"/>
+                <w:b w:val="0"/>
+                <w:bCs w:val="0"/>
+                <w:sz w:val="24"/>
+                <w:szCs w:val="24"/>
+              </w:rPr>
+            </w:pPr>
+            <w:r>
+              <w:rPr>
+                <w:rFonts w:ascii="Times New Roman" w:hAnsi="Times New Roman" w:cs="Times New Roman"/>
+                <w:b w:val="0"/>
+                <w:bCs w:val="0"/>
+                <w:sz w:val="24"/>
+                <w:szCs w:val="24"/>
+              </w:rPr>
+              <w:t>ID-CU-01</w:t>
+            </w:r>
+          </w:p>
+        </w:tc>
+        <w:tc>
+          <w:tcPr>
+            <w:tcW w:w="6379" w:type="dxa"/>
+            <w:vAlign w:val="center"/>
+          </w:tcPr>
+          <w:p>
+            <w:pPr>
+              <w:pStyle w:val="Ttulo2"/>
+              <w:ind w:left="0" w:firstLine="0"/>
+              <w:rPr>
+                <w:rFonts w:ascii="Times New Roman" w:hAnsi="Times New Roman" w:cs="Times New Roman"/>
+                <w:b w:val="0"/>
+                <w:bCs w:val="0"/>
+                <w:sz w:val="24"/>
+                <w:szCs w:val="24"/>
+              </w:rPr>
+            </w:pPr>
+            <w:r>
+              <w:rPr>
+                <w:rFonts w:ascii="Times New Roman" w:hAnsi="Times New Roman" w:cs="Times New Roman"/>
+                <w:b w:val="0"/>
+                <w:bCs w:val="0"/>
+                <w:sz w:val="24"/>
+                <w:szCs w:val="24"/>
+              </w:rPr>
+              <w:t>Consultar Información</w:t>
+            </w:r>
+          </w:p>
+        </w:tc>
+      </w:tr>
+      <w:tr>
+        <w:tc>
+          <w:tcPr>
+            <w:tcW w:w="2972" w:type="dxa"/>
+            <w:vAlign w:val="center"/>
+          </w:tcPr>
+          <w:p>
+            <w:pPr>
+              <w:pStyle w:val="Ttulo2"/>
+              <w:ind w:left="0" w:firstLine="0"/>
+              <w:rPr>
+                <w:rFonts w:ascii="Times New Roman" w:hAnsi="Times New Roman" w:cs="Times New Roman"/>
+                <w:b w:val="0"/>
+                <w:bCs w:val="0"/>
+                <w:sz w:val="24"/>
+                <w:szCs w:val="24"/>
+              </w:rPr>
+            </w:pPr>
+            <w:r>
+              <w:rPr>
+                <w:rFonts w:ascii="Times New Roman" w:hAnsi="Times New Roman" w:cs="Times New Roman"/>
+                <w:b w:val="0"/>
+                <w:bCs w:val="0"/>
+                <w:sz w:val="24"/>
+                <w:szCs w:val="24"/>
+              </w:rPr>
+              <w:t>Fecha y Versión:</w:t>
+            </w:r>
+          </w:p>
+        </w:tc>
+        <w:tc>
+          <w:tcPr>
+            <w:tcW w:w="6379" w:type="dxa"/>
+            <w:vAlign w:val="center"/>
+          </w:tcPr>
+          <w:p>
+            <w:pPr>
+              <w:pStyle w:val="Ttulo2"/>
+              <w:ind w:left="0" w:firstLine="0"/>
+              <w:rPr>
+                <w:rFonts w:ascii="Times New Roman" w:hAnsi="Times New Roman" w:cs="Times New Roman"/>
+                <w:b w:val="0"/>
+                <w:bCs w:val="0"/>
+                <w:sz w:val="24"/>
+                <w:szCs w:val="24"/>
+              </w:rPr>
+            </w:pPr>
+            <w:r>
+              <w:rPr>
+                <w:rFonts w:ascii="Times New Roman" w:hAnsi="Times New Roman" w:cs="Times New Roman"/>
+                <w:b w:val="0"/>
+                <w:bCs w:val="0"/>
+                <w:sz w:val="24"/>
+                <w:szCs w:val="24"/>
+              </w:rPr>
+              <w:t>22/10/2025</w:t>
+            </w:r>
+          </w:p>
+        </w:tc>
+      </w:tr>
+      <w:tr>
+        <w:tc>
+          <w:tcPr>
+            <w:tcW w:w="2972" w:type="dxa"/>
+            <w:vAlign w:val="center"/>
+          </w:tcPr>
+          <w:p>
+            <w:pPr>
+              <w:pStyle w:val="Ttulo2"/>
+              <w:ind w:left="0" w:firstLine="0"/>
+              <w:rPr>
+                <w:rFonts w:ascii="Times New Roman" w:hAnsi="Times New Roman" w:cs="Times New Roman"/>
+                <w:b w:val="0"/>
+                <w:bCs w:val="0"/>
+                <w:sz w:val="24"/>
+                <w:szCs w:val="24"/>
+              </w:rPr>
+            </w:pPr>
+            <w:r>
+              <w:rPr>
+                <w:rFonts w:ascii="Times New Roman" w:hAnsi="Times New Roman" w:cs="Times New Roman"/>
+                <w:b w:val="0"/>
+                <w:bCs w:val="0"/>
+                <w:sz w:val="24"/>
+                <w:szCs w:val="24"/>
+              </w:rPr>
+              <w:t>Autor:</w:t>
+            </w:r>
+          </w:p>
+        </w:tc>
+        <w:tc>
+          <w:tcPr>
+            <w:tcW w:w="6379" w:type="dxa"/>
+            <w:vAlign w:val="center"/>
+          </w:tcPr>
+          <w:p>
+            <w:pPr>
+              <w:pStyle w:val="Ttulo2"/>
+              <w:ind w:left="0" w:firstLine="0"/>
+              <w:rPr>
+                <w:rFonts w:ascii="Times New Roman" w:hAnsi="Times New Roman" w:cs="Times New Roman"/>
+                <w:b w:val="0"/>
+                <w:bCs w:val="0"/>
+                <w:sz w:val="24"/>
+                <w:szCs w:val="24"/>
+              </w:rPr>
+            </w:pPr>
+            <w:r>
+              <w:rPr>
+                <w:rFonts w:ascii="Times New Roman" w:hAnsi="Times New Roman" w:cs="Times New Roman"/>
+                <w:b w:val="0"/>
+                <w:bCs w:val="0"/>
+                <w:sz w:val="24"/>
+                <w:szCs w:val="24"/>
+              </w:rPr>
+              <w:t>Perla Dueñas</w:t>
+            </w:r>
+          </w:p>
+        </w:tc>
+      </w:tr>
+      <w:tr>
+        <w:tc>
+          <w:tcPr>
+            <w:tcW w:w="2972" w:type="dxa"/>
+            <w:vAlign w:val="center"/>
+          </w:tcPr>
+          <w:p>
+            <w:pPr>
+              <w:pStyle w:val="Ttulo2"/>
+              <w:ind w:left="0" w:firstLine="0"/>
+              <w:rPr>
+                <w:rFonts w:ascii="Times New Roman" w:hAnsi="Times New Roman" w:cs="Times New Roman"/>
+                <w:b w:val="0"/>
+                <w:bCs w:val="0"/>
+                <w:sz w:val="24"/>
+                <w:szCs w:val="24"/>
+              </w:rPr>
+            </w:pPr>
+            <w:r>
+              <w:rPr>
+                <w:rFonts w:ascii="Times New Roman" w:hAnsi="Times New Roman" w:cs="Times New Roman"/>
+                <w:b w:val="0"/>
+                <w:bCs w:val="0"/>
+                <w:sz w:val="24"/>
+                <w:szCs w:val="24"/>
+              </w:rPr>
+              <w:t>Descripción:</w:t>
+            </w:r>
+          </w:p>
+        </w:tc>
+        <w:tc>
+          <w:tcPr>
+            <w:tcW w:w="6379" w:type="dxa"/>
+            <w:vAlign w:val="center"/>
+          </w:tcPr>
+          <w:p>
+            <w:pPr>
+              <w:pStyle w:val="Ttulo2"/>
+              <w:ind w:left="0" w:firstLine="0"/>
+              <w:rPr>
+                <w:rFonts w:ascii="Times New Roman" w:hAnsi="Times New Roman" w:cs="Times New Roman"/>
+                <w:b w:val="0"/>
+                <w:bCs w:val="0"/>
+                <w:sz w:val="24"/>
+                <w:szCs w:val="24"/>
+              </w:rPr>
+            </w:pPr>
+            <w:r>
+              <w:rPr>
+                <w:rFonts w:ascii="Times New Roman" w:hAnsi="Times New Roman" w:cs="Times New Roman"/>
+                <w:b w:val="0"/>
+                <w:bCs w:val="0"/>
+                <w:sz w:val="24"/>
+                <w:szCs w:val="24"/>
+              </w:rPr>
+              <w:t xml:space="preserve">Permite al </w:t>
+            </w:r>
+            <w:r>
+              <w:rPr>
+                <w:rFonts w:ascii="Times New Roman" w:hAnsi="Times New Roman" w:cs="Times New Roman"/>
+                <w:b w:val="0"/>
+                <w:bCs w:val="0"/>
+                <w:sz w:val="24"/>
+                <w:szCs w:val="24"/>
+              </w:rPr>
+              <w:t xml:space="preserve">gerente </w:t>
+            </w:r>
+            <w:r>
+              <w:rPr>
+                <w:rFonts w:ascii="Times New Roman" w:hAnsi="Times New Roman" w:cs="Times New Roman"/>
+                <w:b w:val="0"/>
+                <w:bCs w:val="0"/>
+                <w:sz w:val="24"/>
+                <w:szCs w:val="24"/>
+              </w:rPr>
+              <w:t xml:space="preserve">y al </w:t>
+            </w:r>
+            <w:r>
+              <w:rPr>
+                <w:rFonts w:ascii="Times New Roman" w:hAnsi="Times New Roman" w:cs="Times New Roman"/>
+                <w:b w:val="0"/>
+                <w:bCs w:val="0"/>
+                <w:sz w:val="24"/>
+                <w:szCs w:val="24"/>
+              </w:rPr>
+              <w:t>cliente</w:t>
+            </w:r>
+            <w:r>
+              <w:rPr>
+                <w:rFonts w:ascii="Times New Roman" w:hAnsi="Times New Roman" w:cs="Times New Roman"/>
+                <w:b w:val="0"/>
+                <w:bCs w:val="0"/>
+                <w:sz w:val="24"/>
+                <w:szCs w:val="24"/>
+              </w:rPr>
+              <w:t xml:space="preserve"> consultar los datos registrados, incluyendo información personal, estatus y pagos realizados.</w:t>
+            </w:r>
+          </w:p>
+        </w:tc>
+      </w:tr>
+      <w:tr>
+        <w:tc>
+          <w:tcPr>
+            <w:tcW w:w="2972" w:type="dxa"/>
+            <w:vAlign w:val="center"/>
+          </w:tcPr>
+          <w:p>
+            <w:pPr>
+              <w:pStyle w:val="Ttulo2"/>
+              <w:ind w:left="0" w:firstLine="0"/>
+              <w:rPr>
+                <w:rFonts w:ascii="Times New Roman" w:hAnsi="Times New Roman" w:cs="Times New Roman"/>
+                <w:b w:val="0"/>
+                <w:bCs w:val="0"/>
+                <w:sz w:val="24"/>
+                <w:szCs w:val="24"/>
+              </w:rPr>
+            </w:pPr>
+            <w:r>
+              <w:rPr>
+                <w:rFonts w:ascii="Times New Roman" w:hAnsi="Times New Roman" w:cs="Times New Roman"/>
+                <w:b w:val="0"/>
+                <w:bCs w:val="0"/>
+                <w:sz w:val="24"/>
+                <w:szCs w:val="24"/>
+              </w:rPr>
+              <w:t>Actor(es) primario(s):</w:t>
+            </w:r>
+          </w:p>
+        </w:tc>
+        <w:tc>
+          <w:tcPr>
+            <w:tcW w:w="6379" w:type="dxa"/>
+            <w:vAlign w:val="center"/>
+          </w:tcPr>
+          <w:p>
+            <w:pPr>
+              <w:pStyle w:val="Ttulo2"/>
+              <w:ind w:left="0" w:firstLine="0"/>
+              <w:rPr>
+                <w:rFonts w:ascii="Times New Roman" w:hAnsi="Times New Roman" w:cs="Times New Roman"/>
+                <w:b w:val="0"/>
+                <w:bCs w:val="0"/>
+                <w:sz w:val="24"/>
+                <w:szCs w:val="24"/>
+              </w:rPr>
+            </w:pPr>
+            <w:r>
+              <w:rPr>
+                <w:rFonts w:ascii="Times New Roman" w:hAnsi="Times New Roman" w:cs="Times New Roman"/>
+                <w:b w:val="0"/>
+                <w:bCs w:val="0"/>
+                <w:sz w:val="24"/>
+                <w:szCs w:val="24"/>
+              </w:rPr>
+              <w:t>Gerente</w:t>
+            </w:r>
+            <w:r>
+              <w:rPr>
+                <w:rFonts w:ascii="Times New Roman" w:hAnsi="Times New Roman" w:cs="Times New Roman"/>
+                <w:b w:val="0"/>
+                <w:bCs w:val="0"/>
+                <w:sz w:val="24"/>
+                <w:szCs w:val="24"/>
+              </w:rPr>
+              <w:t xml:space="preserve"> y Cliente.</w:t>
+            </w:r>
+          </w:p>
+        </w:tc>
+      </w:tr>
+      <w:tr>
+        <w:tc>
+          <w:tcPr>
+            <w:tcW w:w="2972" w:type="dxa"/>
+            <w:vAlign w:val="center"/>
+          </w:tcPr>
+          <w:p>
+            <w:pPr>
+              <w:pStyle w:val="Ttulo2"/>
+              <w:ind w:left="0" w:firstLine="0"/>
+              <w:rPr>
+                <w:rFonts w:ascii="Times New Roman" w:hAnsi="Times New Roman" w:cs="Times New Roman"/>
+                <w:b w:val="0"/>
+                <w:bCs w:val="0"/>
+                <w:sz w:val="24"/>
+                <w:szCs w:val="24"/>
+              </w:rPr>
+            </w:pPr>
+            <w:r>
+              <w:rPr>
+                <w:rFonts w:ascii="Times New Roman" w:hAnsi="Times New Roman" w:cs="Times New Roman"/>
+                <w:b w:val="0"/>
+                <w:bCs w:val="0"/>
+                <w:sz w:val="24"/>
+                <w:szCs w:val="24"/>
+              </w:rPr>
+              <w:t>Actor(es) secundario(s):</w:t>
+            </w:r>
+          </w:p>
+        </w:tc>
+        <w:tc>
+          <w:tcPr>
+            <w:tcW w:w="6379" w:type="dxa"/>
+            <w:vAlign w:val="center"/>
+          </w:tcPr>
+          <w:p>
+            <w:pPr>
+              <w:pStyle w:val="Ttulo2"/>
+              <w:ind w:left="0" w:firstLine="0"/>
+              <w:rPr>
+                <w:rFonts w:ascii="Times New Roman" w:hAnsi="Times New Roman" w:cs="Times New Roman"/>
+                <w:b w:val="0"/>
+                <w:bCs w:val="0"/>
+                <w:sz w:val="24"/>
+                <w:szCs w:val="24"/>
+              </w:rPr>
+            </w:pPr>
+          </w:p>
+        </w:tc>
+      </w:tr>
+      <w:tr>
+        <w:tc>
+          <w:tcPr>
+            <w:tcW w:w="2972" w:type="dxa"/>
+            <w:vAlign w:val="center"/>
+          </w:tcPr>
+          <w:p>
+            <w:pPr>
+              <w:pStyle w:val="Ttulo2"/>
+              <w:ind w:left="0" w:firstLine="0"/>
+              <w:rPr>
+                <w:rFonts w:ascii="Times New Roman" w:hAnsi="Times New Roman" w:cs="Times New Roman"/>
+                <w:b w:val="0"/>
+                <w:bCs w:val="0"/>
+                <w:sz w:val="24"/>
+                <w:szCs w:val="24"/>
+              </w:rPr>
+            </w:pPr>
+            <w:r>
+              <w:rPr>
+                <w:rFonts w:ascii="Times New Roman" w:hAnsi="Times New Roman" w:cs="Times New Roman"/>
+                <w:b w:val="0"/>
+                <w:bCs w:val="0"/>
+                <w:sz w:val="24"/>
+                <w:szCs w:val="24"/>
+              </w:rPr>
+              <w:t>Precondición(es):</w:t>
+            </w:r>
           </w:p>
         </w:tc>
         <w:tc>
@@ -8665,37 +10139,7 @@
                 <w:sz w:val="24"/>
                 <w:szCs w:val="24"/>
               </w:rPr>
-              <w:t>1.2.1.</w:t>
-            </w:r>
-            <w:r>
-              <w:rPr>
-                <w:rFonts w:ascii="Times New Roman" w:hAnsi="Times New Roman" w:cs="Times New Roman"/>
-                <w:b w:val="0"/>
-                <w:bCs w:val="0"/>
-                <w:sz w:val="24"/>
-                <w:szCs w:val="24"/>
-              </w:rPr>
-              <w:t xml:space="preserve"> El sistema muestra un mensaje informativo</w:t>
-            </w:r>
-            <w:r>
-              <w:rPr>
-                <w:rFonts w:ascii="Times New Roman" w:hAnsi="Times New Roman" w:cs="Times New Roman"/>
-                <w:b w:val="0"/>
-                <w:bCs w:val="0"/>
-                <w:sz w:val="24"/>
-                <w:szCs w:val="24"/>
-              </w:rPr>
-              <w:t>.</w:t>
-            </w:r>
-            <w:r>
-              <w:rPr>
-                <w:rFonts w:ascii="Times New Roman" w:hAnsi="Times New Roman" w:cs="Times New Roman"/>
-                <w:b w:val="0"/>
-                <w:bCs w:val="0"/>
-                <w:sz w:val="24"/>
-                <w:szCs w:val="24"/>
-              </w:rPr>
-              <w:t xml:space="preserve"> </w:t>
+              <w:t>El usuario debe estar autenticado</w:t>
             </w:r>
           </w:p>
         </w:tc>
@@ -8718,15 +10162,49 @@
                 <w:szCs w:val="24"/>
               </w:rPr>
             </w:pPr>
-            <w:r>
-              <w:rPr>
-                <w:rFonts w:ascii="Times New Roman" w:hAnsi="Times New Roman" w:cs="Times New Roman"/>
-                <w:b w:val="0"/>
-                <w:bCs w:val="0"/>
-                <w:sz w:val="24"/>
-                <w:szCs w:val="24"/>
-              </w:rPr>
-              <w:t>Notas:</w:t>
+            <w:proofErr w:type="spellStart"/>
+            <w:r>
+              <w:rPr>
+                <w:rFonts w:ascii="Times New Roman" w:hAnsi="Times New Roman" w:cs="Times New Roman"/>
+                <w:b w:val="0"/>
+                <w:bCs w:val="0"/>
+                <w:sz w:val="24"/>
+                <w:szCs w:val="24"/>
+              </w:rPr>
+              <w:t>Happy</w:t>
+            </w:r>
+            <w:proofErr w:type="spellEnd"/>
+            <w:r>
+              <w:rPr>
+                <w:rFonts w:ascii="Times New Roman" w:hAnsi="Times New Roman" w:cs="Times New Roman"/>
+                <w:b w:val="0"/>
+                <w:bCs w:val="0"/>
+                <w:sz w:val="24"/>
+                <w:szCs w:val="24"/>
+              </w:rPr>
+              <w:t xml:space="preserve"> </w:t>
+            </w:r>
+            <w:proofErr w:type="spellStart"/>
+            <w:r>
+              <w:rPr>
+                <w:rFonts w:ascii="Times New Roman" w:hAnsi="Times New Roman" w:cs="Times New Roman"/>
+                <w:b w:val="0"/>
+                <w:bCs w:val="0"/>
+                <w:sz w:val="24"/>
+                <w:szCs w:val="24"/>
+              </w:rPr>
+              <w:t>Path</w:t>
+            </w:r>
+            <w:proofErr w:type="spellEnd"/>
+            <w:r>
+              <w:rPr>
+                <w:rFonts w:ascii="Times New Roman" w:hAnsi="Times New Roman" w:cs="Times New Roman"/>
+                <w:b w:val="0"/>
+                <w:bCs w:val="0"/>
+                <w:sz w:val="24"/>
+                <w:szCs w:val="24"/>
+              </w:rPr>
+              <w:t>:</w:t>
             </w:r>
           </w:p>
         </w:tc>
@@ -8747,22 +10225,230 @@
                 <w:szCs w:val="24"/>
               </w:rPr>
             </w:pPr>
-            <w:r>
-              <w:rPr>
-                <w:rFonts w:ascii="Times New Roman" w:hAnsi="Times New Roman" w:cs="Times New Roman"/>
-                <w:b w:val="0"/>
-                <w:bCs w:val="0"/>
-                <w:sz w:val="24"/>
-                <w:szCs w:val="24"/>
-              </w:rPr>
-              <w:t>La consulta puede filtrarse por nombre, ID o estatus.</w:t>
-            </w:r>
           </w:p>
         </w:tc>
       </w:tr>
       <w:tr>
         <w:tc>
           <w:tcPr>
+            <w:tcW w:w="2972" w:type="dxa"/>
+            <w:vAlign w:val="center"/>
+          </w:tcPr>
+          <w:p>
+            <w:pPr>
+              <w:pStyle w:val="Ttulo2"/>
+              <w:ind w:left="0" w:firstLine="0"/>
+              <w:rPr>
+                <w:rFonts w:ascii="Times New Roman" w:hAnsi="Times New Roman" w:cs="Times New Roman"/>
+                <w:b w:val="0"/>
+                <w:bCs w:val="0"/>
+                <w:sz w:val="24"/>
+                <w:szCs w:val="24"/>
+              </w:rPr>
+            </w:pPr>
+          </w:p>
+        </w:tc>
+        <w:tc>
+          <w:tcPr>
+            <w:tcW w:w="6379" w:type="dxa"/>
+            <w:vAlign w:val="center"/>
+          </w:tcPr>
+          <w:p>
+            <w:pPr>
+              <w:pStyle w:val="Ttulo2"/>
+              <w:numPr>
+                <w:ilvl w:val="0"/>
+                <w:numId w:val="21"/>
+              </w:numPr>
+              <w:rPr>
+                <w:rFonts w:ascii="Times New Roman" w:hAnsi="Times New Roman" w:cs="Times New Roman"/>
+                <w:b w:val="0"/>
+                <w:bCs w:val="0"/>
+                <w:sz w:val="24"/>
+                <w:szCs w:val="24"/>
+              </w:rPr>
+            </w:pPr>
+            <w:r>
+              <w:rPr>
+                <w:rFonts w:ascii="Times New Roman" w:hAnsi="Times New Roman" w:cs="Times New Roman"/>
+                <w:b w:val="0"/>
+                <w:bCs w:val="0"/>
+                <w:sz w:val="24"/>
+                <w:szCs w:val="24"/>
+              </w:rPr>
+              <w:t>El usuario selecciona la opción “Consultar información”.</w:t>
+            </w:r>
+          </w:p>
+          <w:p>
+            <w:pPr>
+              <w:pStyle w:val="Ttulo2"/>
+              <w:numPr>
+                <w:ilvl w:val="0"/>
+                <w:numId w:val="21"/>
+              </w:numPr>
+              <w:rPr>
+                <w:rFonts w:ascii="Times New Roman" w:hAnsi="Times New Roman" w:cs="Times New Roman"/>
+                <w:b w:val="0"/>
+                <w:bCs w:val="0"/>
+                <w:sz w:val="24"/>
+                <w:szCs w:val="24"/>
+              </w:rPr>
+            </w:pPr>
+            <w:r>
+              <w:rPr>
+                <w:rFonts w:ascii="Times New Roman" w:hAnsi="Times New Roman" w:cs="Times New Roman"/>
+                <w:b w:val="0"/>
+                <w:bCs w:val="0"/>
+                <w:sz w:val="24"/>
+                <w:szCs w:val="24"/>
+              </w:rPr>
+              <w:t>El sistema muestra los datos disponibles.</w:t>
+            </w:r>
+          </w:p>
+          <w:p>
+            <w:pPr>
+              <w:pStyle w:val="Ttulo2"/>
+              <w:numPr>
+                <w:ilvl w:val="0"/>
+                <w:numId w:val="21"/>
+              </w:numPr>
+              <w:rPr>
+                <w:rFonts w:ascii="Times New Roman" w:hAnsi="Times New Roman" w:cs="Times New Roman"/>
+                <w:b w:val="0"/>
+                <w:bCs w:val="0"/>
+                <w:sz w:val="24"/>
+                <w:szCs w:val="24"/>
+              </w:rPr>
+            </w:pPr>
+            <w:r>
+              <w:rPr>
+                <w:rFonts w:ascii="Times New Roman" w:hAnsi="Times New Roman" w:cs="Times New Roman"/>
+                <w:b w:val="0"/>
+                <w:bCs w:val="0"/>
+                <w:sz w:val="24"/>
+                <w:szCs w:val="24"/>
+              </w:rPr>
+              <w:t>El usuario revisa la información.</w:t>
+            </w:r>
+          </w:p>
+        </w:tc>
+      </w:tr>
+      <w:tr>
+        <w:tc>
+          <w:tcPr>
+            <w:tcW w:w="2972" w:type="dxa"/>
+            <w:vAlign w:val="center"/>
+          </w:tcPr>
+          <w:p>
+            <w:pPr>
+              <w:pStyle w:val="Ttulo2"/>
+              <w:ind w:left="0" w:firstLine="0"/>
+              <w:rPr>
+                <w:rFonts w:ascii="Times New Roman" w:hAnsi="Times New Roman" w:cs="Times New Roman"/>
+                <w:b w:val="0"/>
+                <w:bCs w:val="0"/>
+                <w:sz w:val="24"/>
+                <w:szCs w:val="24"/>
+              </w:rPr>
+            </w:pPr>
+            <w:r>
+              <w:rPr>
+                <w:rFonts w:ascii="Times New Roman" w:hAnsi="Times New Roman" w:cs="Times New Roman"/>
+                <w:b w:val="0"/>
+                <w:bCs w:val="0"/>
+                <w:sz w:val="24"/>
+                <w:szCs w:val="24"/>
+              </w:rPr>
+              <w:t>Postcondición(es):</w:t>
+            </w:r>
+          </w:p>
+        </w:tc>
+        <w:tc>
+          <w:tcPr>
+            <w:tcW w:w="6379" w:type="dxa"/>
+            <w:vAlign w:val="center"/>
+          </w:tcPr>
+          <w:p>
+            <w:pPr>
+              <w:pStyle w:val="Ttulo2"/>
+              <w:numPr>
+                <w:ilvl w:val="0"/>
+                <w:numId w:val="32"/>
+              </w:numPr>
+              <w:rPr>
+                <w:rFonts w:ascii="Times New Roman" w:hAnsi="Times New Roman" w:cs="Times New Roman"/>
+                <w:b w:val="0"/>
+                <w:bCs w:val="0"/>
+                <w:sz w:val="24"/>
+                <w:szCs w:val="24"/>
+              </w:rPr>
+            </w:pPr>
+            <w:r>
+              <w:rPr>
+                <w:rFonts w:ascii="Times New Roman" w:hAnsi="Times New Roman" w:cs="Times New Roman"/>
+                <w:b w:val="0"/>
+                <w:bCs w:val="0"/>
+                <w:sz w:val="24"/>
+                <w:szCs w:val="24"/>
+              </w:rPr>
+              <w:t xml:space="preserve">Se visualiza la información solicitada sin alterarla. </w:t>
+            </w:r>
+          </w:p>
+        </w:tc>
+      </w:tr>
+      <w:tr>
+        <w:tc>
+          <w:tcPr>
+            <w:tcW w:w="2972" w:type="dxa"/>
+            <w:vAlign w:val="center"/>
+          </w:tcPr>
+          <w:p>
+            <w:pPr>
+              <w:pStyle w:val="Ttulo2"/>
+              <w:ind w:left="0" w:firstLine="0"/>
+              <w:rPr>
+                <w:rFonts w:ascii="Times New Roman" w:hAnsi="Times New Roman" w:cs="Times New Roman"/>
+                <w:b w:val="0"/>
+                <w:bCs w:val="0"/>
+                <w:sz w:val="24"/>
+                <w:szCs w:val="24"/>
+              </w:rPr>
+            </w:pPr>
+            <w:r>
+              <w:rPr>
+                <w:rFonts w:ascii="Times New Roman" w:hAnsi="Times New Roman" w:cs="Times New Roman"/>
+                <w:b w:val="0"/>
+                <w:bCs w:val="0"/>
+                <w:sz w:val="24"/>
+                <w:szCs w:val="24"/>
+              </w:rPr>
+              <w:t>Alternativos:</w:t>
+            </w:r>
+          </w:p>
+        </w:tc>
+        <w:tc>
+          <w:tcPr>
+            <w:tcW w:w="6379" w:type="dxa"/>
+            <w:vAlign w:val="center"/>
+          </w:tcPr>
+          <w:p>
+            <w:pPr>
+              <w:pStyle w:val="Ttulo2"/>
+              <w:ind w:left="0" w:firstLine="0"/>
+              <w:rPr>
+                <w:rFonts w:ascii="Times New Roman" w:hAnsi="Times New Roman" w:cs="Times New Roman"/>
+                <w:b w:val="0"/>
+                <w:bCs w:val="0"/>
+                <w:sz w:val="24"/>
+                <w:szCs w:val="24"/>
+              </w:rPr>
+            </w:pPr>
+          </w:p>
+        </w:tc>
+      </w:tr>
+      <w:tr>
+        <w:tc>
+          <w:tcPr>
             <w:tcW w:w="9351" w:type="dxa"/>
             <w:gridSpan w:val="2"/>
             <w:vAlign w:val="center"/>
@@ -8770,24 +10456,28 @@
           <w:p>
             <w:pPr>
               <w:pStyle w:val="Ttulo2"/>
-              <w:ind w:left="0" w:firstLine="0"/>
-              <w:rPr>
-                <w:rFonts w:ascii="Times New Roman" w:hAnsi="Times New Roman" w:cs="Times New Roman"/>
-                <w:b w:val="0"/>
-                <w:bCs w:val="0"/>
-                <w:sz w:val="24"/>
-                <w:szCs w:val="24"/>
-              </w:rPr>
-            </w:pPr>
-            <w:r>
-              <w:rPr>
-                <w:rFonts w:ascii="Times New Roman" w:hAnsi="Times New Roman" w:cs="Times New Roman"/>
-                <w:b w:val="0"/>
-                <w:bCs w:val="0"/>
-                <w:sz w:val="24"/>
-                <w:szCs w:val="24"/>
-              </w:rPr>
-              <w:t>Requerimientos relacionados:</w:t>
+              <w:numPr>
+                <w:ilvl w:val="0"/>
+                <w:numId w:val="33"/>
+              </w:numPr>
+              <w:jc w:val="center"/>
+              <w:rPr>
+                <w:rFonts w:ascii="Times New Roman" w:hAnsi="Times New Roman" w:cs="Times New Roman"/>
+                <w:b w:val="0"/>
+                <w:bCs w:val="0"/>
+                <w:sz w:val="24"/>
+                <w:szCs w:val="24"/>
+              </w:rPr>
+            </w:pPr>
+            <w:r>
+              <w:rPr>
+                <w:rFonts w:ascii="Times New Roman" w:hAnsi="Times New Roman" w:cs="Times New Roman"/>
+                <w:b w:val="0"/>
+                <w:bCs w:val="0"/>
+                <w:sz w:val="24"/>
+                <w:szCs w:val="24"/>
+              </w:rPr>
+              <w:t>No hay datos disponibles.</w:t>
             </w:r>
           </w:p>
         </w:tc>
@@ -8795,23 +10485,198 @@
       <w:tr>
         <w:tc>
           <w:tcPr>
+            <w:tcW w:w="2972" w:type="dxa"/>
+            <w:vAlign w:val="center"/>
+          </w:tcPr>
+          <w:p>
+            <w:pPr>
+              <w:pStyle w:val="Ttulo2"/>
+              <w:ind w:left="0" w:firstLine="0"/>
+              <w:rPr>
+                <w:rFonts w:ascii="Times New Roman" w:hAnsi="Times New Roman" w:cs="Times New Roman"/>
+                <w:b w:val="0"/>
+                <w:bCs w:val="0"/>
+                <w:sz w:val="24"/>
+                <w:szCs w:val="24"/>
+              </w:rPr>
+            </w:pPr>
+          </w:p>
+        </w:tc>
+        <w:tc>
+          <w:tcPr>
+            <w:tcW w:w="6379" w:type="dxa"/>
+            <w:vAlign w:val="center"/>
+          </w:tcPr>
+          <w:p>
+            <w:pPr>
+              <w:pStyle w:val="Ttulo2"/>
+              <w:numPr>
+                <w:ilvl w:val="0"/>
+                <w:numId w:val="32"/>
+              </w:numPr>
+              <w:rPr>
+                <w:rFonts w:ascii="Times New Roman" w:hAnsi="Times New Roman" w:cs="Times New Roman"/>
+                <w:b w:val="0"/>
+                <w:bCs w:val="0"/>
+                <w:sz w:val="24"/>
+                <w:szCs w:val="24"/>
+              </w:rPr>
+            </w:pPr>
+            <w:r>
+              <w:rPr>
+                <w:rFonts w:ascii="Times New Roman" w:hAnsi="Times New Roman" w:cs="Times New Roman"/>
+                <w:b w:val="0"/>
+                <w:bCs w:val="0"/>
+                <w:sz w:val="24"/>
+                <w:szCs w:val="24"/>
+              </w:rPr>
+              <w:t>1.2.1. El sistema muestra un mensaje informativo</w:t>
+            </w:r>
+            <w:r>
+              <w:rPr>
+                <w:rFonts w:ascii="Times New Roman" w:hAnsi="Times New Roman" w:cs="Times New Roman"/>
+                <w:b w:val="0"/>
+                <w:bCs w:val="0"/>
+                <w:sz w:val="24"/>
+                <w:szCs w:val="24"/>
+              </w:rPr>
+              <w:t>.</w:t>
+            </w:r>
+            <w:r>
+              <w:rPr>
+                <w:rFonts w:ascii="Times New Roman" w:hAnsi="Times New Roman" w:cs="Times New Roman"/>
+                <w:b w:val="0"/>
+                <w:bCs w:val="0"/>
+                <w:sz w:val="24"/>
+                <w:szCs w:val="24"/>
+              </w:rPr>
+              <w:t xml:space="preserve"> </w:t>
+            </w:r>
+          </w:p>
+        </w:tc>
+      </w:tr>
+      <w:tr>
+        <w:tc>
+          <w:tcPr>
+            <w:tcW w:w="2972" w:type="dxa"/>
+            <w:vAlign w:val="center"/>
+          </w:tcPr>
+          <w:p>
+            <w:pPr>
+              <w:pStyle w:val="Ttulo2"/>
+              <w:ind w:left="0" w:firstLine="0"/>
+              <w:rPr>
+                <w:rFonts w:ascii="Times New Roman" w:hAnsi="Times New Roman" w:cs="Times New Roman"/>
+                <w:b w:val="0"/>
+                <w:bCs w:val="0"/>
+                <w:sz w:val="24"/>
+                <w:szCs w:val="24"/>
+              </w:rPr>
+            </w:pPr>
+            <w:r>
+              <w:rPr>
+                <w:rFonts w:ascii="Times New Roman" w:hAnsi="Times New Roman" w:cs="Times New Roman"/>
+                <w:b w:val="0"/>
+                <w:bCs w:val="0"/>
+                <w:sz w:val="24"/>
+                <w:szCs w:val="24"/>
+              </w:rPr>
+              <w:t>Notas:</w:t>
+            </w:r>
+          </w:p>
+        </w:tc>
+        <w:tc>
+          <w:tcPr>
+            <w:tcW w:w="6379" w:type="dxa"/>
+            <w:vAlign w:val="center"/>
+          </w:tcPr>
+          <w:p>
+            <w:pPr>
+              <w:pStyle w:val="Ttulo2"/>
+              <w:ind w:left="0" w:firstLine="0"/>
+              <w:rPr>
+                <w:rFonts w:ascii="Times New Roman" w:hAnsi="Times New Roman" w:cs="Times New Roman"/>
+                <w:b w:val="0"/>
+                <w:bCs w:val="0"/>
+                <w:sz w:val="24"/>
+                <w:szCs w:val="24"/>
+              </w:rPr>
+            </w:pPr>
+            <w:r>
+              <w:rPr>
+                <w:rFonts w:ascii="Times New Roman" w:hAnsi="Times New Roman" w:cs="Times New Roman"/>
+                <w:b w:val="0"/>
+                <w:bCs w:val="0"/>
+                <w:sz w:val="24"/>
+                <w:szCs w:val="24"/>
+              </w:rPr>
+              <w:t>La consulta puede filtrarse por nombre, ID o estatus.</w:t>
+            </w:r>
+          </w:p>
+        </w:tc>
+      </w:tr>
+      <w:tr>
+        <w:tc>
+          <w:tcPr>
             <w:tcW w:w="9351" w:type="dxa"/>
             <w:gridSpan w:val="2"/>
-            <w:shd w:val="clear" w:color="auto" w:fill="FF0000"/>
-            <w:vAlign w:val="center"/>
-          </w:tcPr>
-          <w:p>
-            <w:pPr>
-              <w:pStyle w:val="Ttulo2"/>
-              <w:ind w:left="0" w:firstLine="0"/>
-              <w:rPr>
-                <w:rFonts w:ascii="Times New Roman" w:hAnsi="Times New Roman" w:cs="Times New Roman"/>
-                <w:b w:val="0"/>
-                <w:bCs w:val="0"/>
-                <w:sz w:val="24"/>
-                <w:szCs w:val="24"/>
-              </w:rPr>
-            </w:pPr>
+            <w:vAlign w:val="center"/>
+          </w:tcPr>
+          <w:p>
+            <w:pPr>
+              <w:pStyle w:val="Ttulo2"/>
+              <w:ind w:left="0" w:firstLine="0"/>
+              <w:rPr>
+                <w:rFonts w:ascii="Times New Roman" w:hAnsi="Times New Roman" w:cs="Times New Roman"/>
+                <w:b w:val="0"/>
+                <w:bCs w:val="0"/>
+                <w:sz w:val="24"/>
+                <w:szCs w:val="24"/>
+              </w:rPr>
+            </w:pPr>
+            <w:r>
+              <w:rPr>
+                <w:rFonts w:ascii="Times New Roman" w:hAnsi="Times New Roman" w:cs="Times New Roman"/>
+                <w:b w:val="0"/>
+                <w:bCs w:val="0"/>
+                <w:sz w:val="24"/>
+                <w:szCs w:val="24"/>
+              </w:rPr>
+              <w:t>Requerimientos relacionados:</w:t>
+            </w:r>
+          </w:p>
+        </w:tc>
+      </w:tr>
+      <w:tr>
+        <w:tc>
+          <w:tcPr>
+            <w:tcW w:w="9351" w:type="dxa"/>
+            <w:gridSpan w:val="2"/>
+            <w:shd w:val="clear" w:color="auto" w:fill="auto"/>
+            <w:vAlign w:val="center"/>
+          </w:tcPr>
+          <w:p>
+            <w:pPr>
+              <w:pStyle w:val="Ttulo2"/>
+              <w:ind w:left="0" w:firstLine="0"/>
+              <w:rPr>
+                <w:rFonts w:ascii="Times New Roman" w:hAnsi="Times New Roman" w:cs="Times New Roman"/>
+                <w:b w:val="0"/>
+                <w:bCs w:val="0"/>
+                <w:sz w:val="24"/>
+                <w:szCs w:val="24"/>
+              </w:rPr>
+            </w:pPr>
+            <w:r>
+              <w:rPr>
+                <w:rFonts w:ascii="Times New Roman" w:hAnsi="Times New Roman" w:cs="Times New Roman"/>
+                <w:b w:val="0"/>
+                <w:bCs w:val="0"/>
+                <w:sz w:val="24"/>
+                <w:szCs w:val="24"/>
+              </w:rPr>
+              <w:t>RF-06</w:t>
+            </w:r>
           </w:p>
         </w:tc>
       </w:tr>
@@ -8870,7 +10735,7 @@
         <w:rPr>
           <w:rFonts w:ascii="Times New Roman" w:hAnsi="Times New Roman" w:cs="Times New Roman"/>
         </w:rPr>
-        <w:t>7</w:t>
+        <w:t>8</w:t>
       </w:r>
       <w:r>
         <w:rPr>
@@ -9191,7 +11056,17 @@
                 <w:sz w:val="24"/>
                 <w:szCs w:val="24"/>
               </w:rPr>
-              <w:t>Administrador / Gerente</w:t>
+              <w:t xml:space="preserve">Sistema / </w:t>
+            </w:r>
+            <w:r>
+              <w:rPr>
+                <w:rFonts w:ascii="Times New Roman" w:hAnsi="Times New Roman" w:cs="Times New Roman"/>
+                <w:b w:val="0"/>
+                <w:bCs w:val="0"/>
+                <w:sz w:val="24"/>
+                <w:szCs w:val="24"/>
+              </w:rPr>
+              <w:t>Administrador</w:t>
             </w:r>
           </w:p>
         </w:tc>
@@ -9857,21 +11732,31 @@
           <w:tcPr>
             <w:tcW w:w="9351" w:type="dxa"/>
             <w:gridSpan w:val="2"/>
-            <w:shd w:val="clear" w:color="auto" w:fill="FF0000"/>
-            <w:vAlign w:val="center"/>
-          </w:tcPr>
-          <w:p>
-            <w:pPr>
-              <w:pStyle w:val="Ttulo2"/>
-              <w:ind w:left="0" w:firstLine="0"/>
-              <w:rPr>
-                <w:rFonts w:ascii="Times New Roman" w:hAnsi="Times New Roman" w:cs="Times New Roman"/>
-                <w:b w:val="0"/>
-                <w:bCs w:val="0"/>
-                <w:sz w:val="24"/>
-                <w:szCs w:val="24"/>
-              </w:rPr>
-            </w:pPr>
+            <w:shd w:val="clear" w:color="auto" w:fill="auto"/>
+            <w:vAlign w:val="center"/>
+          </w:tcPr>
+          <w:p>
+            <w:pPr>
+              <w:pStyle w:val="Ttulo2"/>
+              <w:ind w:left="0" w:firstLine="0"/>
+              <w:rPr>
+                <w:rFonts w:ascii="Times New Roman" w:hAnsi="Times New Roman" w:cs="Times New Roman"/>
+                <w:b w:val="0"/>
+                <w:bCs w:val="0"/>
+                <w:sz w:val="24"/>
+                <w:szCs w:val="24"/>
+              </w:rPr>
+            </w:pPr>
+            <w:r>
+              <w:rPr>
+                <w:rFonts w:ascii="Times New Roman" w:hAnsi="Times New Roman" w:cs="Times New Roman"/>
+                <w:b w:val="0"/>
+                <w:bCs w:val="0"/>
+                <w:sz w:val="24"/>
+                <w:szCs w:val="24"/>
+              </w:rPr>
+              <w:t>RF-05</w:t>
+            </w:r>
           </w:p>
         </w:tc>
       </w:tr>
@@ -9922,7 +11807,7 @@
         <w:rPr>
           <w:rFonts w:ascii="Times New Roman" w:hAnsi="Times New Roman" w:cs="Times New Roman"/>
         </w:rPr>
-        <w:t>8</w:t>
+        <w:t>9</w:t>
       </w:r>
       <w:r>
         <w:rPr>
@@ -10780,7 +12665,7 @@
         <w:tc>
           <w:tcPr>
             <w:tcW w:w="6379" w:type="dxa"/>
-            <w:shd w:val="clear" w:color="auto" w:fill="FF0000"/>
+            <w:shd w:val="clear" w:color="auto" w:fill="auto"/>
             <w:vAlign w:val="center"/>
           </w:tcPr>
           <w:p>
@@ -10905,21 +12790,31 @@
           <w:tcPr>
             <w:tcW w:w="9351" w:type="dxa"/>
             <w:gridSpan w:val="2"/>
-            <w:shd w:val="clear" w:color="auto" w:fill="FF0000"/>
-            <w:vAlign w:val="center"/>
-          </w:tcPr>
-          <w:p>
-            <w:pPr>
-              <w:pStyle w:val="Ttulo2"/>
-              <w:ind w:left="0" w:firstLine="0"/>
-              <w:rPr>
-                <w:rFonts w:ascii="Times New Roman" w:hAnsi="Times New Roman" w:cs="Times New Roman"/>
-                <w:b w:val="0"/>
-                <w:bCs w:val="0"/>
-                <w:sz w:val="24"/>
-                <w:szCs w:val="24"/>
-              </w:rPr>
-            </w:pPr>
+            <w:shd w:val="clear" w:color="auto" w:fill="auto"/>
+            <w:vAlign w:val="center"/>
+          </w:tcPr>
+          <w:p>
+            <w:pPr>
+              <w:pStyle w:val="Ttulo2"/>
+              <w:ind w:left="0" w:firstLine="0"/>
+              <w:rPr>
+                <w:rFonts w:ascii="Times New Roman" w:hAnsi="Times New Roman" w:cs="Times New Roman"/>
+                <w:b w:val="0"/>
+                <w:bCs w:val="0"/>
+                <w:sz w:val="24"/>
+                <w:szCs w:val="24"/>
+              </w:rPr>
+            </w:pPr>
+            <w:r>
+              <w:rPr>
+                <w:rFonts w:ascii="Times New Roman" w:hAnsi="Times New Roman" w:cs="Times New Roman"/>
+                <w:b w:val="0"/>
+                <w:bCs w:val="0"/>
+                <w:sz w:val="24"/>
+                <w:szCs w:val="24"/>
+              </w:rPr>
+              <w:t>RF-07</w:t>
+            </w:r>
           </w:p>
         </w:tc>
       </w:tr>
@@ -10932,7 +12827,7 @@
     <w:sectPr>
       <w:headerReference w:type="default" r:id="rId9"/>
       <w:pgSz w:w="12240" w:h="15840"/>
-      <w:pgMar w:top="851" w:right="1080" w:bottom="280" w:left="1440" w:header="0" w:footer="0" w:gutter="0"/>
+      <w:pgMar w:top="993" w:right="1080" w:bottom="280" w:left="1440" w:header="0" w:footer="0" w:gutter="0"/>
       <w:cols w:space="720"/>
     </w:sectPr>
   </w:body>
@@ -12408,7 +14303,7 @@
   <w:abstractNum w:abstractNumId="13" w15:restartNumberingAfterBreak="0">
     <w:nsid w:val="217B1161"/>
     <w:multiLevelType w:val="hybridMultilevel"/>
-    <w:tmpl w:val="32484502"/>
+    <w:tmpl w:val="F6D84000"/>
     <w:lvl w:ilvl="0" w:tplc="0C0A0001">
       <w:start w:val="1"/>
       <w:numFmt w:val="bullet"/>
@@ -13553,6 +15448,95 @@
     </w:lvl>
   </w:abstractNum>
   <w:abstractNum w:abstractNumId="23" w15:restartNumberingAfterBreak="0">
+    <w:nsid w:val="48B5116D"/>
+    <w:multiLevelType w:val="hybridMultilevel"/>
+    <w:tmpl w:val="B836A764"/>
+    <w:lvl w:ilvl="0" w:tplc="0C0A000F">
+      <w:start w:val="1"/>
+      <w:numFmt w:val="decimal"/>
+      <w:lvlText w:val="%1."/>
+      <w:lvlJc w:val="left"/>
+      <w:pPr>
+        <w:ind w:left="720" w:hanging="360"/>
+      </w:pPr>
+      <w:rPr>
+        <w:rFonts w:hint="default"/>
+      </w:rPr>
+    </w:lvl>
+    <w:lvl w:ilvl="1" w:tplc="0C0A0019" w:tentative="1">
+      <w:start w:val="1"/>
+      <w:numFmt w:val="lowerLetter"/>
+      <w:lvlText w:val="%2."/>
+      <w:lvlJc w:val="left"/>
+      <w:pPr>
+        <w:ind w:left="1440" w:hanging="360"/>
+      </w:pPr>
+    </w:lvl>
+    <w:lvl w:ilvl="2" w:tplc="0C0A001B" w:tentative="1">
+      <w:start w:val="1"/>
+      <w:numFmt w:val="lowerRoman"/>
+      <w:lvlText w:val="%3."/>
+      <w:lvlJc w:val="right"/>
+      <w:pPr>
+        <w:ind w:left="2160" w:hanging="180"/>
+      </w:pPr>
+    </w:lvl>
+    <w:lvl w:ilvl="3" w:tplc="0C0A000F" w:tentative="1">
+      <w:start w:val="1"/>
+      <w:numFmt w:val="decimal"/>
+      <w:lvlText w:val="%4."/>
+      <w:lvlJc w:val="left"/>
+      <w:pPr>
+        <w:ind w:left="2880" w:hanging="360"/>
+      </w:pPr>
+    </w:lvl>
+    <w:lvl w:ilvl="4" w:tplc="0C0A0019" w:tentative="1">
+      <w:start w:val="1"/>
+      <w:numFmt w:val="lowerLetter"/>
+      <w:lvlText w:val="%5."/>
+      <w:lvlJc w:val="left"/>
+      <w:pPr>
+        <w:ind w:left="3600" w:hanging="360"/>
+      </w:pPr>
+    </w:lvl>
+    <w:lvl w:ilvl="5" w:tplc="0C0A001B" w:tentative="1">
+      <w:start w:val="1"/>
+      <w:numFmt w:val="lowerRoman"/>
+      <w:lvlText w:val="%6."/>
+      <w:lvlJc w:val="right"/>
+      <w:pPr>
+        <w:ind w:left="4320" w:hanging="180"/>
+      </w:pPr>
+    </w:lvl>
+    <w:lvl w:ilvl="6" w:tplc="0C0A000F" w:tentative="1">
+      <w:start w:val="1"/>
+      <w:numFmt w:val="decimal"/>
+      <w:lvlText w:val="%7."/>
+      <w:lvlJc w:val="left"/>
+      <w:pPr>
+        <w:ind w:left="5040" w:hanging="360"/>
+      </w:pPr>
+    </w:lvl>
+    <w:lvl w:ilvl="7" w:tplc="0C0A0019" w:tentative="1">
+      <w:start w:val="1"/>
+      <w:numFmt w:val="lowerLetter"/>
+      <w:lvlText w:val="%8."/>
+      <w:lvlJc w:val="left"/>
+      <w:pPr>
+        <w:ind w:left="5760" w:hanging="360"/>
+      </w:pPr>
+    </w:lvl>
+    <w:lvl w:ilvl="8" w:tplc="0C0A001B" w:tentative="1">
+      <w:start w:val="1"/>
+      <w:numFmt w:val="lowerRoman"/>
+      <w:lvlText w:val="%9."/>
+      <w:lvlJc w:val="right"/>
+      <w:pPr>
+        <w:ind w:left="6480" w:hanging="180"/>
+      </w:pPr>
+    </w:lvl>
+  </w:abstractNum>
+  <w:abstractNum w:abstractNumId="24" w15:restartNumberingAfterBreak="0">
     <w:nsid w:val="49EB0FAA"/>
     <w:multiLevelType w:val="hybridMultilevel"/>
     <w:tmpl w:val="FE246240"/>
@@ -13665,7 +15649,7 @@
       </w:rPr>
     </w:lvl>
   </w:abstractNum>
-  <w:abstractNum w:abstractNumId="24" w15:restartNumberingAfterBreak="0">
+  <w:abstractNum w:abstractNumId="25" w15:restartNumberingAfterBreak="0">
     <w:nsid w:val="506C084B"/>
     <w:multiLevelType w:val="hybridMultilevel"/>
     <w:tmpl w:val="A4DE83A8"/>
@@ -13787,7 +15771,7 @@
       </w:rPr>
     </w:lvl>
   </w:abstractNum>
-  <w:abstractNum w:abstractNumId="25" w15:restartNumberingAfterBreak="0">
+  <w:abstractNum w:abstractNumId="26" w15:restartNumberingAfterBreak="0">
     <w:nsid w:val="5436727E"/>
     <w:multiLevelType w:val="hybridMultilevel"/>
     <w:tmpl w:val="7CFADF32"/>
@@ -13876,7 +15860,7 @@
       </w:pPr>
     </w:lvl>
   </w:abstractNum>
-  <w:abstractNum w:abstractNumId="26" w15:restartNumberingAfterBreak="0">
+  <w:abstractNum w:abstractNumId="27" w15:restartNumberingAfterBreak="0">
     <w:nsid w:val="54E4045A"/>
     <w:multiLevelType w:val="multilevel"/>
     <w:tmpl w:val="C3BA4AFE"/>
@@ -14016,7 +16000,7 @@
       </w:rPr>
     </w:lvl>
   </w:abstractNum>
-  <w:abstractNum w:abstractNumId="27" w15:restartNumberingAfterBreak="0">
+  <w:abstractNum w:abstractNumId="28" w15:restartNumberingAfterBreak="0">
     <w:nsid w:val="593473E3"/>
     <w:multiLevelType w:val="hybridMultilevel"/>
     <w:tmpl w:val="8C74AA34"/>
@@ -14129,7 +16113,7 @@
       </w:rPr>
     </w:lvl>
   </w:abstractNum>
-  <w:abstractNum w:abstractNumId="28" w15:restartNumberingAfterBreak="0">
+  <w:abstractNum w:abstractNumId="29" w15:restartNumberingAfterBreak="0">
     <w:nsid w:val="5B591C4E"/>
     <w:multiLevelType w:val="hybridMultilevel"/>
     <w:tmpl w:val="7CFADF32"/>
@@ -14218,7 +16202,7 @@
       </w:pPr>
     </w:lvl>
   </w:abstractNum>
-  <w:abstractNum w:abstractNumId="29" w15:restartNumberingAfterBreak="0">
+  <w:abstractNum w:abstractNumId="30" w15:restartNumberingAfterBreak="0">
     <w:nsid w:val="5C8E0054"/>
     <w:multiLevelType w:val="hybridMultilevel"/>
     <w:tmpl w:val="7CFADF32"/>
@@ -14307,7 +16291,7 @@
       </w:pPr>
     </w:lvl>
   </w:abstractNum>
-  <w:abstractNum w:abstractNumId="30" w15:restartNumberingAfterBreak="0">
+  <w:abstractNum w:abstractNumId="31" w15:restartNumberingAfterBreak="0">
     <w:nsid w:val="5FE5289E"/>
     <w:multiLevelType w:val="multilevel"/>
     <w:tmpl w:val="7BBEAE5C"/>
@@ -14447,7 +16431,7 @@
       </w:rPr>
     </w:lvl>
   </w:abstractNum>
-  <w:abstractNum w:abstractNumId="31" w15:restartNumberingAfterBreak="0">
+  <w:abstractNum w:abstractNumId="32" w15:restartNumberingAfterBreak="0">
     <w:nsid w:val="600B4FA9"/>
     <w:multiLevelType w:val="hybridMultilevel"/>
     <w:tmpl w:val="7CFADF32"/>
@@ -14536,7 +16520,7 @@
       </w:pPr>
     </w:lvl>
   </w:abstractNum>
-  <w:abstractNum w:abstractNumId="32" w15:restartNumberingAfterBreak="0">
+  <w:abstractNum w:abstractNumId="33" w15:restartNumberingAfterBreak="0">
     <w:nsid w:val="65BC1DBC"/>
     <w:multiLevelType w:val="hybridMultilevel"/>
     <w:tmpl w:val="7DEA0788"/>
@@ -14625,7 +16609,7 @@
       </w:pPr>
     </w:lvl>
   </w:abstractNum>
-  <w:abstractNum w:abstractNumId="33" w15:restartNumberingAfterBreak="0">
+  <w:abstractNum w:abstractNumId="34" w15:restartNumberingAfterBreak="0">
     <w:nsid w:val="7FB47EBC"/>
     <w:multiLevelType w:val="multilevel"/>
     <w:tmpl w:val="7BBEAE5C"/>
@@ -14766,13 +16750,13 @@
     </w:lvl>
   </w:abstractNum>
   <w:num w:numId="1">
-    <w:abstractNumId w:val="33"/>
+    <w:abstractNumId w:val="34"/>
   </w:num>
   <w:num w:numId="2">
-    <w:abstractNumId w:val="24"/>
+    <w:abstractNumId w:val="25"/>
   </w:num>
   <w:num w:numId="3">
-    <w:abstractNumId w:val="26"/>
+    <w:abstractNumId w:val="27"/>
   </w:num>
   <w:num w:numId="4">
     <w:abstractNumId w:val="2"/>
@@ -14793,7 +16777,7 @@
     <w:abstractNumId w:val="1"/>
   </w:num>
   <w:num w:numId="10">
-    <w:abstractNumId w:val="30"/>
+    <w:abstractNumId w:val="31"/>
   </w:num>
   <w:num w:numId="11">
     <w:abstractNumId w:val="6"/>
@@ -14808,16 +16792,16 @@
     <w:abstractNumId w:val="4"/>
   </w:num>
   <w:num w:numId="15">
+    <w:abstractNumId w:val="33"/>
+  </w:num>
+  <w:num w:numId="16">
+    <w:abstractNumId w:val="29"/>
+  </w:num>
+  <w:num w:numId="17">
     <w:abstractNumId w:val="32"/>
   </w:num>
-  <w:num w:numId="16">
-    <w:abstractNumId w:val="28"/>
-  </w:num>
-  <w:num w:numId="17">
-    <w:abstractNumId w:val="31"/>
-  </w:num>
   <w:num w:numId="18">
-    <w:abstractNumId w:val="29"/>
+    <w:abstractNumId w:val="30"/>
   </w:num>
   <w:num w:numId="19">
     <w:abstractNumId w:val="3"/>
@@ -14832,13 +16816,13 @@
     <w:abstractNumId w:val="5"/>
   </w:num>
   <w:num w:numId="23">
-    <w:abstractNumId w:val="25"/>
+    <w:abstractNumId w:val="26"/>
   </w:num>
   <w:num w:numId="24">
     <w:abstractNumId w:val="10"/>
   </w:num>
   <w:num w:numId="25">
-    <w:abstractNumId w:val="27"/>
+    <w:abstractNumId w:val="28"/>
   </w:num>
   <w:num w:numId="26">
     <w:abstractNumId w:val="0"/>
@@ -14859,13 +16843,16 @@
     <w:abstractNumId w:val="21"/>
   </w:num>
   <w:num w:numId="32">
-    <w:abstractNumId w:val="23"/>
+    <w:abstractNumId w:val="24"/>
   </w:num>
   <w:num w:numId="33">
     <w:abstractNumId w:val="11"/>
   </w:num>
   <w:num w:numId="34">
     <w:abstractNumId w:val="15"/>
+  </w:num>
+  <w:num w:numId="35">
+    <w:abstractNumId w:val="23"/>
   </w:num>
 </w:numbering>
 </file>
@@ -15334,6 +17321,7 @@
   <w:style w:type="character" w:default="1" w:styleId="Fuentedeprrafopredeter">
     <w:name w:val="Default Paragraph Font"/>
     <w:uiPriority w:val="1"/>
+    <w:semiHidden/>
     <w:unhideWhenUsed/>
   </w:style>
   <w:style w:type="table" w:default="1" w:styleId="Tablanormal">

</xml_diff>